<commit_message>
work on M4A2 and attempting to find vulns in copperplate
</commit_message>
<xml_diff>
--- a/pages/module4/assignment2/TW_Copperplate_ExecutiveSummary_M4A2.docx
+++ b/pages/module4/assignment2/TW_Copperplate_ExecutiveSummary_M4A2.docx
@@ -233,14 +233,14 @@
         </w:rPr>
       </w:pPr>
     </w:p>
-    <w:bookmarkStart w:id="0" w:name="_Toc136866323" w:displacedByCustomXml="next"/>
     <w:sdt>
       <w:sdtPr>
         <w:rPr>
-          <w:rFonts w:eastAsiaTheme="minorHAnsi" w:cstheme="minorBidi"/>
-          <w:color w:val="auto"/>
-          <w:sz w:val="20"/>
-          <w:szCs w:val="22"/>
+          <w:rFonts w:ascii="Inter ExtraBold" w:hAnsi="Inter ExtraBold"/>
+          <w:caps/>
+          <w:color w:val="ED7D31" w:themeColor="accent2"/>
+          <w:sz w:val="32"/>
+          <w:szCs w:val="32"/>
         </w:rPr>
         <w:id w:val="-454495127"/>
         <w:docPartObj>
@@ -255,24 +255,39 @@
           <w:bCs/>
           <w:caps w:val="0"/>
           <w:noProof/>
+          <w:color w:val="auto"/>
+          <w:sz w:val="20"/>
+          <w:szCs w:val="22"/>
         </w:rPr>
       </w:sdtEndPr>
       <w:sdtContent>
         <w:p>
           <w:pPr>
-            <w:pStyle w:val="Heading1"/>
+            <w:rPr>
+              <w:rFonts w:ascii="Inter ExtraBold" w:hAnsi="Inter ExtraBold"/>
+              <w:color w:val="ED7D31" w:themeColor="accent2"/>
+              <w:sz w:val="32"/>
+              <w:szCs w:val="32"/>
+            </w:rPr>
           </w:pPr>
           <w:r>
-            <w:t>Table of Contents</w:t>
+            <w:rPr>
+              <w:rFonts w:ascii="Inter ExtraBold" w:hAnsi="Inter ExtraBold"/>
+              <w:color w:val="ED7D31" w:themeColor="accent2"/>
+              <w:sz w:val="32"/>
+              <w:szCs w:val="32"/>
+            </w:rPr>
+            <w:t>T</w:t>
           </w:r>
-          <w:bookmarkEnd w:id="0"/>
-        </w:p>
-        <w:p>
-          <w:pPr>
+          <w:r>
             <w:rPr>
-              <w:lang w:val="en-US"/>
+              <w:rFonts w:ascii="Inter ExtraBold" w:hAnsi="Inter ExtraBold"/>
+              <w:color w:val="ED7D31" w:themeColor="accent2"/>
+              <w:sz w:val="32"/>
+              <w:szCs w:val="32"/>
             </w:rPr>
-          </w:pPr>
+            <w:t>ABLE OF CONTENTS</w:t>
+          </w:r>
         </w:p>
         <w:p>
           <w:pPr>
@@ -307,13 +322,13 @@
             </w:rPr>
             <w:fldChar w:fldCharType="separate"/>
           </w:r>
-          <w:hyperlink w:anchor="_Toc136866323" w:history="1">
+          <w:hyperlink w:anchor="_Toc137037167" w:history="1">
             <w:r>
               <w:rPr>
                 <w:rStyle w:val="Hyperlink"/>
                 <w:noProof/>
               </w:rPr>
-              <w:t>Table of Contents</w:t>
+              <w:t>Overview</w:t>
             </w:r>
             <w:r>
               <w:rPr>
@@ -334,7 +349,7 @@
                 <w:noProof/>
                 <w:webHidden/>
               </w:rPr>
-              <w:instrText xml:space="preserve"> PAGEREF _Toc136866323 \h </w:instrText>
+              <w:instrText xml:space="preserve"> PAGEREF _Toc137037167 \h </w:instrText>
             </w:r>
             <w:r>
               <w:rPr>
@@ -354,7 +369,7 @@
                 <w:noProof/>
                 <w:webHidden/>
               </w:rPr>
-              <w:t>1</w:t>
+              <w:t>2</w:t>
             </w:r>
             <w:r>
               <w:rPr>
@@ -380,13 +395,13 @@
               <w14:ligatures w14:val="none"/>
             </w:rPr>
           </w:pPr>
-          <w:hyperlink w:anchor="_Toc136866324" w:history="1">
+          <w:hyperlink w:anchor="_Toc137037168" w:history="1">
             <w:r>
               <w:rPr>
                 <w:rStyle w:val="Hyperlink"/>
                 <w:noProof/>
               </w:rPr>
-              <w:t>Overview</w:t>
+              <w:t>Disclaimer</w:t>
             </w:r>
             <w:r>
               <w:rPr>
@@ -407,7 +422,7 @@
                 <w:noProof/>
                 <w:webHidden/>
               </w:rPr>
-              <w:instrText xml:space="preserve"> PAGEREF _Toc136866324 \h </w:instrText>
+              <w:instrText xml:space="preserve"> PAGEREF _Toc137037168 \h </w:instrText>
             </w:r>
             <w:r>
               <w:rPr>
@@ -453,13 +468,13 @@
               <w14:ligatures w14:val="none"/>
             </w:rPr>
           </w:pPr>
-          <w:hyperlink w:anchor="_Toc136866325" w:history="1">
+          <w:hyperlink w:anchor="_Toc137037169" w:history="1">
             <w:r>
               <w:rPr>
                 <w:rStyle w:val="Hyperlink"/>
                 <w:noProof/>
               </w:rPr>
-              <w:t>Disclaimer</w:t>
+              <w:t>Summary of Work</w:t>
             </w:r>
             <w:r>
               <w:rPr>
@@ -480,7 +495,7 @@
                 <w:noProof/>
                 <w:webHidden/>
               </w:rPr>
-              <w:instrText xml:space="preserve"> PAGEREF _Toc136866325 \h </w:instrText>
+              <w:instrText xml:space="preserve"> PAGEREF _Toc137037169 \h </w:instrText>
             </w:r>
             <w:r>
               <w:rPr>
@@ -526,13 +541,13 @@
               <w14:ligatures w14:val="none"/>
             </w:rPr>
           </w:pPr>
-          <w:hyperlink w:anchor="_Toc136866326" w:history="1">
+          <w:hyperlink w:anchor="_Toc137037170" w:history="1">
             <w:r>
               <w:rPr>
                 <w:rStyle w:val="Hyperlink"/>
                 <w:noProof/>
               </w:rPr>
-              <w:t>Summary of Work</w:t>
+              <w:t>Findings</w:t>
             </w:r>
             <w:r>
               <w:rPr>
@@ -553,7 +568,7 @@
                 <w:noProof/>
                 <w:webHidden/>
               </w:rPr>
-              <w:instrText xml:space="preserve"> PAGEREF _Toc136866326 \h </w:instrText>
+              <w:instrText xml:space="preserve"> PAGEREF _Toc137037170 \h </w:instrText>
             </w:r>
             <w:r>
               <w:rPr>
@@ -573,7 +588,226 @@
                 <w:noProof/>
                 <w:webHidden/>
               </w:rPr>
-              <w:t>2</w:t>
+              <w:t>3</w:t>
+            </w:r>
+            <w:r>
+              <w:rPr>
+                <w:noProof/>
+                <w:webHidden/>
+              </w:rPr>
+              <w:fldChar w:fldCharType="end"/>
+            </w:r>
+          </w:hyperlink>
+        </w:p>
+        <w:p>
+          <w:pPr>
+            <w:pStyle w:val="TOC2"/>
+            <w:tabs>
+              <w:tab w:val="right" w:leader="dot" w:pos="9350"/>
+            </w:tabs>
+            <w:rPr>
+              <w:rFonts w:asciiTheme="minorHAnsi" w:eastAsiaTheme="minorEastAsia" w:hAnsiTheme="minorHAnsi"/>
+              <w:noProof/>
+              <w:kern w:val="0"/>
+              <w:sz w:val="22"/>
+              <w:lang w:eastAsia="en-CA"/>
+              <w14:ligatures w14:val="none"/>
+            </w:rPr>
+          </w:pPr>
+          <w:hyperlink w:anchor="_Toc137037171" w:history="1">
+            <w:r>
+              <w:rPr>
+                <w:rStyle w:val="Hyperlink"/>
+                <w:noProof/>
+              </w:rPr>
+              <w:t>Low or Informational Severity</w:t>
+            </w:r>
+            <w:r>
+              <w:rPr>
+                <w:noProof/>
+                <w:webHidden/>
+              </w:rPr>
+              <w:tab/>
+            </w:r>
+            <w:r>
+              <w:rPr>
+                <w:noProof/>
+                <w:webHidden/>
+              </w:rPr>
+              <w:fldChar w:fldCharType="begin"/>
+            </w:r>
+            <w:r>
+              <w:rPr>
+                <w:noProof/>
+                <w:webHidden/>
+              </w:rPr>
+              <w:instrText xml:space="preserve"> PAGEREF _Toc137037171 \h </w:instrText>
+            </w:r>
+            <w:r>
+              <w:rPr>
+                <w:noProof/>
+                <w:webHidden/>
+              </w:rPr>
+            </w:r>
+            <w:r>
+              <w:rPr>
+                <w:noProof/>
+                <w:webHidden/>
+              </w:rPr>
+              <w:fldChar w:fldCharType="separate"/>
+            </w:r>
+            <w:r>
+              <w:rPr>
+                <w:noProof/>
+                <w:webHidden/>
+              </w:rPr>
+              <w:t>3</w:t>
+            </w:r>
+            <w:r>
+              <w:rPr>
+                <w:noProof/>
+                <w:webHidden/>
+              </w:rPr>
+              <w:fldChar w:fldCharType="end"/>
+            </w:r>
+          </w:hyperlink>
+        </w:p>
+        <w:p>
+          <w:pPr>
+            <w:pStyle w:val="TOC3"/>
+            <w:tabs>
+              <w:tab w:val="right" w:leader="dot" w:pos="9350"/>
+            </w:tabs>
+            <w:rPr>
+              <w:rFonts w:asciiTheme="minorHAnsi" w:eastAsiaTheme="minorEastAsia" w:hAnsiTheme="minorHAnsi"/>
+              <w:noProof/>
+              <w:kern w:val="0"/>
+              <w:sz w:val="22"/>
+              <w:lang w:eastAsia="en-CA"/>
+              <w14:ligatures w14:val="none"/>
+            </w:rPr>
+          </w:pPr>
+          <w:hyperlink w:anchor="_Toc137037172" w:history="1">
+            <w:r>
+              <w:rPr>
+                <w:rStyle w:val="Hyperlink"/>
+                <w:noProof/>
+              </w:rPr>
+              <w:t>Response Headers</w:t>
+            </w:r>
+            <w:r>
+              <w:rPr>
+                <w:noProof/>
+                <w:webHidden/>
+              </w:rPr>
+              <w:tab/>
+            </w:r>
+            <w:r>
+              <w:rPr>
+                <w:noProof/>
+                <w:webHidden/>
+              </w:rPr>
+              <w:fldChar w:fldCharType="begin"/>
+            </w:r>
+            <w:r>
+              <w:rPr>
+                <w:noProof/>
+                <w:webHidden/>
+              </w:rPr>
+              <w:instrText xml:space="preserve"> PAGEREF _Toc137037172 \h </w:instrText>
+            </w:r>
+            <w:r>
+              <w:rPr>
+                <w:noProof/>
+                <w:webHidden/>
+              </w:rPr>
+            </w:r>
+            <w:r>
+              <w:rPr>
+                <w:noProof/>
+                <w:webHidden/>
+              </w:rPr>
+              <w:fldChar w:fldCharType="separate"/>
+            </w:r>
+            <w:r>
+              <w:rPr>
+                <w:noProof/>
+                <w:webHidden/>
+              </w:rPr>
+              <w:t>3</w:t>
+            </w:r>
+            <w:r>
+              <w:rPr>
+                <w:noProof/>
+                <w:webHidden/>
+              </w:rPr>
+              <w:fldChar w:fldCharType="end"/>
+            </w:r>
+          </w:hyperlink>
+        </w:p>
+        <w:p>
+          <w:pPr>
+            <w:pStyle w:val="TOC3"/>
+            <w:tabs>
+              <w:tab w:val="right" w:leader="dot" w:pos="9350"/>
+            </w:tabs>
+            <w:rPr>
+              <w:rFonts w:asciiTheme="minorHAnsi" w:eastAsiaTheme="minorEastAsia" w:hAnsiTheme="minorHAnsi"/>
+              <w:noProof/>
+              <w:kern w:val="0"/>
+              <w:sz w:val="22"/>
+              <w:lang w:eastAsia="en-CA"/>
+              <w14:ligatures w14:val="none"/>
+            </w:rPr>
+          </w:pPr>
+          <w:hyperlink w:anchor="_Toc137037173" w:history="1">
+            <w:r>
+              <w:rPr>
+                <w:rStyle w:val="Hyperlink"/>
+                <w:noProof/>
+              </w:rPr>
+              <w:t>Cookies</w:t>
+            </w:r>
+            <w:r>
+              <w:rPr>
+                <w:noProof/>
+                <w:webHidden/>
+              </w:rPr>
+              <w:tab/>
+            </w:r>
+            <w:r>
+              <w:rPr>
+                <w:noProof/>
+                <w:webHidden/>
+              </w:rPr>
+              <w:fldChar w:fldCharType="begin"/>
+            </w:r>
+            <w:r>
+              <w:rPr>
+                <w:noProof/>
+                <w:webHidden/>
+              </w:rPr>
+              <w:instrText xml:space="preserve"> PAGEREF _Toc137037173 \h </w:instrText>
+            </w:r>
+            <w:r>
+              <w:rPr>
+                <w:noProof/>
+                <w:webHidden/>
+              </w:rPr>
+            </w:r>
+            <w:r>
+              <w:rPr>
+                <w:noProof/>
+                <w:webHidden/>
+              </w:rPr>
+              <w:fldChar w:fldCharType="separate"/>
+            </w:r>
+            <w:r>
+              <w:rPr>
+                <w:noProof/>
+                <w:webHidden/>
+              </w:rPr>
+              <w:t>3</w:t>
             </w:r>
             <w:r>
               <w:rPr>
@@ -599,13 +833,13 @@
               <w14:ligatures w14:val="none"/>
             </w:rPr>
           </w:pPr>
-          <w:hyperlink w:anchor="_Toc136866327" w:history="1">
+          <w:hyperlink w:anchor="_Toc137037174" w:history="1">
             <w:r>
               <w:rPr>
                 <w:rStyle w:val="Hyperlink"/>
                 <w:noProof/>
               </w:rPr>
-              <w:t>Findings</w:t>
+              <w:t>Evaluation</w:t>
             </w:r>
             <w:r>
               <w:rPr>
@@ -626,372 +860,7 @@
                 <w:noProof/>
                 <w:webHidden/>
               </w:rPr>
-              <w:instrText xml:space="preserve"> PAGEREF _Toc136866327 \h </w:instrText>
-            </w:r>
-            <w:r>
-              <w:rPr>
-                <w:noProof/>
-                <w:webHidden/>
-              </w:rPr>
-            </w:r>
-            <w:r>
-              <w:rPr>
-                <w:noProof/>
-                <w:webHidden/>
-              </w:rPr>
-              <w:fldChar w:fldCharType="separate"/>
-            </w:r>
-            <w:r>
-              <w:rPr>
-                <w:noProof/>
-                <w:webHidden/>
-              </w:rPr>
-              <w:t>3</w:t>
-            </w:r>
-            <w:r>
-              <w:rPr>
-                <w:noProof/>
-                <w:webHidden/>
-              </w:rPr>
-              <w:fldChar w:fldCharType="end"/>
-            </w:r>
-          </w:hyperlink>
-        </w:p>
-        <w:p>
-          <w:pPr>
-            <w:pStyle w:val="TOC2"/>
-            <w:tabs>
-              <w:tab w:val="right" w:leader="dot" w:pos="9350"/>
-            </w:tabs>
-            <w:rPr>
-              <w:rFonts w:asciiTheme="minorHAnsi" w:eastAsiaTheme="minorEastAsia" w:hAnsiTheme="minorHAnsi"/>
-              <w:noProof/>
-              <w:kern w:val="0"/>
-              <w:sz w:val="22"/>
-              <w:lang w:eastAsia="en-CA"/>
-              <w14:ligatures w14:val="none"/>
-            </w:rPr>
-          </w:pPr>
-          <w:hyperlink w:anchor="_Toc136866328" w:history="1">
-            <w:r>
-              <w:rPr>
-                <w:rStyle w:val="Hyperlink"/>
-                <w:noProof/>
-              </w:rPr>
-              <w:t>Critical Severity</w:t>
-            </w:r>
-            <w:r>
-              <w:rPr>
-                <w:noProof/>
-                <w:webHidden/>
-              </w:rPr>
-              <w:tab/>
-            </w:r>
-            <w:r>
-              <w:rPr>
-                <w:noProof/>
-                <w:webHidden/>
-              </w:rPr>
-              <w:fldChar w:fldCharType="begin"/>
-            </w:r>
-            <w:r>
-              <w:rPr>
-                <w:noProof/>
-                <w:webHidden/>
-              </w:rPr>
-              <w:instrText xml:space="preserve"> PAGEREF _Toc136866328 \h </w:instrText>
-            </w:r>
-            <w:r>
-              <w:rPr>
-                <w:noProof/>
-                <w:webHidden/>
-              </w:rPr>
-            </w:r>
-            <w:r>
-              <w:rPr>
-                <w:noProof/>
-                <w:webHidden/>
-              </w:rPr>
-              <w:fldChar w:fldCharType="separate"/>
-            </w:r>
-            <w:r>
-              <w:rPr>
-                <w:noProof/>
-                <w:webHidden/>
-              </w:rPr>
-              <w:t>3</w:t>
-            </w:r>
-            <w:r>
-              <w:rPr>
-                <w:noProof/>
-                <w:webHidden/>
-              </w:rPr>
-              <w:fldChar w:fldCharType="end"/>
-            </w:r>
-          </w:hyperlink>
-        </w:p>
-        <w:p>
-          <w:pPr>
-            <w:pStyle w:val="TOC2"/>
-            <w:tabs>
-              <w:tab w:val="right" w:leader="dot" w:pos="9350"/>
-            </w:tabs>
-            <w:rPr>
-              <w:rFonts w:asciiTheme="minorHAnsi" w:eastAsiaTheme="minorEastAsia" w:hAnsiTheme="minorHAnsi"/>
-              <w:noProof/>
-              <w:kern w:val="0"/>
-              <w:sz w:val="22"/>
-              <w:lang w:eastAsia="en-CA"/>
-              <w14:ligatures w14:val="none"/>
-            </w:rPr>
-          </w:pPr>
-          <w:hyperlink w:anchor="_Toc136866329" w:history="1">
-            <w:r>
-              <w:rPr>
-                <w:rStyle w:val="Hyperlink"/>
-                <w:noProof/>
-              </w:rPr>
-              <w:t>High Severity</w:t>
-            </w:r>
-            <w:r>
-              <w:rPr>
-                <w:noProof/>
-                <w:webHidden/>
-              </w:rPr>
-              <w:tab/>
-            </w:r>
-            <w:r>
-              <w:rPr>
-                <w:noProof/>
-                <w:webHidden/>
-              </w:rPr>
-              <w:fldChar w:fldCharType="begin"/>
-            </w:r>
-            <w:r>
-              <w:rPr>
-                <w:noProof/>
-                <w:webHidden/>
-              </w:rPr>
-              <w:instrText xml:space="preserve"> PAGEREF _Toc136866329 \h </w:instrText>
-            </w:r>
-            <w:r>
-              <w:rPr>
-                <w:noProof/>
-                <w:webHidden/>
-              </w:rPr>
-            </w:r>
-            <w:r>
-              <w:rPr>
-                <w:noProof/>
-                <w:webHidden/>
-              </w:rPr>
-              <w:fldChar w:fldCharType="separate"/>
-            </w:r>
-            <w:r>
-              <w:rPr>
-                <w:noProof/>
-                <w:webHidden/>
-              </w:rPr>
-              <w:t>3</w:t>
-            </w:r>
-            <w:r>
-              <w:rPr>
-                <w:noProof/>
-                <w:webHidden/>
-              </w:rPr>
-              <w:fldChar w:fldCharType="end"/>
-            </w:r>
-          </w:hyperlink>
-        </w:p>
-        <w:p>
-          <w:pPr>
-            <w:pStyle w:val="TOC2"/>
-            <w:tabs>
-              <w:tab w:val="right" w:leader="dot" w:pos="9350"/>
-            </w:tabs>
-            <w:rPr>
-              <w:rFonts w:asciiTheme="minorHAnsi" w:eastAsiaTheme="minorEastAsia" w:hAnsiTheme="minorHAnsi"/>
-              <w:noProof/>
-              <w:kern w:val="0"/>
-              <w:sz w:val="22"/>
-              <w:lang w:eastAsia="en-CA"/>
-              <w14:ligatures w14:val="none"/>
-            </w:rPr>
-          </w:pPr>
-          <w:hyperlink w:anchor="_Toc136866330" w:history="1">
-            <w:r>
-              <w:rPr>
-                <w:rStyle w:val="Hyperlink"/>
-                <w:noProof/>
-              </w:rPr>
-              <w:t>Medium Severity</w:t>
-            </w:r>
-            <w:r>
-              <w:rPr>
-                <w:noProof/>
-                <w:webHidden/>
-              </w:rPr>
-              <w:tab/>
-            </w:r>
-            <w:r>
-              <w:rPr>
-                <w:noProof/>
-                <w:webHidden/>
-              </w:rPr>
-              <w:fldChar w:fldCharType="begin"/>
-            </w:r>
-            <w:r>
-              <w:rPr>
-                <w:noProof/>
-                <w:webHidden/>
-              </w:rPr>
-              <w:instrText xml:space="preserve"> PAGEREF _Toc136866330 \h </w:instrText>
-            </w:r>
-            <w:r>
-              <w:rPr>
-                <w:noProof/>
-                <w:webHidden/>
-              </w:rPr>
-            </w:r>
-            <w:r>
-              <w:rPr>
-                <w:noProof/>
-                <w:webHidden/>
-              </w:rPr>
-              <w:fldChar w:fldCharType="separate"/>
-            </w:r>
-            <w:r>
-              <w:rPr>
-                <w:noProof/>
-                <w:webHidden/>
-              </w:rPr>
-              <w:t>3</w:t>
-            </w:r>
-            <w:r>
-              <w:rPr>
-                <w:noProof/>
-                <w:webHidden/>
-              </w:rPr>
-              <w:fldChar w:fldCharType="end"/>
-            </w:r>
-          </w:hyperlink>
-        </w:p>
-        <w:p>
-          <w:pPr>
-            <w:pStyle w:val="TOC2"/>
-            <w:tabs>
-              <w:tab w:val="right" w:leader="dot" w:pos="9350"/>
-            </w:tabs>
-            <w:rPr>
-              <w:rFonts w:asciiTheme="minorHAnsi" w:eastAsiaTheme="minorEastAsia" w:hAnsiTheme="minorHAnsi"/>
-              <w:noProof/>
-              <w:kern w:val="0"/>
-              <w:sz w:val="22"/>
-              <w:lang w:eastAsia="en-CA"/>
-              <w14:ligatures w14:val="none"/>
-            </w:rPr>
-          </w:pPr>
-          <w:hyperlink w:anchor="_Toc136866331" w:history="1">
-            <w:r>
-              <w:rPr>
-                <w:rStyle w:val="Hyperlink"/>
-                <w:noProof/>
-              </w:rPr>
-              <w:t>Low or Informational Severity</w:t>
-            </w:r>
-            <w:r>
-              <w:rPr>
-                <w:noProof/>
-                <w:webHidden/>
-              </w:rPr>
-              <w:tab/>
-            </w:r>
-            <w:r>
-              <w:rPr>
-                <w:noProof/>
-                <w:webHidden/>
-              </w:rPr>
-              <w:fldChar w:fldCharType="begin"/>
-            </w:r>
-            <w:r>
-              <w:rPr>
-                <w:noProof/>
-                <w:webHidden/>
-              </w:rPr>
-              <w:instrText xml:space="preserve"> PAGEREF _Toc136866331 \h </w:instrText>
-            </w:r>
-            <w:r>
-              <w:rPr>
-                <w:noProof/>
-                <w:webHidden/>
-              </w:rPr>
-            </w:r>
-            <w:r>
-              <w:rPr>
-                <w:noProof/>
-                <w:webHidden/>
-              </w:rPr>
-              <w:fldChar w:fldCharType="separate"/>
-            </w:r>
-            <w:r>
-              <w:rPr>
-                <w:noProof/>
-                <w:webHidden/>
-              </w:rPr>
-              <w:t>3</w:t>
-            </w:r>
-            <w:r>
-              <w:rPr>
-                <w:noProof/>
-                <w:webHidden/>
-              </w:rPr>
-              <w:fldChar w:fldCharType="end"/>
-            </w:r>
-          </w:hyperlink>
-        </w:p>
-        <w:p>
-          <w:pPr>
-            <w:pStyle w:val="TOC3"/>
-            <w:tabs>
-              <w:tab w:val="right" w:leader="dot" w:pos="9350"/>
-            </w:tabs>
-            <w:rPr>
-              <w:rFonts w:asciiTheme="minorHAnsi" w:eastAsiaTheme="minorEastAsia" w:hAnsiTheme="minorHAnsi"/>
-              <w:noProof/>
-              <w:kern w:val="0"/>
-              <w:sz w:val="22"/>
-              <w:lang w:eastAsia="en-CA"/>
-              <w14:ligatures w14:val="none"/>
-            </w:rPr>
-          </w:pPr>
-          <w:hyperlink w:anchor="_Toc136866332" w:history="1">
-            <w:r>
-              <w:rPr>
-                <w:rStyle w:val="Hyperlink"/>
-                <w:noProof/>
-              </w:rPr>
-              <w:t>Header Response</w:t>
-            </w:r>
-            <w:r>
-              <w:rPr>
-                <w:noProof/>
-                <w:webHidden/>
-              </w:rPr>
-              <w:tab/>
-            </w:r>
-            <w:r>
-              <w:rPr>
-                <w:noProof/>
-                <w:webHidden/>
-              </w:rPr>
-              <w:fldChar w:fldCharType="begin"/>
-            </w:r>
-            <w:r>
-              <w:rPr>
-                <w:noProof/>
-                <w:webHidden/>
-              </w:rPr>
-              <w:instrText xml:space="preserve"> PAGEREF _Toc136866332 \h </w:instrText>
+              <w:instrText xml:space="preserve"> PAGEREF _Toc137037174 \h </w:instrText>
             </w:r>
             <w:r>
               <w:rPr>
@@ -1037,13 +906,13 @@
               <w14:ligatures w14:val="none"/>
             </w:rPr>
           </w:pPr>
-          <w:hyperlink w:anchor="_Toc136866333" w:history="1">
+          <w:hyperlink w:anchor="_Toc137037175" w:history="1">
             <w:r>
               <w:rPr>
                 <w:rStyle w:val="Hyperlink"/>
                 <w:noProof/>
               </w:rPr>
-              <w:t>Evaluation</w:t>
+              <w:t>Conclusion</w:t>
             </w:r>
             <w:r>
               <w:rPr>
@@ -1064,7 +933,7 @@
                 <w:noProof/>
                 <w:webHidden/>
               </w:rPr>
-              <w:instrText xml:space="preserve"> PAGEREF _Toc136866333 \h </w:instrText>
+              <w:instrText xml:space="preserve"> PAGEREF _Toc137037175 \h </w:instrText>
             </w:r>
             <w:r>
               <w:rPr>
@@ -1084,7 +953,7 @@
                 <w:noProof/>
                 <w:webHidden/>
               </w:rPr>
-              <w:t>3</w:t>
+              <w:t>4</w:t>
             </w:r>
             <w:r>
               <w:rPr>
@@ -1110,13 +979,13 @@
               <w14:ligatures w14:val="none"/>
             </w:rPr>
           </w:pPr>
-          <w:hyperlink w:anchor="_Toc136866334" w:history="1">
+          <w:hyperlink w:anchor="_Toc137037176" w:history="1">
             <w:r>
               <w:rPr>
                 <w:rStyle w:val="Hyperlink"/>
                 <w:noProof/>
               </w:rPr>
-              <w:t>Conclusion</w:t>
+              <w:t>Recommendations</w:t>
             </w:r>
             <w:r>
               <w:rPr>
@@ -1137,7 +1006,7 @@
                 <w:noProof/>
                 <w:webHidden/>
               </w:rPr>
-              <w:instrText xml:space="preserve"> PAGEREF _Toc136866334 \h </w:instrText>
+              <w:instrText xml:space="preserve"> PAGEREF _Toc137037176 \h </w:instrText>
             </w:r>
             <w:r>
               <w:rPr>
@@ -1183,13 +1052,13 @@
               <w14:ligatures w14:val="none"/>
             </w:rPr>
           </w:pPr>
-          <w:hyperlink w:anchor="_Toc136866335" w:history="1">
+          <w:hyperlink w:anchor="_Toc137037177" w:history="1">
             <w:r>
               <w:rPr>
                 <w:rStyle w:val="Hyperlink"/>
                 <w:noProof/>
               </w:rPr>
-              <w:t>Recommendations</w:t>
+              <w:t>References</w:t>
             </w:r>
             <w:r>
               <w:rPr>
@@ -1210,80 +1079,7 @@
                 <w:noProof/>
                 <w:webHidden/>
               </w:rPr>
-              <w:instrText xml:space="preserve"> PAGEREF _Toc136866335 \h </w:instrText>
-            </w:r>
-            <w:r>
-              <w:rPr>
-                <w:noProof/>
-                <w:webHidden/>
-              </w:rPr>
-            </w:r>
-            <w:r>
-              <w:rPr>
-                <w:noProof/>
-                <w:webHidden/>
-              </w:rPr>
-              <w:fldChar w:fldCharType="separate"/>
-            </w:r>
-            <w:r>
-              <w:rPr>
-                <w:noProof/>
-                <w:webHidden/>
-              </w:rPr>
-              <w:t>4</w:t>
-            </w:r>
-            <w:r>
-              <w:rPr>
-                <w:noProof/>
-                <w:webHidden/>
-              </w:rPr>
-              <w:fldChar w:fldCharType="end"/>
-            </w:r>
-          </w:hyperlink>
-        </w:p>
-        <w:p>
-          <w:pPr>
-            <w:pStyle w:val="TOC1"/>
-            <w:tabs>
-              <w:tab w:val="right" w:leader="dot" w:pos="9350"/>
-            </w:tabs>
-            <w:rPr>
-              <w:rFonts w:asciiTheme="minorHAnsi" w:eastAsiaTheme="minorEastAsia" w:hAnsiTheme="minorHAnsi"/>
-              <w:noProof/>
-              <w:kern w:val="0"/>
-              <w:sz w:val="22"/>
-              <w:lang w:eastAsia="en-CA"/>
-              <w14:ligatures w14:val="none"/>
-            </w:rPr>
-          </w:pPr>
-          <w:hyperlink w:anchor="_Toc136866336" w:history="1">
-            <w:r>
-              <w:rPr>
-                <w:rStyle w:val="Hyperlink"/>
-                <w:noProof/>
-              </w:rPr>
-              <w:t>References</w:t>
-            </w:r>
-            <w:r>
-              <w:rPr>
-                <w:noProof/>
-                <w:webHidden/>
-              </w:rPr>
-              <w:tab/>
-            </w:r>
-            <w:r>
-              <w:rPr>
-                <w:noProof/>
-                <w:webHidden/>
-              </w:rPr>
-              <w:fldChar w:fldCharType="begin"/>
-            </w:r>
-            <w:r>
-              <w:rPr>
-                <w:noProof/>
-                <w:webHidden/>
-              </w:rPr>
-              <w:instrText xml:space="preserve"> PAGEREF _Toc136866336 \h </w:instrText>
+              <w:instrText xml:space="preserve"> PAGEREF _Toc137037177 \h </w:instrText>
             </w:r>
             <w:r>
               <w:rPr>
@@ -1349,12 +1145,12 @@
       <w:pPr>
         <w:pStyle w:val="Heading1"/>
       </w:pPr>
-      <w:bookmarkStart w:id="1" w:name="_Toc136866324"/>
+      <w:bookmarkStart w:id="0" w:name="_Toc137037167"/>
       <w:r>
         <w:lastRenderedPageBreak/>
         <w:t>Overview</w:t>
       </w:r>
-      <w:bookmarkEnd w:id="1"/>
+      <w:bookmarkEnd w:id="0"/>
     </w:p>
     <w:p>
       <w:r>
@@ -1487,65 +1283,26 @@
       <w:pPr>
         <w:pStyle w:val="Heading1"/>
       </w:pPr>
-      <w:bookmarkStart w:id="2" w:name="_Toc136866325"/>
+      <w:bookmarkStart w:id="1" w:name="_Toc137037168"/>
       <w:r>
         <w:t>Disclaimer</w:t>
       </w:r>
+      <w:bookmarkEnd w:id="1"/>
+    </w:p>
+    <w:p>
+      <w:r>
+        <w:t>Due to the constrained engagement parameters it may be difficult or impossible to provide a factual assessment for several sections and components of the website, since the researchers were not provided access to the website nor to the server.</w:t>
+      </w:r>
+    </w:p>
+    <w:p>
+      <w:pPr>
+        <w:pStyle w:val="Heading1"/>
+      </w:pPr>
+      <w:bookmarkStart w:id="2" w:name="_Toc137037169"/>
+      <w:r>
+        <w:t>Summary of Work</w:t>
+      </w:r>
       <w:bookmarkEnd w:id="2"/>
-    </w:p>
-    <w:p>
-      <w:r>
-        <w:t>Due to the constrained engagem</w:t>
-      </w:r>
-      <w:r>
-        <w:t>ent parameters</w:t>
-      </w:r>
-      <w:r>
-        <w:t xml:space="preserve"> it </w:t>
-      </w:r>
-      <w:r>
-        <w:t xml:space="preserve">may be </w:t>
-      </w:r>
-      <w:r>
-        <w:t xml:space="preserve">difficult </w:t>
-      </w:r>
-      <w:r>
-        <w:t xml:space="preserve">or impossible </w:t>
-      </w:r>
-      <w:r>
-        <w:t xml:space="preserve">to provide </w:t>
-      </w:r>
-      <w:r>
-        <w:t xml:space="preserve">a </w:t>
-      </w:r>
-      <w:r>
-        <w:t xml:space="preserve">factual </w:t>
-      </w:r>
-      <w:r>
-        <w:t>assessment for several sections and components of the website</w:t>
-      </w:r>
-      <w:r>
-        <w:t xml:space="preserve">, since the researchers </w:t>
-      </w:r>
-      <w:r>
-        <w:t xml:space="preserve">were not provided </w:t>
-      </w:r>
-      <w:r>
-        <w:t>access to</w:t>
-      </w:r>
-      <w:r>
-        <w:t xml:space="preserve"> the website nor to the server.</w:t>
-      </w:r>
-    </w:p>
-    <w:p>
-      <w:pPr>
-        <w:pStyle w:val="Heading1"/>
-      </w:pPr>
-      <w:bookmarkStart w:id="3" w:name="_Toc136866326"/>
-      <w:r>
-        <w:t>Summary of Work</w:t>
-      </w:r>
-      <w:bookmarkEnd w:id="3"/>
     </w:p>
     <w:p>
       <w:r>
@@ -1588,139 +1345,274 @@
       <w:pPr>
         <w:pStyle w:val="Heading1"/>
       </w:pPr>
-      <w:bookmarkStart w:id="4" w:name="_Toc136866327"/>
+      <w:bookmarkStart w:id="3" w:name="_Toc137037170"/>
       <w:r>
         <w:lastRenderedPageBreak/>
         <w:t>Findings</w:t>
       </w:r>
+      <w:bookmarkEnd w:id="3"/>
+    </w:p>
+    <w:p>
+      <w:r>
+        <w:t xml:space="preserve">Overall, the Copperplate website </w:t>
+      </w:r>
+      <w:r>
+        <w:t xml:space="preserve">itself </w:t>
+      </w:r>
+      <w:r>
+        <w:t xml:space="preserve">was found to be </w:t>
+      </w:r>
+      <w:r>
+        <w:t xml:space="preserve">mostly </w:t>
+      </w:r>
+      <w:r>
+        <w:t xml:space="preserve">secure. </w:t>
+      </w:r>
+      <w:r>
+        <w:t xml:space="preserve">Assuming that the version in use is the latest one available in the </w:t>
+      </w:r>
+      <w:proofErr w:type="spellStart"/>
+      <w:r>
+        <w:t>Softaculous</w:t>
+      </w:r>
+      <w:proofErr w:type="spellEnd"/>
+      <w:r>
+        <w:t xml:space="preserve"> </w:t>
+      </w:r>
+      <w:r>
+        <w:t xml:space="preserve">Coppermine </w:t>
+      </w:r>
+      <w:r>
+        <w:t>script, the Copperplate website uses Coppermine Gallery version 1.6.25 (</w:t>
+      </w:r>
+      <w:proofErr w:type="spellStart"/>
+      <w:r>
+        <w:t>Softaculous</w:t>
+      </w:r>
+      <w:proofErr w:type="spellEnd"/>
+      <w:r>
+        <w:t>, 2023)</w:t>
+      </w:r>
+      <w:r>
+        <w:t>.</w:t>
+      </w:r>
+    </w:p>
+    <w:p>
+      <w:r>
+        <w:t xml:space="preserve">The Coppermine development team </w:t>
+      </w:r>
+      <w:r>
+        <w:t>appears to be voluntary and the project is open-source</w:t>
+      </w:r>
+      <w:r>
+        <w:t xml:space="preserve">. This could present a number of issues, including the fact that they appear to be lacking contributors and have been for some time (phill104, 2010). Their public repository on GitHub </w:t>
+      </w:r>
+      <w:r>
+        <w:t xml:space="preserve">affirms the </w:t>
+      </w:r>
+      <w:r>
+        <w:t>lack of contribut</w:t>
+      </w:r>
+      <w:r>
+        <w:t xml:space="preserve">ors </w:t>
+      </w:r>
+      <w:r>
+        <w:t>(</w:t>
+      </w:r>
+      <w:proofErr w:type="spellStart"/>
+      <w:r>
+        <w:t>coppermine</w:t>
+      </w:r>
+      <w:proofErr w:type="spellEnd"/>
+      <w:r>
+        <w:t>-gallery, 2023).</w:t>
+      </w:r>
+      <w:r>
+        <w:t xml:space="preserve"> The Coppermine Gallery website is extremely dated, the last news post is in 2018, although the downloads link correctly links off to the latest version on their GitHub repository.</w:t>
+      </w:r>
+      <w:r>
+        <w:t xml:space="preserve"> Dependencies can also be out of date, it appears that the latest jQuery version in use is version 1.12.4, published on May 20 2016 (</w:t>
+      </w:r>
+      <w:proofErr w:type="spellStart"/>
+      <w:r>
+        <w:t>Snyk</w:t>
+      </w:r>
+      <w:proofErr w:type="spellEnd"/>
+      <w:r>
+        <w:t>, 2023).</w:t>
+      </w:r>
+    </w:p>
+    <w:p>
+      <w:r>
+        <w:t>These are outlined as they are important in assessing issues</w:t>
+      </w:r>
+      <w:r>
+        <w:t>, both present and theoretical.</w:t>
+      </w:r>
+    </w:p>
+    <w:p/>
+    <w:p>
+      <w:pPr>
+        <w:pStyle w:val="Heading1"/>
+      </w:pPr>
+      <w:bookmarkStart w:id="4" w:name="_Toc137037174"/>
+      <w:r>
+        <w:t>Evaluation</w:t>
+      </w:r>
       <w:bookmarkEnd w:id="4"/>
     </w:p>
     <w:p>
       <w:r>
-        <w:t>This section will go into detail on our findings, which indicated a number of issues after a</w:t>
-      </w:r>
-      <w:r>
-        <w:t>ssessing the website with Burp Suite</w:t>
-      </w:r>
-      <w:r>
-        <w:t xml:space="preserve"> and manual testing. This section is grouped based on the severity of the issue, from high to low, </w:t>
-      </w:r>
-      <w:r>
-        <w:t>based on the CVSS (Common Vulnerability Scoring System) v3 standard (FIRST, n.d.).</w:t>
+        <w:t>With any system that collects</w:t>
+      </w:r>
+      <w:r>
+        <w:t xml:space="preserve"> </w:t>
+      </w:r>
+      <w:r>
+        <w:t xml:space="preserve">user information, it is </w:t>
+      </w:r>
+      <w:r>
+        <w:t>paramount</w:t>
+      </w:r>
+      <w:r>
+        <w:t xml:space="preserve"> to adhere to </w:t>
+      </w:r>
+      <w:r>
+        <w:t xml:space="preserve">security </w:t>
+      </w:r>
+      <w:r>
+        <w:t xml:space="preserve">standards and </w:t>
+      </w:r>
+      <w:r>
+        <w:t xml:space="preserve">applicable </w:t>
+      </w:r>
+      <w:r>
+        <w:t xml:space="preserve">regulations. In this section, we will outline Copperplate’s adherence to the NIST Cybersecurity Framework security standard as well as </w:t>
+      </w:r>
+      <w:r>
+        <w:t>any breaches of the General Data Protection Regulation (GDPR)</w:t>
+      </w:r>
+      <w:r>
+        <w:t>.</w:t>
+      </w:r>
+    </w:p>
+    <w:p>
+      <w:r>
+        <w:t>Again, w</w:t>
+      </w:r>
+      <w:r>
+        <w:t xml:space="preserve">ithout website or server access, this evaluation </w:t>
+      </w:r>
+      <w:r>
+        <w:t xml:space="preserve">is </w:t>
+      </w:r>
+      <w:r>
+        <w:t>only theoretical</w:t>
+      </w:r>
+      <w:r>
+        <w:t>.</w:t>
+      </w:r>
+    </w:p>
+    <w:p>
+      <w:r>
+        <w:t xml:space="preserve">Copperplate should have a robust internal training plan to cover one of the easiest attack vectors, social engineering. </w:t>
+      </w:r>
+      <w:r>
+        <w:t xml:space="preserve">According to </w:t>
+      </w:r>
+      <w:proofErr w:type="spellStart"/>
+      <w:r>
+        <w:t>Gitnux</w:t>
+      </w:r>
+      <w:proofErr w:type="spellEnd"/>
+      <w:r>
+        <w:t xml:space="preserve">, up to 54% of all ransomware infection </w:t>
+      </w:r>
+      <w:r>
+        <w:t>was caused by successful phishing attacks (</w:t>
+      </w:r>
+      <w:proofErr w:type="spellStart"/>
+      <w:r>
+        <w:t>Gitnux</w:t>
+      </w:r>
+      <w:proofErr w:type="spellEnd"/>
+      <w:r>
+        <w:t>, 2023).</w:t>
       </w:r>
     </w:p>
     <w:p>
       <w:pPr>
         <w:pStyle w:val="Heading2"/>
       </w:pPr>
-      <w:bookmarkStart w:id="5" w:name="_Toc136866328"/>
-      <w:r>
-        <w:t>Critical Severity</w:t>
-      </w:r>
-      <w:bookmarkEnd w:id="5"/>
-    </w:p>
-    <w:p>
-      <w:r>
-        <w:t>??</w:t>
-      </w:r>
-    </w:p>
-    <w:p/>
+      <w:r>
+        <w:t>NIST Cybersecurity Framework</w:t>
+      </w:r>
+    </w:p>
+    <w:p>
+      <w:r>
+        <w:t>The NIST CSF comprises of 5 categories: identify, protect, detect, respond, and recover. These categories mostly revolve around how the company is managing their assets and information, if there are plans in place, how they would respond in a crisis, and how resilient and recoverable their assets are as well as a plan for protecting the company’s reputation</w:t>
+      </w:r>
+      <w:r>
+        <w:t xml:space="preserve"> (NIST, </w:t>
+      </w:r>
+      <w:proofErr w:type="spellStart"/>
+      <w:r>
+        <w:t>n.d.</w:t>
+      </w:r>
+      <w:proofErr w:type="spellEnd"/>
+      <w:r>
+        <w:t>).</w:t>
+      </w:r>
+    </w:p>
+    <w:p>
+      <w:r>
+        <w:t xml:space="preserve">Copperplate should internally review this standard and ensure they are compliant as it outlines a complete and detailed risk management plan. Given that Copperplate collects user information and stores other data such as images, particular attention should be paid to the protect and recover categories. The other categories should also be reviewed </w:t>
+      </w:r>
+      <w:r>
+        <w:t xml:space="preserve">to ensure a holistic approach to security via this well defined standard. </w:t>
+      </w:r>
+    </w:p>
+    <w:p>
+      <w:pPr>
+        <w:rPr>
+          <w:rFonts w:ascii="Inter Medium" w:eastAsiaTheme="majorEastAsia" w:hAnsi="Inter Medium" w:cstheme="majorBidi"/>
+          <w:color w:val="ED7D31" w:themeColor="accent2"/>
+          <w:sz w:val="28"/>
+          <w:szCs w:val="26"/>
+        </w:rPr>
+      </w:pPr>
+      <w:r>
+        <w:br w:type="page"/>
+      </w:r>
+    </w:p>
     <w:p>
       <w:pPr>
         <w:pStyle w:val="Heading2"/>
       </w:pPr>
-      <w:bookmarkStart w:id="6" w:name="_Toc136866329"/>
-      <w:r>
-        <w:t>High Severity</w:t>
-      </w:r>
-      <w:bookmarkEnd w:id="6"/>
-    </w:p>
-    <w:p>
-      <w:r>
-        <w:t>??</w:t>
-      </w:r>
-    </w:p>
-    <w:p/>
-    <w:p>
-      <w:pPr>
-        <w:pStyle w:val="Heading2"/>
-      </w:pPr>
-      <w:bookmarkStart w:id="7" w:name="_Toc136866330"/>
-      <w:r>
-        <w:t>Medium Severity</w:t>
-      </w:r>
-      <w:bookmarkEnd w:id="7"/>
-    </w:p>
-    <w:p>
-      <w:r>
-        <w:t xml:space="preserve">This level of severity includes vulnerabilities that </w:t>
-      </w:r>
-      <w:r>
-        <w:t>could be disruptive or cause damage, but would require an extraordinary level of effort or expertise, or both, to exploit.</w:t>
-      </w:r>
-    </w:p>
-    <w:p/>
-    <w:p/>
-    <w:p>
-      <w:pPr>
-        <w:pStyle w:val="Heading2"/>
-      </w:pPr>
-      <w:bookmarkStart w:id="8" w:name="_Toc136866331"/>
-      <w:r>
-        <w:t>Low or Informational Severity</w:t>
-      </w:r>
-      <w:bookmarkEnd w:id="8"/>
-    </w:p>
-    <w:p>
-      <w:r>
-        <w:t xml:space="preserve">This level indicates that the vulnerabilities found are typically little to no impact, and any exploitation would require </w:t>
-      </w:r>
-      <w:r>
-        <w:t xml:space="preserve">extraneous circumstance such as the attacker monitoring public WiFi during website usage, or the attacker having </w:t>
-      </w:r>
-      <w:r>
-        <w:t>local or physical access to a system</w:t>
-      </w:r>
-      <w:r>
-        <w:t xml:space="preserve"> in use by the website</w:t>
-      </w:r>
-      <w:r>
-        <w:t>.</w:t>
-      </w:r>
-    </w:p>
-    <w:p>
-      <w:pPr>
-        <w:pStyle w:val="Heading3"/>
-      </w:pPr>
-      <w:r>
-        <w:t>Response Headers</w:t>
-      </w:r>
-    </w:p>
-    <w:p>
-      <w:r>
-        <w:t xml:space="preserve">The </w:t>
-      </w:r>
-      <w:r>
-        <w:t>response headers</w:t>
-      </w:r>
-      <w:r>
-        <w:t xml:space="preserve"> from the website server contain information that could assist an attacker.</w:t>
-      </w:r>
-    </w:p>
-    <w:p>
-      <w:pPr>
-        <w:pStyle w:val="Heading3"/>
-      </w:pPr>
-      <w:r>
-        <w:t>Cookies</w:t>
-      </w:r>
-    </w:p>
-    <w:p>
-      <w:r>
-        <w:t xml:space="preserve">Cookies are </w:t>
-      </w:r>
-      <w:r>
-        <w:t>a piece of text data that resides in the client’s browser and contains website-related information, these issues here indicate a possible vector of attack on users of the website.</w:t>
+      <w:r>
+        <w:lastRenderedPageBreak/>
+        <w:t>General Data Protection Regulation (GDPR)</w:t>
+      </w:r>
+    </w:p>
+    <w:p>
+      <w:r>
+        <w:t>The original GDPR is a regulation enacted by the European Union that applies to any data collected from individuals that reside in the European Economic Area. If a website is public facing and accessible to any country that GDPR applies to, the company must adhere to the GDPR.</w:t>
+      </w:r>
+    </w:p>
+    <w:p>
+      <w:r>
+        <w:t xml:space="preserve">The United Kingdom keeps a version of it that applies to UK citizens, called the UK GDPR. The key principles of both are the same. They </w:t>
+      </w:r>
+      <w:r>
+        <w:t xml:space="preserve">are clearly summarised by the Information Commissioner’s Office (ICO, </w:t>
+      </w:r>
+      <w:proofErr w:type="spellStart"/>
+      <w:r>
+        <w:t>n.d.</w:t>
+      </w:r>
+      <w:proofErr w:type="spellEnd"/>
+      <w:r>
+        <w:t>):</w:t>
       </w:r>
     </w:p>
     <w:p>
@@ -1732,10 +1624,19 @@
         </w:numPr>
       </w:pPr>
       <w:r>
-        <w:t>TLS cookie doesn’t have secure flag set</w:t>
-      </w:r>
-      <w:r>
-        <w:t>, allowing trivial intercept by an attacker that is monitoring the network traffic</w:t>
+        <w:t>Lawfulness, fairness, and transparency</w:t>
+      </w:r>
+    </w:p>
+    <w:p>
+      <w:pPr>
+        <w:pStyle w:val="ListParagraph"/>
+        <w:numPr>
+          <w:ilvl w:val="1"/>
+          <w:numId w:val="1"/>
+        </w:numPr>
+      </w:pPr>
+      <w:r>
+        <w:t>Data processing must be performed in a lawful manner, with fairness and transparency towards the data subject</w:t>
       </w:r>
     </w:p>
     <w:p>
@@ -1747,59 +1648,195 @@
         </w:numPr>
       </w:pPr>
       <w:r>
-        <w:t>Cookie doesn’t have HttpOnly flag set</w:t>
-      </w:r>
-      <w:r>
-        <w:t>, same issue as above</w:t>
-      </w:r>
-    </w:p>
-    <w:p/>
-    <w:p>
-      <w:pPr>
-        <w:pStyle w:val="Heading1"/>
-      </w:pPr>
-      <w:bookmarkStart w:id="9" w:name="_Toc136866333"/>
-      <w:r>
-        <w:t>Evaluation</w:t>
-      </w:r>
-      <w:bookmarkEnd w:id="9"/>
-    </w:p>
-    <w:p>
-      <w:r>
-        <w:t>With any system that collects</w:t>
-      </w:r>
-      <w:r>
-        <w:t xml:space="preserve"> </w:t>
-      </w:r>
-      <w:r>
-        <w:t xml:space="preserve">user information, it is </w:t>
-      </w:r>
-      <w:r>
-        <w:t>paramount</w:t>
-      </w:r>
-      <w:r>
-        <w:t xml:space="preserve"> to adhere to </w:t>
-      </w:r>
-      <w:r>
-        <w:t xml:space="preserve">security </w:t>
-      </w:r>
-      <w:r>
-        <w:t xml:space="preserve">standards and </w:t>
-      </w:r>
-      <w:r>
-        <w:t xml:space="preserve">applicable </w:t>
-      </w:r>
-      <w:r>
-        <w:t xml:space="preserve">regulations. In this section, we will outline Copperplate’s adherence to the NIST Cybersecurity Framework security standard as well as </w:t>
-      </w:r>
-      <w:r>
-        <w:t>any breaches of the General Data Protection Regulation (GDPR)</w:t>
+        <w:t>Purpose limitation</w:t>
+      </w:r>
+    </w:p>
+    <w:p>
+      <w:pPr>
+        <w:pStyle w:val="ListParagraph"/>
+        <w:numPr>
+          <w:ilvl w:val="1"/>
+          <w:numId w:val="1"/>
+        </w:numPr>
+      </w:pPr>
+      <w:r>
+        <w:t>Personal data should only be collected for specific, explicit, and legitimate purposes and not further processed in a manner that is incompatible with those purposes</w:t>
+      </w:r>
+    </w:p>
+    <w:p>
+      <w:pPr>
+        <w:pStyle w:val="ListParagraph"/>
+        <w:numPr>
+          <w:ilvl w:val="0"/>
+          <w:numId w:val="1"/>
+        </w:numPr>
+      </w:pPr>
+      <w:r>
+        <w:t>Data minimisation</w:t>
+      </w:r>
+    </w:p>
+    <w:p>
+      <w:pPr>
+        <w:pStyle w:val="ListParagraph"/>
+        <w:numPr>
+          <w:ilvl w:val="1"/>
+          <w:numId w:val="1"/>
+        </w:numPr>
+      </w:pPr>
+      <w:r>
+        <w:t>Only necessary personal data required for the specific purpose should be collected</w:t>
+      </w:r>
+    </w:p>
+    <w:p>
+      <w:pPr>
+        <w:pStyle w:val="ListParagraph"/>
+        <w:numPr>
+          <w:ilvl w:val="0"/>
+          <w:numId w:val="1"/>
+        </w:numPr>
+      </w:pPr>
+      <w:r>
+        <w:t>Accuracy</w:t>
+      </w:r>
+    </w:p>
+    <w:p>
+      <w:pPr>
+        <w:pStyle w:val="ListParagraph"/>
+        <w:numPr>
+          <w:ilvl w:val="1"/>
+          <w:numId w:val="1"/>
+        </w:numPr>
+      </w:pPr>
+      <w:r>
+        <w:t>Personal data should be accurate and kept up to date. Out of date or inaccurate data should be deleted or rectified</w:t>
+      </w:r>
+    </w:p>
+    <w:p>
+      <w:pPr>
+        <w:pStyle w:val="ListParagraph"/>
+        <w:numPr>
+          <w:ilvl w:val="0"/>
+          <w:numId w:val="1"/>
+        </w:numPr>
+      </w:pPr>
+      <w:r>
+        <w:t>Storage limitation</w:t>
+      </w:r>
+    </w:p>
+    <w:p>
+      <w:pPr>
+        <w:pStyle w:val="ListParagraph"/>
+        <w:numPr>
+          <w:ilvl w:val="1"/>
+          <w:numId w:val="1"/>
+        </w:numPr>
+      </w:pPr>
+      <w:r>
+        <w:t>Personal data should not be stored for longer than necessary for the purpose in which it was collected</w:t>
+      </w:r>
+    </w:p>
+    <w:p>
+      <w:pPr>
+        <w:pStyle w:val="ListParagraph"/>
+        <w:numPr>
+          <w:ilvl w:val="0"/>
+          <w:numId w:val="1"/>
+        </w:numPr>
+      </w:pPr>
+      <w:r>
+        <w:t>Integrity and confidentiality</w:t>
+      </w:r>
+    </w:p>
+    <w:p>
+      <w:pPr>
+        <w:pStyle w:val="ListParagraph"/>
+        <w:numPr>
+          <w:ilvl w:val="1"/>
+          <w:numId w:val="1"/>
+        </w:numPr>
+      </w:pPr>
+      <w:r>
+        <w:t>Organisations are mandated to ensure the security and protection of personal data against unauthorised or unlawful processing, accidental loss, dest</w:t>
+      </w:r>
+      <w:bookmarkStart w:id="5" w:name="_GoBack"/>
+      <w:bookmarkEnd w:id="5"/>
+      <w:r>
+        <w:t>ruction, or damage</w:t>
+      </w:r>
+    </w:p>
+    <w:p>
+      <w:pPr>
+        <w:pStyle w:val="ListParagraph"/>
+        <w:numPr>
+          <w:ilvl w:val="0"/>
+          <w:numId w:val="1"/>
+        </w:numPr>
+      </w:pPr>
+      <w:r>
+        <w:t>Accountability</w:t>
+      </w:r>
+    </w:p>
+    <w:p>
+      <w:pPr>
+        <w:pStyle w:val="ListParagraph"/>
+        <w:numPr>
+          <w:ilvl w:val="1"/>
+          <w:numId w:val="1"/>
+        </w:numPr>
+      </w:pPr>
+      <w:r>
+        <w:t>Organisations responsible with GDPR compliance must be able to demonstrate their compliance by keeping records of data processing activities, conducting data protection impact assessments (DPIAs) where necessary, and implementing measures to protect data subjects’ rights</w:t>
+      </w:r>
+    </w:p>
+    <w:p>
+      <w:r>
+        <w:t xml:space="preserve">Whereas the NIST CSF is for ensuring a company is mitigating risk and prepared for a crisis </w:t>
+      </w:r>
+      <w:r>
+        <w:t>more so</w:t>
+      </w:r>
+      <w:r>
+        <w:t xml:space="preserve"> in a systems and planning sense, the GDPR ensures that a company is compliant with all data collected from users. It is imperative that a public facing and globally accessible site such as Copperplate be GDPR compliant.</w:t>
+      </w:r>
+    </w:p>
+    <w:p>
+      <w:r>
+        <w:t xml:space="preserve">There is not a readily apparent Privacy Policy page available, this is </w:t>
+      </w:r>
+      <w:r>
+        <w:t xml:space="preserve">required </w:t>
+      </w:r>
+      <w:r>
+        <w:t xml:space="preserve">for </w:t>
+      </w:r>
+      <w:r>
+        <w:t xml:space="preserve">GDPR </w:t>
+      </w:r>
+      <w:r>
+        <w:t>compliance</w:t>
+      </w:r>
+      <w:r>
+        <w:t xml:space="preserve"> to outline how data collected will be used</w:t>
       </w:r>
       <w:r>
         <w:t>.</w:t>
       </w:r>
-    </w:p>
-    <w:p/>
+      <w:r>
+        <w:t xml:space="preserve"> This is true even if the only user is yourself if you are living in a country affected by GDPR.</w:t>
+      </w:r>
+      <w:r>
+        <w:t xml:space="preserve"> If the site use</w:t>
+      </w:r>
+      <w:r>
+        <w:t>s</w:t>
+      </w:r>
+      <w:r>
+        <w:t xml:space="preserve"> cookies to collect and/or store personal data, then a cookie disclaimer should be forefront on the website when visiting. Currently, the website is noncompliant with GDPR </w:t>
+      </w:r>
+      <w:r>
+        <w:t>from these two issues alone.</w:t>
+      </w:r>
+    </w:p>
     <w:p>
       <w:pPr>
         <w:rPr>
@@ -1810,7 +1847,6 @@
         </w:rPr>
       </w:pPr>
       <w:r>
-        <w:lastRenderedPageBreak/>
         <w:br w:type="page"/>
       </w:r>
     </w:p>
@@ -1818,62 +1854,396 @@
       <w:pPr>
         <w:pStyle w:val="Heading1"/>
       </w:pPr>
-      <w:bookmarkStart w:id="10" w:name="_Toc136866334"/>
+      <w:bookmarkStart w:id="6" w:name="_Toc137037175"/>
       <w:r>
         <w:lastRenderedPageBreak/>
         <w:t>Conclusion</w:t>
       </w:r>
-      <w:bookmarkEnd w:id="10"/>
+      <w:bookmarkEnd w:id="6"/>
     </w:p>
     <w:p/>
     <w:p>
       <w:pPr>
         <w:pStyle w:val="Heading1"/>
       </w:pPr>
-      <w:bookmarkStart w:id="11" w:name="_Toc136866335"/>
+      <w:bookmarkStart w:id="7" w:name="_Toc137037176"/>
       <w:r>
         <w:t>Recommendations</w:t>
       </w:r>
-      <w:bookmarkEnd w:id="11"/>
-    </w:p>
-    <w:p>
-      <w:r>
-        <w:t>These recommendations are listed in recommended order of priority to the business, taking into account the previous section on evaluation and any non-compliance.</w:t>
-      </w:r>
-    </w:p>
-    <w:p>
-      <w:pPr>
-        <w:pStyle w:val="Heading2"/>
-      </w:pPr>
-    </w:p>
-    <w:p>
-      <w:pPr>
-        <w:pStyle w:val="Heading2"/>
-      </w:pPr>
-      <w:r>
-        <w:t>High Priority</w:t>
+      <w:bookmarkEnd w:id="7"/>
+    </w:p>
+    <w:p>
+      <w:r>
+        <w:t xml:space="preserve">These </w:t>
+      </w:r>
+      <w:r>
+        <w:t xml:space="preserve">issues and </w:t>
+      </w:r>
+      <w:r>
+        <w:t xml:space="preserve">recommendations are listed in </w:t>
+      </w:r>
+      <w:r>
+        <w:t xml:space="preserve">presumed </w:t>
+      </w:r>
+      <w:r>
+        <w:t>order of priority to the business, taking into account the previous section on ev</w:t>
+      </w:r>
+      <w:r>
+        <w:t>aluation and any non-compliance.</w:t>
+      </w:r>
+      <w:r>
+        <w:t xml:space="preserve"> The severity column indicates the respective severity, based on the Common Vulnerability Scoring System v3 (CSSv3), an industry standard maintained by the Forum of Incident Response and Security Teams (FIRST, </w:t>
+      </w:r>
+      <w:proofErr w:type="spellStart"/>
+      <w:r>
+        <w:t>n.d.</w:t>
+      </w:r>
+      <w:proofErr w:type="spellEnd"/>
+      <w:r>
+        <w:t>).</w:t>
       </w:r>
     </w:p>
     <w:p/>
-    <w:p>
-      <w:pPr>
-        <w:pStyle w:val="Heading2"/>
-      </w:pPr>
-      <w:r>
-        <w:t>Medium Priority</w:t>
-      </w:r>
-    </w:p>
+    <w:tbl>
+      <w:tblPr>
+        <w:tblStyle w:val="TableGrid"/>
+        <w:tblW w:w="0" w:type="auto"/>
+        <w:tblLayout w:type="fixed"/>
+        <w:tblLook w:val="04A0" w:firstRow="1" w:lastRow="0" w:firstColumn="1" w:lastColumn="0" w:noHBand="0" w:noVBand="1"/>
+      </w:tblPr>
+      <w:tblGrid>
+        <w:gridCol w:w="1192"/>
+        <w:gridCol w:w="3570"/>
+        <w:gridCol w:w="4588"/>
+      </w:tblGrid>
+      <w:tr>
+        <w:tc>
+          <w:tcPr>
+            <w:tcW w:w="1192" w:type="dxa"/>
+            <w:shd w:val="clear" w:color="auto" w:fill="FBE4D5" w:themeFill="accent2" w:themeFillTint="33"/>
+          </w:tcPr>
+          <w:p>
+            <w:pPr>
+              <w:rPr>
+                <w:rFonts w:ascii="Inter SemiBold" w:hAnsi="Inter SemiBold"/>
+              </w:rPr>
+            </w:pPr>
+            <w:r>
+              <w:rPr>
+                <w:rFonts w:ascii="Inter SemiBold" w:hAnsi="Inter SemiBold"/>
+              </w:rPr>
+              <w:t>SEVERITY</w:t>
+            </w:r>
+          </w:p>
+        </w:tc>
+        <w:tc>
+          <w:tcPr>
+            <w:tcW w:w="3570" w:type="dxa"/>
+            <w:shd w:val="clear" w:color="auto" w:fill="FBE4D5" w:themeFill="accent2" w:themeFillTint="33"/>
+          </w:tcPr>
+          <w:p>
+            <w:pPr>
+              <w:rPr>
+                <w:rFonts w:ascii="Inter SemiBold" w:hAnsi="Inter SemiBold"/>
+              </w:rPr>
+            </w:pPr>
+            <w:r>
+              <w:rPr>
+                <w:rFonts w:ascii="Inter SemiBold" w:hAnsi="Inter SemiBold"/>
+              </w:rPr>
+              <w:t>OBJECT</w:t>
+            </w:r>
+          </w:p>
+        </w:tc>
+        <w:tc>
+          <w:tcPr>
+            <w:tcW w:w="4588" w:type="dxa"/>
+            <w:shd w:val="clear" w:color="auto" w:fill="FBE4D5" w:themeFill="accent2" w:themeFillTint="33"/>
+          </w:tcPr>
+          <w:p>
+            <w:pPr>
+              <w:rPr>
+                <w:rFonts w:ascii="Inter SemiBold" w:hAnsi="Inter SemiBold"/>
+              </w:rPr>
+            </w:pPr>
+            <w:r>
+              <w:rPr>
+                <w:rFonts w:ascii="Inter SemiBold" w:hAnsi="Inter SemiBold"/>
+              </w:rPr>
+              <w:t>RECOMMENDATION</w:t>
+            </w:r>
+          </w:p>
+        </w:tc>
+      </w:tr>
+      <w:tr>
+        <w:tc>
+          <w:tcPr>
+            <w:tcW w:w="1192" w:type="dxa"/>
+          </w:tcPr>
+          <w:p>
+            <w:r>
+              <w:t>High</w:t>
+            </w:r>
+          </w:p>
+        </w:tc>
+        <w:tc>
+          <w:tcPr>
+            <w:tcW w:w="3570" w:type="dxa"/>
+          </w:tcPr>
+          <w:p>
+            <w:pPr>
+              <w:rPr>
+                <w:rFonts w:ascii="Inter SemiBold" w:hAnsi="Inter SemiBold"/>
+              </w:rPr>
+            </w:pPr>
+            <w:r>
+              <w:rPr>
+                <w:rFonts w:ascii="Inter SemiBold" w:hAnsi="Inter SemiBold"/>
+              </w:rPr>
+              <w:t xml:space="preserve">Serialized PHP object in </w:t>
+            </w:r>
+            <w:r>
+              <w:rPr>
+                <w:rFonts w:ascii="Inter SemiBold" w:hAnsi="Inter SemiBold"/>
+              </w:rPr>
+              <w:t>HTTP message</w:t>
+            </w:r>
+          </w:p>
+          <w:p>
+            <w:pPr>
+              <w:rPr>
+                <w:rFonts w:ascii="Inter SemiBold" w:hAnsi="Inter SemiBold"/>
+              </w:rPr>
+            </w:pPr>
+          </w:p>
+          <w:p>
+            <w:r>
+              <w:t xml:space="preserve">The </w:t>
+            </w:r>
+            <w:r>
+              <w:t>cookie</w:t>
+            </w:r>
+            <w:r>
+              <w:t xml:space="preserve"> “cpg16x_data” c</w:t>
+            </w:r>
+            <w:r>
+              <w:t>ontains a serialized PHP object.</w:t>
+            </w:r>
+          </w:p>
+          <w:p/>
+          <w:p>
+            <w:r>
+              <w:t xml:space="preserve">This </w:t>
+            </w:r>
+            <w:r>
+              <w:t xml:space="preserve">object can be </w:t>
+            </w:r>
+            <w:r>
+              <w:t xml:space="preserve">re-serialized with a payload and used in a </w:t>
+            </w:r>
+            <w:r>
+              <w:rPr>
+                <w:rFonts w:ascii="Inter SemiBold" w:hAnsi="Inter SemiBold"/>
+              </w:rPr>
+              <w:t>PHP object injection</w:t>
+            </w:r>
+            <w:r>
+              <w:t xml:space="preserve"> attack if the underlying code is not</w:t>
+            </w:r>
+            <w:r>
+              <w:t xml:space="preserve"> properly sanitising the object or if unsafe logic is used.</w:t>
+            </w:r>
+          </w:p>
+          <w:p/>
+        </w:tc>
+        <w:tc>
+          <w:tcPr>
+            <w:tcW w:w="4588" w:type="dxa"/>
+          </w:tcPr>
+          <w:p>
+            <w:r>
+              <w:t xml:space="preserve">The request </w:t>
+            </w:r>
+            <w:r>
+              <w:t>is a PHP object, and differs</w:t>
+            </w:r>
+            <w:r>
+              <w:t xml:space="preserve"> </w:t>
+            </w:r>
+            <w:r>
+              <w:t xml:space="preserve">in response depending on the request endpoint. For example, on the homepage this method is used </w:t>
+            </w:r>
+            <w:r>
+              <w:t>several times to request images and JavaScript files.</w:t>
+            </w:r>
+          </w:p>
+          <w:p/>
+          <w:p>
+            <w:pPr>
+              <w:ind w:left="720" w:hanging="720"/>
+            </w:pPr>
+            <w:r>
+              <w:t xml:space="preserve">These files </w:t>
+            </w:r>
+            <w:r>
+              <w:t xml:space="preserve">should not be requested in this manner. </w:t>
+            </w:r>
+            <w:r>
+              <w:t xml:space="preserve">This appears to be </w:t>
+            </w:r>
+            <w:r>
+              <w:t>the way that this software handles fetching of certain things, like icons.</w:t>
+            </w:r>
+            <w:r>
+              <w:t xml:space="preserve"> This may not be possible to remediate without extensive refactoring of the Coppermine scripts themselves.</w:t>
+            </w:r>
+          </w:p>
+        </w:tc>
+      </w:tr>
+      <w:tr>
+        <w:tc>
+          <w:tcPr>
+            <w:tcW w:w="1192" w:type="dxa"/>
+          </w:tcPr>
+          <w:p>
+            <w:r>
+              <w:t>Low</w:t>
+            </w:r>
+          </w:p>
+        </w:tc>
+        <w:tc>
+          <w:tcPr>
+            <w:tcW w:w="3570" w:type="dxa"/>
+          </w:tcPr>
+          <w:p>
+            <w:r>
+              <w:t xml:space="preserve">The cookie “cpg16x_data” </w:t>
+            </w:r>
+            <w:r>
+              <w:t>does not have the “secure” flag set, nor does it have the “</w:t>
+            </w:r>
+            <w:proofErr w:type="spellStart"/>
+            <w:r>
+              <w:t>HttpOnly</w:t>
+            </w:r>
+            <w:proofErr w:type="spellEnd"/>
+            <w:r>
+              <w:t>” flag set.</w:t>
+            </w:r>
+          </w:p>
+        </w:tc>
+        <w:tc>
+          <w:tcPr>
+            <w:tcW w:w="4588" w:type="dxa"/>
+          </w:tcPr>
+          <w:p>
+            <w:r>
+              <w:t xml:space="preserve">Set the “secure” flag (Coates et al., </w:t>
+            </w:r>
+            <w:proofErr w:type="spellStart"/>
+            <w:r>
+              <w:t>n.d.</w:t>
+            </w:r>
+            <w:proofErr w:type="spellEnd"/>
+            <w:r>
+              <w:t>) and the “</w:t>
+            </w:r>
+            <w:proofErr w:type="spellStart"/>
+            <w:r>
+              <w:t>HttpOnly</w:t>
+            </w:r>
+            <w:proofErr w:type="spellEnd"/>
+            <w:r>
+              <w:t>” flag (</w:t>
+            </w:r>
+            <w:proofErr w:type="spellStart"/>
+            <w:r>
+              <w:t>Rknell</w:t>
+            </w:r>
+            <w:proofErr w:type="spellEnd"/>
+            <w:r>
+              <w:t xml:space="preserve"> et al., </w:t>
+            </w:r>
+            <w:proofErr w:type="spellStart"/>
+            <w:r>
+              <w:t>n.d.</w:t>
+            </w:r>
+            <w:proofErr w:type="spellEnd"/>
+            <w:r>
+              <w:t>)</w:t>
+            </w:r>
+          </w:p>
+        </w:tc>
+      </w:tr>
+      <w:tr>
+        <w:tc>
+          <w:tcPr>
+            <w:tcW w:w="1192" w:type="dxa"/>
+          </w:tcPr>
+          <w:p>
+            <w:r>
+              <w:t>Low</w:t>
+            </w:r>
+          </w:p>
+        </w:tc>
+        <w:tc>
+          <w:tcPr>
+            <w:tcW w:w="3570" w:type="dxa"/>
+          </w:tcPr>
+          <w:p>
+            <w:r>
+              <w:t>“X-Powered-By” response header indicates the exact PHP version in use, PHP/7.4.33</w:t>
+            </w:r>
+          </w:p>
+        </w:tc>
+        <w:tc>
+          <w:tcPr>
+            <w:tcW w:w="4588" w:type="dxa"/>
+          </w:tcPr>
+          <w:p>
+            <w:r>
+              <w:t xml:space="preserve">Remove the “X-Powered-By” header by modifying php.ini or by additional PHP code (ubiq.co, </w:t>
+            </w:r>
+            <w:proofErr w:type="spellStart"/>
+            <w:r>
+              <w:t>n.d.</w:t>
+            </w:r>
+            <w:proofErr w:type="spellEnd"/>
+            <w:r>
+              <w:t>)</w:t>
+            </w:r>
+          </w:p>
+        </w:tc>
+      </w:tr>
+    </w:tbl>
     <w:p/>
-    <w:p>
-      <w:pPr>
-        <w:pStyle w:val="Heading2"/>
-      </w:pPr>
-      <w:r>
-        <w:t>Low</w:t>
-      </w:r>
-      <w:r>
-        <w:t xml:space="preserve"> Priority</w:t>
-      </w:r>
+    <w:p/>
+    <w:p>
+      <w:pPr>
+        <w:rPr>
+          <w:rFonts w:ascii="Inter ExtraBold" w:eastAsiaTheme="majorEastAsia" w:hAnsi="Inter ExtraBold" w:cstheme="majorBidi"/>
+          <w:caps/>
+          <w:color w:val="ED7D31" w:themeColor="accent2"/>
+          <w:sz w:val="32"/>
+          <w:szCs w:val="32"/>
+        </w:rPr>
+      </w:pPr>
+      <w:bookmarkStart w:id="8" w:name="_References"/>
+      <w:bookmarkEnd w:id="8"/>
+      <w:r>
+        <w:br w:type="page"/>
+      </w:r>
+    </w:p>
+    <w:p>
+      <w:pPr>
+        <w:pStyle w:val="Heading1"/>
+      </w:pPr>
+      <w:bookmarkStart w:id="9" w:name="_Toc137037177"/>
+      <w:r>
+        <w:lastRenderedPageBreak/>
+        <w:t>References</w:t>
+      </w:r>
+      <w:bookmarkEnd w:id="9"/>
     </w:p>
     <w:p>
       <w:pPr>
@@ -1884,36 +2254,27 @@
         </w:numPr>
       </w:pPr>
       <w:r>
-        <w:t>‘X-Powered-By’ header indicates the exact PHP version in use, PHP</w:t>
-      </w:r>
-      <w:r>
-        <w:t>/7.4.3</w:t>
-      </w:r>
-    </w:p>
-    <w:p>
-      <w:pPr>
-        <w:pStyle w:val="ListParagraph"/>
-        <w:numPr>
-          <w:ilvl w:val="1"/>
-          <w:numId w:val="1"/>
-        </w:numPr>
-      </w:pPr>
-      <w:r>
-        <w:t>Remove the header (ubiq.co, n.d.)</w:t>
-      </w:r>
-    </w:p>
-    <w:p/>
-    <w:p>
-      <w:pPr>
-        <w:pStyle w:val="Heading1"/>
-      </w:pPr>
-      <w:bookmarkStart w:id="12" w:name="_Toc136866336"/>
-      <w:bookmarkStart w:id="13" w:name="_References"/>
-      <w:bookmarkEnd w:id="13"/>
-      <w:r>
-        <w:t>References</w:t>
-      </w:r>
-      <w:bookmarkEnd w:id="12"/>
+        <w:t>Coates, M. et al (</w:t>
+      </w:r>
+      <w:proofErr w:type="spellStart"/>
+      <w:r>
+        <w:t>n.d.</w:t>
+      </w:r>
+      <w:proofErr w:type="spellEnd"/>
+      <w:r>
+        <w:t xml:space="preserve">). OWASP: Secure Cookie Attribute. Available at: </w:t>
+      </w:r>
+      <w:hyperlink r:id="rId11" w:history="1">
+        <w:r>
+          <w:rPr>
+            <w:rStyle w:val="Hyperlink"/>
+          </w:rPr>
+          <w:t>https://owasp.org/www-community/controls/SecureCookieAttribute</w:t>
+        </w:r>
+      </w:hyperlink>
+      <w:r>
+        <w:t xml:space="preserve"> [Accessed 07 June 2023]</w:t>
+      </w:r>
     </w:p>
     <w:p>
       <w:pPr>
@@ -1923,15 +2284,61 @@
           <w:numId w:val="1"/>
         </w:numPr>
       </w:pPr>
-      <w:r>
-        <w:t>FIRST (n.d.) Forum of Incident Response and Security Teams –</w:t>
-      </w:r>
-      <w:bookmarkStart w:id="14" w:name="_GoBack"/>
-      <w:bookmarkEnd w:id="14"/>
-      <w:r>
-        <w:t xml:space="preserve"> Common Vulnerability Scoring System v3.0: Specification Document. Available at: </w:t>
-      </w:r>
-      <w:hyperlink r:id="rId11" w:history="1">
+      <w:proofErr w:type="spellStart"/>
+      <w:r>
+        <w:t>coppermine</w:t>
+      </w:r>
+      <w:proofErr w:type="spellEnd"/>
+      <w:r>
+        <w:t>-gallery (2023)</w:t>
+      </w:r>
+      <w:r>
+        <w:t>.</w:t>
+      </w:r>
+      <w:r>
+        <w:t xml:space="preserve"> </w:t>
+      </w:r>
+      <w:r>
+        <w:t xml:space="preserve">cpg1.6.x. Available at: </w:t>
+      </w:r>
+      <w:hyperlink r:id="rId12" w:history="1">
+        <w:r>
+          <w:rPr>
+            <w:rStyle w:val="Hyperlink"/>
+          </w:rPr>
+          <w:t>https://github.com/coppermine-gallery/cpg1.6.x</w:t>
+        </w:r>
+      </w:hyperlink>
+      <w:r>
+        <w:t xml:space="preserve"> [Accessed 07 June 2023]</w:t>
+      </w:r>
+    </w:p>
+    <w:p>
+      <w:pPr>
+        <w:pStyle w:val="ListParagraph"/>
+        <w:numPr>
+          <w:ilvl w:val="0"/>
+          <w:numId w:val="1"/>
+        </w:numPr>
+      </w:pPr>
+      <w:r>
+        <w:t>FIRST (</w:t>
+      </w:r>
+      <w:proofErr w:type="spellStart"/>
+      <w:r>
+        <w:t>n.d.</w:t>
+      </w:r>
+      <w:proofErr w:type="spellEnd"/>
+      <w:r>
+        <w:t>)</w:t>
+      </w:r>
+      <w:r>
+        <w:t>.</w:t>
+      </w:r>
+      <w:r>
+        <w:t xml:space="preserve"> Forum of Incident Response and Security Teams – Common Vulnerability Scoring System v3.0: Specification Document. Available at: </w:t>
+      </w:r>
+      <w:hyperlink r:id="rId13" w:history="1">
         <w:r>
           <w:rPr>
             <w:rStyle w:val="Hyperlink"/>
@@ -1951,10 +2358,231 @@
           <w:numId w:val="1"/>
         </w:numPr>
       </w:pPr>
-      <w:r>
-        <w:t xml:space="preserve">Ubiq.co (n.d.) How to Remove x-powered-by in Apache/PHP. Available at: </w:t>
-      </w:r>
-      <w:hyperlink r:id="rId12" w:history="1">
+      <w:proofErr w:type="spellStart"/>
+      <w:r>
+        <w:t>Gitnux</w:t>
+      </w:r>
+      <w:proofErr w:type="spellEnd"/>
+      <w:r>
+        <w:t xml:space="preserve"> (2023). Social Engineering 2023: Statistics </w:t>
+      </w:r>
+      <w:proofErr w:type="gramStart"/>
+      <w:r>
+        <w:t>And</w:t>
+      </w:r>
+      <w:proofErr w:type="gramEnd"/>
+      <w:r>
+        <w:t xml:space="preserve"> Trends. Available at: </w:t>
+      </w:r>
+      <w:hyperlink r:id="rId14" w:history="1">
+        <w:r>
+          <w:rPr>
+            <w:rStyle w:val="Hyperlink"/>
+          </w:rPr>
+          <w:t>https://blog.gitnux.com/social-engineering-statistics/</w:t>
+        </w:r>
+      </w:hyperlink>
+      <w:r>
+        <w:t xml:space="preserve"> [Accessed 07 June 2023]</w:t>
+      </w:r>
+    </w:p>
+    <w:p>
+      <w:pPr>
+        <w:pStyle w:val="ListParagraph"/>
+        <w:numPr>
+          <w:ilvl w:val="0"/>
+          <w:numId w:val="1"/>
+        </w:numPr>
+      </w:pPr>
+      <w:r>
+        <w:t>ICO (</w:t>
+      </w:r>
+      <w:proofErr w:type="spellStart"/>
+      <w:r>
+        <w:t>n.d.</w:t>
+      </w:r>
+      <w:proofErr w:type="spellEnd"/>
+      <w:r>
+        <w:t xml:space="preserve">). A guide to the data protection principles. Available at: </w:t>
+      </w:r>
+      <w:hyperlink r:id="rId15" w:history="1">
+        <w:r>
+          <w:rPr>
+            <w:rStyle w:val="Hyperlink"/>
+          </w:rPr>
+          <w:t>https://ico.org.uk/for-organisations/uk-gdpr-guidance-and-resources/data-protection-principles/a-guide-to-the-data-protection-principles/</w:t>
+        </w:r>
+      </w:hyperlink>
+      <w:r>
+        <w:t xml:space="preserve"> [Accessed 07 June 2023]</w:t>
+      </w:r>
+    </w:p>
+    <w:p>
+      <w:pPr>
+        <w:pStyle w:val="ListParagraph"/>
+        <w:numPr>
+          <w:ilvl w:val="0"/>
+          <w:numId w:val="1"/>
+        </w:numPr>
+      </w:pPr>
+      <w:r>
+        <w:t>phill104 (2010)</w:t>
+      </w:r>
+      <w:r>
+        <w:t>.</w:t>
+      </w:r>
+      <w:r>
+        <w:t xml:space="preserve"> Help, the Coppermine project needs you. Available at: </w:t>
+      </w:r>
+      <w:hyperlink r:id="rId16" w:history="1">
+        <w:r>
+          <w:rPr>
+            <w:rStyle w:val="Hyperlink"/>
+          </w:rPr>
+          <w:t>https://forum.coppermine-gallery.net/index.php/topic,66475.0.html</w:t>
+        </w:r>
+      </w:hyperlink>
+      <w:r>
+        <w:t xml:space="preserve"> [Accessed 07 June 2023]</w:t>
+      </w:r>
+    </w:p>
+    <w:p>
+      <w:pPr>
+        <w:pStyle w:val="ListParagraph"/>
+        <w:numPr>
+          <w:ilvl w:val="0"/>
+          <w:numId w:val="1"/>
+        </w:numPr>
+      </w:pPr>
+      <w:proofErr w:type="spellStart"/>
+      <w:r>
+        <w:t>Rknell</w:t>
+      </w:r>
+      <w:proofErr w:type="spellEnd"/>
+      <w:r>
+        <w:t>. et al (</w:t>
+      </w:r>
+      <w:proofErr w:type="spellStart"/>
+      <w:r>
+        <w:t>n.d.</w:t>
+      </w:r>
+      <w:proofErr w:type="spellEnd"/>
+      <w:r>
+        <w:t xml:space="preserve">). OWASP: </w:t>
+      </w:r>
+      <w:proofErr w:type="spellStart"/>
+      <w:r>
+        <w:t>HttpOnly</w:t>
+      </w:r>
+      <w:proofErr w:type="spellEnd"/>
+      <w:r>
+        <w:t xml:space="preserve">. Available at: </w:t>
+      </w:r>
+      <w:hyperlink r:id="rId17" w:history="1">
+        <w:r>
+          <w:rPr>
+            <w:rStyle w:val="Hyperlink"/>
+          </w:rPr>
+          <w:t>https://owasp.org/www-community/HttpOnly</w:t>
+        </w:r>
+      </w:hyperlink>
+      <w:r>
+        <w:t xml:space="preserve"> [A</w:t>
+      </w:r>
+      <w:r>
+        <w:t>ccessed 07 June 2023]</w:t>
+      </w:r>
+    </w:p>
+    <w:p>
+      <w:pPr>
+        <w:pStyle w:val="ListParagraph"/>
+        <w:numPr>
+          <w:ilvl w:val="0"/>
+          <w:numId w:val="1"/>
+        </w:numPr>
+      </w:pPr>
+      <w:proofErr w:type="spellStart"/>
+      <w:r>
+        <w:t>Snyk</w:t>
+      </w:r>
+      <w:proofErr w:type="spellEnd"/>
+      <w:r>
+        <w:t xml:space="preserve"> (2023). </w:t>
+      </w:r>
+      <w:proofErr w:type="spellStart"/>
+      <w:r>
+        <w:t>Jquery</w:t>
+      </w:r>
+      <w:proofErr w:type="spellEnd"/>
+      <w:r>
+        <w:t xml:space="preserve"> vulnerabilities. Available at: </w:t>
+      </w:r>
+      <w:hyperlink r:id="rId18" w:history="1">
+        <w:r>
+          <w:rPr>
+            <w:rStyle w:val="Hyperlink"/>
+          </w:rPr>
+          <w:t>https://security.snyk.io/package/npm/jquery</w:t>
+        </w:r>
+      </w:hyperlink>
+      <w:r>
+        <w:t xml:space="preserve"> [Accessed 07 June 2023]</w:t>
+      </w:r>
+    </w:p>
+    <w:p>
+      <w:pPr>
+        <w:pStyle w:val="ListParagraph"/>
+        <w:numPr>
+          <w:ilvl w:val="0"/>
+          <w:numId w:val="1"/>
+        </w:numPr>
+      </w:pPr>
+      <w:proofErr w:type="spellStart"/>
+      <w:r>
+        <w:t>Softaculous</w:t>
+      </w:r>
+      <w:proofErr w:type="spellEnd"/>
+      <w:r>
+        <w:t xml:space="preserve"> (2023). Coppermine. Available at: </w:t>
+      </w:r>
+      <w:hyperlink r:id="rId19" w:history="1">
+        <w:r>
+          <w:rPr>
+            <w:rStyle w:val="Hyperlink"/>
+          </w:rPr>
+          <w:t>http://www.softaculous.com/softwares/galleries/Coppermine</w:t>
+        </w:r>
+      </w:hyperlink>
+      <w:r>
+        <w:t xml:space="preserve"> [Accessed 07 June 2023]</w:t>
+      </w:r>
+    </w:p>
+    <w:p>
+      <w:pPr>
+        <w:pStyle w:val="ListParagraph"/>
+        <w:numPr>
+          <w:ilvl w:val="0"/>
+          <w:numId w:val="1"/>
+        </w:numPr>
+      </w:pPr>
+      <w:r>
+        <w:t>Ubiq.co (</w:t>
+      </w:r>
+      <w:proofErr w:type="spellStart"/>
+      <w:r>
+        <w:t>n.d.</w:t>
+      </w:r>
+      <w:proofErr w:type="spellEnd"/>
+      <w:r>
+        <w:t>)</w:t>
+      </w:r>
+      <w:r>
+        <w:t>.</w:t>
+      </w:r>
+      <w:r>
+        <w:t xml:space="preserve"> How to Remove x-powered-by in Apache/PHP. Available at: </w:t>
+      </w:r>
+      <w:hyperlink r:id="rId20" w:history="1">
         <w:r>
           <w:rPr>
             <w:rStyle w:val="Hyperlink"/>
@@ -1973,7 +2601,7 @@
       </w:r>
     </w:p>
     <w:sectPr>
-      <w:footerReference w:type="default" r:id="rId13"/>
+      <w:footerReference w:type="default" r:id="rId21"/>
       <w:pgSz w:w="12240" w:h="15840"/>
       <w:pgMar w:top="1440" w:right="1440" w:bottom="1440" w:left="1440" w:header="708" w:footer="708" w:gutter="0"/>
       <w:cols w:space="708"/>
@@ -2124,7 +2752,7 @@
               <w:noProof/>
               <w:color w:val="FFFFFF" w:themeColor="background1"/>
             </w:rPr>
-            <w:t>5</w:t>
+            <w:t>6</w:t>
           </w:r>
           <w:r>
             <w:rPr>
@@ -3111,33 +3739,36 @@
   </w:style>
   <w:style w:type="paragraph" w:styleId="Subtitle">
     <w:name w:val="Subtitle"/>
+    <w:aliases w:val="Monospace"/>
     <w:basedOn w:val="Normal"/>
     <w:next w:val="Normal"/>
     <w:link w:val="SubtitleChar"/>
     <w:uiPriority w:val="11"/>
     <w:qFormat/>
-    <w:rsid w:val="0099347B"/>
+    <w:rsid w:val="008D0981"/>
     <w:pPr>
       <w:numPr>
         <w:ilvl w:val="1"/>
       </w:numPr>
     </w:pPr>
     <w:rPr>
-      <w:rFonts w:eastAsiaTheme="minorEastAsia"/>
-      <w:color w:val="5A5A5A" w:themeColor="text1" w:themeTint="A5"/>
+      <w:rFonts w:ascii="JetBrains Mono" w:eastAsiaTheme="minorEastAsia" w:hAnsi="JetBrains Mono"/>
+      <w:color w:val="000000" w:themeColor="text1"/>
       <w:spacing w:val="15"/>
     </w:rPr>
   </w:style>
   <w:style w:type="character" w:customStyle="1" w:styleId="SubtitleChar">
     <w:name w:val="Subtitle Char"/>
+    <w:aliases w:val="Monospace Char"/>
     <w:basedOn w:val="DefaultParagraphFont"/>
     <w:link w:val="Subtitle"/>
     <w:uiPriority w:val="11"/>
-    <w:rsid w:val="0099347B"/>
+    <w:rsid w:val="008D0981"/>
     <w:rPr>
-      <w:rFonts w:ascii="Inter" w:eastAsiaTheme="minorEastAsia" w:hAnsi="Inter"/>
-      <w:color w:val="5A5A5A" w:themeColor="text1" w:themeTint="A5"/>
+      <w:rFonts w:ascii="JetBrains Mono" w:eastAsiaTheme="minorEastAsia" w:hAnsi="JetBrains Mono"/>
+      <w:color w:val="000000" w:themeColor="text1"/>
       <w:spacing w:val="15"/>
+      <w:sz w:val="20"/>
     </w:rPr>
   </w:style>
   <w:style w:type="character" w:styleId="Hyperlink">
@@ -3352,6 +3983,18 @@
       <w:ind w:left="400"/>
     </w:pPr>
   </w:style>
+  <w:style w:type="character" w:styleId="FollowedHyperlink">
+    <w:name w:val="FollowedHyperlink"/>
+    <w:basedOn w:val="DefaultParagraphFont"/>
+    <w:uiPriority w:val="99"/>
+    <w:semiHidden/>
+    <w:unhideWhenUsed/>
+    <w:rsid w:val="00D12795"/>
+    <w:rPr>
+      <w:color w:val="954F72" w:themeColor="followedHyperlink"/>
+      <w:u w:val="single"/>
+    </w:rPr>
+  </w:style>
 </w:styles>
 </file>
 
@@ -3435,7 +4078,7 @@
     <w:charset w:val="00"/>
     <w:family w:val="auto"/>
     <w:pitch w:val="variable"/>
-    <w:sig w:usb0="00000001" w:usb1="1200A1FF" w:usb2="00000001" w:usb3="00000000" w:csb0="0000019F" w:csb1="00000000"/>
+    <w:sig w:usb0="E00002FF" w:usb1="1200A1FF" w:usb2="00000001" w:usb3="00000000" w:csb0="0000019F" w:csb1="00000000"/>
   </w:font>
   <w:font w:name="Inter ExtraBold">
     <w:panose1 w:val="02000503000000020004"/>
@@ -3457,7 +4100,14 @@
     <w:charset w:val="00"/>
     <w:family w:val="auto"/>
     <w:pitch w:val="variable"/>
-    <w:sig w:usb0="00000001" w:usb1="1200A1FF" w:usb2="00000001" w:usb3="00000000" w:csb0="0000019F" w:csb1="00000000"/>
+    <w:sig w:usb0="E00002FF" w:usb1="1200A1FF" w:usb2="00000001" w:usb3="00000000" w:csb0="0000019F" w:csb1="00000000"/>
+  </w:font>
+  <w:font w:name="JetBrains Mono">
+    <w:panose1 w:val="02000009000000000000"/>
+    <w:charset w:val="00"/>
+    <w:family w:val="modern"/>
+    <w:pitch w:val="fixed"/>
+    <w:sig w:usb0="A00402FF" w:usb1="1200F9FB" w:usb2="0200003C" w:usb3="00000000" w:csb0="0000019F" w:csb1="00000000"/>
   </w:font>
   <w:font w:name="Inter Light">
     <w:panose1 w:val="02000503000000020004"/>
@@ -3499,6 +4149,7 @@
   <w:rsids>
     <w:rsidRoot w:val="00CD12D4"/>
     <w:rsid w:val="000C2DC7"/>
+    <w:rsid w:val="002B7DB9"/>
     <w:rsid w:val="005F7719"/>
     <w:rsid w:val="0075715C"/>
     <w:rsid w:val="009015A7"/>
@@ -3506,6 +4157,7 @@
     <w:rsid w:val="00D665E7"/>
     <w:rsid w:val="00EB4217"/>
     <w:rsid w:val="00F94B56"/>
+    <w:rsid w:val="00FA7BAA"/>
     <w:rsid w:val="00FB2F47"/>
   </w:rsids>
   <m:mathPr>
@@ -4264,7 +4916,7 @@
 </file>
 
 <file path=customXml/itemProps1.xml><?xml version="1.0" encoding="utf-8"?>
-<ds:datastoreItem xmlns:ds="http://schemas.openxmlformats.org/officeDocument/2006/customXml" ds:itemID="{6F2FCEA8-04EF-4F48-84DC-7E1A9E07DE0D}">
+<ds:datastoreItem xmlns:ds="http://schemas.openxmlformats.org/officeDocument/2006/customXml" ds:itemID="{103F515A-1269-4684-BA0F-E2035E8A1918}">
   <ds:schemaRefs>
     <ds:schemaRef ds:uri="http://schemas.openxmlformats.org/officeDocument/2006/bibliography"/>
   </ds:schemaRefs>

</xml_diff>

<commit_message>
add m4a2, minor text changes
</commit_message>
<xml_diff>
--- a/pages/module4/assignment2/TW_Copperplate_ExecutiveSummary_M4A2.docx
+++ b/pages/module4/assignment2/TW_Copperplate_ExecutiveSummary_M4A2.docx
@@ -1,6 +1,6 @@
 
 <file path=word/document.xml><?xml version="1.0" encoding="utf-8"?>
-<w:document xmlns:wpc="http://schemas.microsoft.com/office/word/2010/wordprocessingCanvas" xmlns:cx="http://schemas.microsoft.com/office/drawing/2014/chartex" xmlns:mc="http://schemas.openxmlformats.org/markup-compatibility/2006" xmlns:o="urn:schemas-microsoft-com:office:office" xmlns:r="http://schemas.openxmlformats.org/officeDocument/2006/relationships" xmlns:m="http://schemas.openxmlformats.org/officeDocument/2006/math" xmlns:v="urn:schemas-microsoft-com:vml" xmlns:wp14="http://schemas.microsoft.com/office/word/2010/wordprocessingDrawing" xmlns:wp="http://schemas.openxmlformats.org/drawingml/2006/wordprocessingDrawing" xmlns:w10="urn:schemas-microsoft-com:office:word" xmlns:w="http://schemas.openxmlformats.org/wordprocessingml/2006/main" xmlns:w14="http://schemas.microsoft.com/office/word/2010/wordml" xmlns:w15="http://schemas.microsoft.com/office/word/2012/wordml" xmlns:w16se="http://schemas.microsoft.com/office/word/2015/wordml/symex" xmlns:wpg="http://schemas.microsoft.com/office/word/2010/wordprocessingGroup" xmlns:wpi="http://schemas.microsoft.com/office/word/2010/wordprocessingInk" xmlns:wne="http://schemas.microsoft.com/office/word/2006/wordml" xmlns:wps="http://schemas.microsoft.com/office/word/2010/wordprocessingShape" mc:Ignorable="w14 w15 w16se wp14">
+<w:document xmlns:wpc="http://schemas.microsoft.com/office/word/2010/wordprocessingCanvas" xmlns:cx="http://schemas.microsoft.com/office/drawing/2014/chartex" xmlns:cx1="http://schemas.microsoft.com/office/drawing/2015/9/8/chartex" xmlns:cx2="http://schemas.microsoft.com/office/drawing/2015/10/21/chartex" xmlns:cx3="http://schemas.microsoft.com/office/drawing/2016/5/9/chartex" xmlns:cx4="http://schemas.microsoft.com/office/drawing/2016/5/10/chartex" xmlns:cx5="http://schemas.microsoft.com/office/drawing/2016/5/11/chartex" xmlns:cx6="http://schemas.microsoft.com/office/drawing/2016/5/12/chartex" xmlns:cx7="http://schemas.microsoft.com/office/drawing/2016/5/13/chartex" xmlns:cx8="http://schemas.microsoft.com/office/drawing/2016/5/14/chartex" xmlns:mc="http://schemas.openxmlformats.org/markup-compatibility/2006" xmlns:aink="http://schemas.microsoft.com/office/drawing/2016/ink" xmlns:am3d="http://schemas.microsoft.com/office/drawing/2017/model3d" xmlns:o="urn:schemas-microsoft-com:office:office" xmlns:oel="http://schemas.microsoft.com/office/2019/extlst" xmlns:r="http://schemas.openxmlformats.org/officeDocument/2006/relationships" xmlns:m="http://schemas.openxmlformats.org/officeDocument/2006/math" xmlns:v="urn:schemas-microsoft-com:vml" xmlns:wp14="http://schemas.microsoft.com/office/word/2010/wordprocessingDrawing" xmlns:wp="http://schemas.openxmlformats.org/drawingml/2006/wordprocessingDrawing" xmlns:w10="urn:schemas-microsoft-com:office:word" xmlns:w="http://schemas.openxmlformats.org/wordprocessingml/2006/main" xmlns:w14="http://schemas.microsoft.com/office/word/2010/wordml" xmlns:w15="http://schemas.microsoft.com/office/word/2012/wordml" xmlns:w16cex="http://schemas.microsoft.com/office/word/2018/wordml/cex" xmlns:w16cid="http://schemas.microsoft.com/office/word/2016/wordml/cid" xmlns:w16="http://schemas.microsoft.com/office/word/2018/wordml" xmlns:w16sdtdh="http://schemas.microsoft.com/office/word/2020/wordml/sdtdatahash" xmlns:w16se="http://schemas.microsoft.com/office/word/2015/wordml/symex" xmlns:wpg="http://schemas.microsoft.com/office/word/2010/wordprocessingGroup" xmlns:wpi="http://schemas.microsoft.com/office/word/2010/wordprocessingInk" xmlns:wne="http://schemas.microsoft.com/office/word/2006/wordml" xmlns:wps="http://schemas.microsoft.com/office/word/2010/wordprocessingShape" mc:Ignorable="w14 w15 w16se w16cid w16 w16cex w16sdtdh wp14">
   <w:body>
     <w:p>
       <w:pPr>
@@ -108,7 +108,47 @@
           <w:iCs w:val="0"/>
           <w:color w:val="5A5A5A" w:themeColor="text1" w:themeTint="A5"/>
         </w:rPr>
-        <w:t xml:space="preserve"> – 20 May 2023</w:t>
+        <w:t xml:space="preserve"> – </w:t>
+      </w:r>
+      <w:r>
+        <w:rPr>
+          <w:rStyle w:val="SubtleEmphasis"/>
+          <w:rFonts w:ascii="Inter Light" w:hAnsi="Inter Light"/>
+          <w:i w:val="0"/>
+          <w:iCs w:val="0"/>
+          <w:color w:val="5A5A5A" w:themeColor="text1" w:themeTint="A5"/>
+        </w:rPr>
+        <w:t>08</w:t>
+      </w:r>
+      <w:r>
+        <w:rPr>
+          <w:rStyle w:val="SubtleEmphasis"/>
+          <w:rFonts w:ascii="Inter Light" w:hAnsi="Inter Light"/>
+          <w:i w:val="0"/>
+          <w:iCs w:val="0"/>
+          <w:color w:val="5A5A5A" w:themeColor="text1" w:themeTint="A5"/>
+        </w:rPr>
+        <w:t xml:space="preserve"> </w:t>
+      </w:r>
+      <w:r>
+        <w:rPr>
+          <w:rStyle w:val="SubtleEmphasis"/>
+          <w:rFonts w:ascii="Inter Light" w:hAnsi="Inter Light"/>
+          <w:i w:val="0"/>
+          <w:iCs w:val="0"/>
+          <w:color w:val="5A5A5A" w:themeColor="text1" w:themeTint="A5"/>
+        </w:rPr>
+        <w:t>June</w:t>
+      </w:r>
+      <w:r>
+        <w:rPr>
+          <w:rStyle w:val="SubtleEmphasis"/>
+          <w:rFonts w:ascii="Inter Light" w:hAnsi="Inter Light"/>
+          <w:i w:val="0"/>
+          <w:iCs w:val="0"/>
+          <w:color w:val="5A5A5A" w:themeColor="text1" w:themeTint="A5"/>
+        </w:rPr>
+        <w:t xml:space="preserve"> 2023</w:t>
       </w:r>
     </w:p>
     <w:p>
@@ -298,10 +338,8 @@
             <w:rPr>
               <w:rFonts w:asciiTheme="minorHAnsi" w:eastAsiaTheme="minorEastAsia" w:hAnsiTheme="minorHAnsi"/>
               <w:noProof/>
-              <w:kern w:val="0"/>
               <w:sz w:val="22"/>
               <w:lang w:eastAsia="en-CA"/>
-              <w14:ligatures w14:val="none"/>
             </w:rPr>
           </w:pPr>
           <w:r>
@@ -322,7 +360,7 @@
             </w:rPr>
             <w:fldChar w:fldCharType="separate"/>
           </w:r>
-          <w:hyperlink w:anchor="_Toc137037167" w:history="1">
+          <w:hyperlink w:anchor="_Toc137135438" w:history="1">
             <w:r>
               <w:rPr>
                 <w:rStyle w:val="Hyperlink"/>
@@ -349,7 +387,7 @@
                 <w:noProof/>
                 <w:webHidden/>
               </w:rPr>
-              <w:instrText xml:space="preserve"> PAGEREF _Toc137037167 \h </w:instrText>
+              <w:instrText xml:space="preserve"> PAGEREF _Toc137135438 \h </w:instrText>
             </w:r>
             <w:r>
               <w:rPr>
@@ -389,13 +427,11 @@
             <w:rPr>
               <w:rFonts w:asciiTheme="minorHAnsi" w:eastAsiaTheme="minorEastAsia" w:hAnsiTheme="minorHAnsi"/>
               <w:noProof/>
-              <w:kern w:val="0"/>
               <w:sz w:val="22"/>
               <w:lang w:eastAsia="en-CA"/>
-              <w14:ligatures w14:val="none"/>
             </w:rPr>
           </w:pPr>
-          <w:hyperlink w:anchor="_Toc137037168" w:history="1">
+          <w:hyperlink w:anchor="_Toc137135439" w:history="1">
             <w:r>
               <w:rPr>
                 <w:rStyle w:val="Hyperlink"/>
@@ -422,7 +458,7 @@
                 <w:noProof/>
                 <w:webHidden/>
               </w:rPr>
-              <w:instrText xml:space="preserve"> PAGEREF _Toc137037168 \h </w:instrText>
+              <w:instrText xml:space="preserve"> PAGEREF _Toc137135439 \h </w:instrText>
             </w:r>
             <w:r>
               <w:rPr>
@@ -462,13 +498,11 @@
             <w:rPr>
               <w:rFonts w:asciiTheme="minorHAnsi" w:eastAsiaTheme="minorEastAsia" w:hAnsiTheme="minorHAnsi"/>
               <w:noProof/>
-              <w:kern w:val="0"/>
               <w:sz w:val="22"/>
               <w:lang w:eastAsia="en-CA"/>
-              <w14:ligatures w14:val="none"/>
             </w:rPr>
           </w:pPr>
-          <w:hyperlink w:anchor="_Toc137037169" w:history="1">
+          <w:hyperlink w:anchor="_Toc137135440" w:history="1">
             <w:r>
               <w:rPr>
                 <w:rStyle w:val="Hyperlink"/>
@@ -495,7 +529,7 @@
                 <w:noProof/>
                 <w:webHidden/>
               </w:rPr>
-              <w:instrText xml:space="preserve"> PAGEREF _Toc137037169 \h </w:instrText>
+              <w:instrText xml:space="preserve"> PAGEREF _Toc137135440 \h </w:instrText>
             </w:r>
             <w:r>
               <w:rPr>
@@ -535,13 +569,11 @@
             <w:rPr>
               <w:rFonts w:asciiTheme="minorHAnsi" w:eastAsiaTheme="minorEastAsia" w:hAnsiTheme="minorHAnsi"/>
               <w:noProof/>
-              <w:kern w:val="0"/>
               <w:sz w:val="22"/>
               <w:lang w:eastAsia="en-CA"/>
-              <w14:ligatures w14:val="none"/>
             </w:rPr>
           </w:pPr>
-          <w:hyperlink w:anchor="_Toc137037170" w:history="1">
+          <w:hyperlink w:anchor="_Toc137135441" w:history="1">
             <w:r>
               <w:rPr>
                 <w:rStyle w:val="Hyperlink"/>
@@ -568,7 +600,78 @@
                 <w:noProof/>
                 <w:webHidden/>
               </w:rPr>
-              <w:instrText xml:space="preserve"> PAGEREF _Toc137037170 \h </w:instrText>
+              <w:instrText xml:space="preserve"> PAGEREF _Toc137135441 \h </w:instrText>
+            </w:r>
+            <w:r>
+              <w:rPr>
+                <w:noProof/>
+                <w:webHidden/>
+              </w:rPr>
+            </w:r>
+            <w:r>
+              <w:rPr>
+                <w:noProof/>
+                <w:webHidden/>
+              </w:rPr>
+              <w:fldChar w:fldCharType="separate"/>
+            </w:r>
+            <w:r>
+              <w:rPr>
+                <w:noProof/>
+                <w:webHidden/>
+              </w:rPr>
+              <w:t>3</w:t>
+            </w:r>
+            <w:r>
+              <w:rPr>
+                <w:noProof/>
+                <w:webHidden/>
+              </w:rPr>
+              <w:fldChar w:fldCharType="end"/>
+            </w:r>
+          </w:hyperlink>
+        </w:p>
+        <w:p>
+          <w:pPr>
+            <w:pStyle w:val="TOC1"/>
+            <w:tabs>
+              <w:tab w:val="right" w:leader="dot" w:pos="9350"/>
+            </w:tabs>
+            <w:rPr>
+              <w:rFonts w:asciiTheme="minorHAnsi" w:eastAsiaTheme="minorEastAsia" w:hAnsiTheme="minorHAnsi"/>
+              <w:noProof/>
+              <w:sz w:val="22"/>
+              <w:lang w:eastAsia="en-CA"/>
+            </w:rPr>
+          </w:pPr>
+          <w:hyperlink w:anchor="_Toc137135442" w:history="1">
+            <w:r>
+              <w:rPr>
+                <w:rStyle w:val="Hyperlink"/>
+                <w:noProof/>
+              </w:rPr>
+              <w:t>Evaluation</w:t>
+            </w:r>
+            <w:r>
+              <w:rPr>
+                <w:noProof/>
+                <w:webHidden/>
+              </w:rPr>
+              <w:tab/>
+            </w:r>
+            <w:r>
+              <w:rPr>
+                <w:noProof/>
+                <w:webHidden/>
+              </w:rPr>
+              <w:fldChar w:fldCharType="begin"/>
+            </w:r>
+            <w:r>
+              <w:rPr>
+                <w:noProof/>
+                <w:webHidden/>
+              </w:rPr>
+              <w:instrText xml:space="preserve"> PAGEREF _Toc137135442 \h </w:instrText>
             </w:r>
             <w:r>
               <w:rPr>
@@ -608,19 +711,17 @@
             <w:rPr>
               <w:rFonts w:asciiTheme="minorHAnsi" w:eastAsiaTheme="minorEastAsia" w:hAnsiTheme="minorHAnsi"/>
               <w:noProof/>
-              <w:kern w:val="0"/>
               <w:sz w:val="22"/>
               <w:lang w:eastAsia="en-CA"/>
-              <w14:ligatures w14:val="none"/>
             </w:rPr>
           </w:pPr>
-          <w:hyperlink w:anchor="_Toc137037171" w:history="1">
+          <w:hyperlink w:anchor="_Toc137135443" w:history="1">
             <w:r>
               <w:rPr>
                 <w:rStyle w:val="Hyperlink"/>
                 <w:noProof/>
               </w:rPr>
-              <w:t>Low or Informational Severity</w:t>
+              <w:t>NIST Cybersecurity Framework</w:t>
             </w:r>
             <w:r>
               <w:rPr>
@@ -641,7 +742,7 @@
                 <w:noProof/>
                 <w:webHidden/>
               </w:rPr>
-              <w:instrText xml:space="preserve"> PAGEREF _Toc137037171 \h </w:instrText>
+              <w:instrText xml:space="preserve"> PAGEREF _Toc137135443 \h </w:instrText>
             </w:r>
             <w:r>
               <w:rPr>
@@ -681,19 +782,17 @@
             <w:rPr>
               <w:rFonts w:asciiTheme="minorHAnsi" w:eastAsiaTheme="minorEastAsia" w:hAnsiTheme="minorHAnsi"/>
               <w:noProof/>
-              <w:kern w:val="0"/>
               <w:sz w:val="22"/>
               <w:lang w:eastAsia="en-CA"/>
-              <w14:ligatures w14:val="none"/>
             </w:rPr>
           </w:pPr>
-          <w:hyperlink w:anchor="_Toc137037172" w:history="1">
+          <w:hyperlink w:anchor="_Toc137135444" w:history="1">
             <w:r>
               <w:rPr>
                 <w:rStyle w:val="Hyperlink"/>
                 <w:noProof/>
               </w:rPr>
-              <w:t>Response Headers</w:t>
+              <w:t>Review</w:t>
             </w:r>
             <w:r>
               <w:rPr>
@@ -714,7 +813,7 @@
                 <w:noProof/>
                 <w:webHidden/>
               </w:rPr>
-              <w:instrText xml:space="preserve"> PAGEREF _Toc137037172 \h </w:instrText>
+              <w:instrText xml:space="preserve"> PAGEREF _Toc137135444 \h </w:instrText>
             </w:r>
             <w:r>
               <w:rPr>
@@ -735,6 +834,77 @@
                 <w:webHidden/>
               </w:rPr>
               <w:t>3</w:t>
+            </w:r>
+            <w:r>
+              <w:rPr>
+                <w:noProof/>
+                <w:webHidden/>
+              </w:rPr>
+              <w:fldChar w:fldCharType="end"/>
+            </w:r>
+          </w:hyperlink>
+        </w:p>
+        <w:p>
+          <w:pPr>
+            <w:pStyle w:val="TOC2"/>
+            <w:tabs>
+              <w:tab w:val="right" w:leader="dot" w:pos="9350"/>
+            </w:tabs>
+            <w:rPr>
+              <w:rFonts w:asciiTheme="minorHAnsi" w:eastAsiaTheme="minorEastAsia" w:hAnsiTheme="minorHAnsi"/>
+              <w:noProof/>
+              <w:sz w:val="22"/>
+              <w:lang w:eastAsia="en-CA"/>
+            </w:rPr>
+          </w:pPr>
+          <w:hyperlink w:anchor="_Toc137135445" w:history="1">
+            <w:r>
+              <w:rPr>
+                <w:rStyle w:val="Hyperlink"/>
+                <w:noProof/>
+              </w:rPr>
+              <w:t>General Data Protection Regulation (GDPR)</w:t>
+            </w:r>
+            <w:r>
+              <w:rPr>
+                <w:noProof/>
+                <w:webHidden/>
+              </w:rPr>
+              <w:tab/>
+            </w:r>
+            <w:r>
+              <w:rPr>
+                <w:noProof/>
+                <w:webHidden/>
+              </w:rPr>
+              <w:fldChar w:fldCharType="begin"/>
+            </w:r>
+            <w:r>
+              <w:rPr>
+                <w:noProof/>
+                <w:webHidden/>
+              </w:rPr>
+              <w:instrText xml:space="preserve"> PAGEREF _Toc137135445 \h </w:instrText>
+            </w:r>
+            <w:r>
+              <w:rPr>
+                <w:noProof/>
+                <w:webHidden/>
+              </w:rPr>
+            </w:r>
+            <w:r>
+              <w:rPr>
+                <w:noProof/>
+                <w:webHidden/>
+              </w:rPr>
+              <w:fldChar w:fldCharType="separate"/>
+            </w:r>
+            <w:r>
+              <w:rPr>
+                <w:noProof/>
+                <w:webHidden/>
+              </w:rPr>
+              <w:t>4</w:t>
             </w:r>
             <w:r>
               <w:rPr>
@@ -754,19 +924,17 @@
             <w:rPr>
               <w:rFonts w:asciiTheme="minorHAnsi" w:eastAsiaTheme="minorEastAsia" w:hAnsiTheme="minorHAnsi"/>
               <w:noProof/>
-              <w:kern w:val="0"/>
               <w:sz w:val="22"/>
               <w:lang w:eastAsia="en-CA"/>
-              <w14:ligatures w14:val="none"/>
             </w:rPr>
           </w:pPr>
-          <w:hyperlink w:anchor="_Toc137037173" w:history="1">
+          <w:hyperlink w:anchor="_Toc137135446" w:history="1">
             <w:r>
               <w:rPr>
                 <w:rStyle w:val="Hyperlink"/>
                 <w:noProof/>
               </w:rPr>
-              <w:t>Cookies</w:t>
+              <w:t>Review</w:t>
             </w:r>
             <w:r>
               <w:rPr>
@@ -787,7 +955,7 @@
                 <w:noProof/>
                 <w:webHidden/>
               </w:rPr>
-              <w:instrText xml:space="preserve"> PAGEREF _Toc137037173 \h </w:instrText>
+              <w:instrText xml:space="preserve"> PAGEREF _Toc137135446 \h </w:instrText>
             </w:r>
             <w:r>
               <w:rPr>
@@ -807,7 +975,7 @@
                 <w:noProof/>
                 <w:webHidden/>
               </w:rPr>
-              <w:t>3</w:t>
+              <w:t>4</w:t>
             </w:r>
             <w:r>
               <w:rPr>
@@ -827,19 +995,17 @@
             <w:rPr>
               <w:rFonts w:asciiTheme="minorHAnsi" w:eastAsiaTheme="minorEastAsia" w:hAnsiTheme="minorHAnsi"/>
               <w:noProof/>
-              <w:kern w:val="0"/>
               <w:sz w:val="22"/>
               <w:lang w:eastAsia="en-CA"/>
-              <w14:ligatures w14:val="none"/>
             </w:rPr>
           </w:pPr>
-          <w:hyperlink w:anchor="_Toc137037174" w:history="1">
+          <w:hyperlink w:anchor="_Toc137135447" w:history="1">
             <w:r>
               <w:rPr>
                 <w:rStyle w:val="Hyperlink"/>
                 <w:noProof/>
               </w:rPr>
-              <w:t>Evaluation</w:t>
+              <w:t>Conclusion and Recommendations</w:t>
             </w:r>
             <w:r>
               <w:rPr>
@@ -860,7 +1026,7 @@
                 <w:noProof/>
                 <w:webHidden/>
               </w:rPr>
-              <w:instrText xml:space="preserve"> PAGEREF _Toc137037174 \h </w:instrText>
+              <w:instrText xml:space="preserve"> PAGEREF _Toc137135447 \h </w:instrText>
             </w:r>
             <w:r>
               <w:rPr>
@@ -880,7 +1046,149 @@
                 <w:noProof/>
                 <w:webHidden/>
               </w:rPr>
-              <w:t>3</w:t>
+              <w:t>5</w:t>
+            </w:r>
+            <w:r>
+              <w:rPr>
+                <w:noProof/>
+                <w:webHidden/>
+              </w:rPr>
+              <w:fldChar w:fldCharType="end"/>
+            </w:r>
+          </w:hyperlink>
+        </w:p>
+        <w:p>
+          <w:pPr>
+            <w:pStyle w:val="TOC2"/>
+            <w:tabs>
+              <w:tab w:val="right" w:leader="dot" w:pos="9350"/>
+            </w:tabs>
+            <w:rPr>
+              <w:rFonts w:asciiTheme="minorHAnsi" w:eastAsiaTheme="minorEastAsia" w:hAnsiTheme="minorHAnsi"/>
+              <w:noProof/>
+              <w:sz w:val="22"/>
+              <w:lang w:eastAsia="en-CA"/>
+            </w:rPr>
+          </w:pPr>
+          <w:hyperlink w:anchor="_Toc137135448" w:history="1">
+            <w:r>
+              <w:rPr>
+                <w:rStyle w:val="Hyperlink"/>
+                <w:noProof/>
+              </w:rPr>
+              <w:t>GDPR</w:t>
+            </w:r>
+            <w:r>
+              <w:rPr>
+                <w:noProof/>
+                <w:webHidden/>
+              </w:rPr>
+              <w:tab/>
+            </w:r>
+            <w:r>
+              <w:rPr>
+                <w:noProof/>
+                <w:webHidden/>
+              </w:rPr>
+              <w:fldChar w:fldCharType="begin"/>
+            </w:r>
+            <w:r>
+              <w:rPr>
+                <w:noProof/>
+                <w:webHidden/>
+              </w:rPr>
+              <w:instrText xml:space="preserve"> PAGEREF _Toc137135448 \h </w:instrText>
+            </w:r>
+            <w:r>
+              <w:rPr>
+                <w:noProof/>
+                <w:webHidden/>
+              </w:rPr>
+            </w:r>
+            <w:r>
+              <w:rPr>
+                <w:noProof/>
+                <w:webHidden/>
+              </w:rPr>
+              <w:fldChar w:fldCharType="separate"/>
+            </w:r>
+            <w:r>
+              <w:rPr>
+                <w:noProof/>
+                <w:webHidden/>
+              </w:rPr>
+              <w:t>5</w:t>
+            </w:r>
+            <w:r>
+              <w:rPr>
+                <w:noProof/>
+                <w:webHidden/>
+              </w:rPr>
+              <w:fldChar w:fldCharType="end"/>
+            </w:r>
+          </w:hyperlink>
+        </w:p>
+        <w:p>
+          <w:pPr>
+            <w:pStyle w:val="TOC2"/>
+            <w:tabs>
+              <w:tab w:val="right" w:leader="dot" w:pos="9350"/>
+            </w:tabs>
+            <w:rPr>
+              <w:rFonts w:asciiTheme="minorHAnsi" w:eastAsiaTheme="minorEastAsia" w:hAnsiTheme="minorHAnsi"/>
+              <w:noProof/>
+              <w:sz w:val="22"/>
+              <w:lang w:eastAsia="en-CA"/>
+            </w:rPr>
+          </w:pPr>
+          <w:hyperlink w:anchor="_Toc137135449" w:history="1">
+            <w:r>
+              <w:rPr>
+                <w:rStyle w:val="Hyperlink"/>
+                <w:noProof/>
+              </w:rPr>
+              <w:t>NIST CSF</w:t>
+            </w:r>
+            <w:r>
+              <w:rPr>
+                <w:noProof/>
+                <w:webHidden/>
+              </w:rPr>
+              <w:tab/>
+            </w:r>
+            <w:r>
+              <w:rPr>
+                <w:noProof/>
+                <w:webHidden/>
+              </w:rPr>
+              <w:fldChar w:fldCharType="begin"/>
+            </w:r>
+            <w:r>
+              <w:rPr>
+                <w:noProof/>
+                <w:webHidden/>
+              </w:rPr>
+              <w:instrText xml:space="preserve"> PAGEREF _Toc137135449 \h </w:instrText>
+            </w:r>
+            <w:r>
+              <w:rPr>
+                <w:noProof/>
+                <w:webHidden/>
+              </w:rPr>
+            </w:r>
+            <w:r>
+              <w:rPr>
+                <w:noProof/>
+                <w:webHidden/>
+              </w:rPr>
+              <w:fldChar w:fldCharType="separate"/>
+            </w:r>
+            <w:r>
+              <w:rPr>
+                <w:noProof/>
+                <w:webHidden/>
+              </w:rPr>
+              <w:t>5</w:t>
             </w:r>
             <w:r>
               <w:rPr>
@@ -900,19 +1208,17 @@
             <w:rPr>
               <w:rFonts w:asciiTheme="minorHAnsi" w:eastAsiaTheme="minorEastAsia" w:hAnsiTheme="minorHAnsi"/>
               <w:noProof/>
-              <w:kern w:val="0"/>
               <w:sz w:val="22"/>
               <w:lang w:eastAsia="en-CA"/>
-              <w14:ligatures w14:val="none"/>
             </w:rPr>
           </w:pPr>
-          <w:hyperlink w:anchor="_Toc137037175" w:history="1">
+          <w:hyperlink w:anchor="_Toc137135450" w:history="1">
             <w:r>
               <w:rPr>
                 <w:rStyle w:val="Hyperlink"/>
                 <w:noProof/>
               </w:rPr>
-              <w:t>Conclusion</w:t>
+              <w:t>Technical Remediation</w:t>
             </w:r>
             <w:r>
               <w:rPr>
@@ -933,7 +1239,7 @@
                 <w:noProof/>
                 <w:webHidden/>
               </w:rPr>
-              <w:instrText xml:space="preserve"> PAGEREF _Toc137037175 \h </w:instrText>
+              <w:instrText xml:space="preserve"> PAGEREF _Toc137135450 \h </w:instrText>
             </w:r>
             <w:r>
               <w:rPr>
@@ -953,7 +1259,7 @@
                 <w:noProof/>
                 <w:webHidden/>
               </w:rPr>
-              <w:t>4</w:t>
+              <w:t>6</w:t>
             </w:r>
             <w:r>
               <w:rPr>
@@ -973,19 +1279,17 @@
             <w:rPr>
               <w:rFonts w:asciiTheme="minorHAnsi" w:eastAsiaTheme="minorEastAsia" w:hAnsiTheme="minorHAnsi"/>
               <w:noProof/>
-              <w:kern w:val="0"/>
               <w:sz w:val="22"/>
               <w:lang w:eastAsia="en-CA"/>
-              <w14:ligatures w14:val="none"/>
             </w:rPr>
           </w:pPr>
-          <w:hyperlink w:anchor="_Toc137037176" w:history="1">
+          <w:hyperlink w:anchor="_Toc137135451" w:history="1">
             <w:r>
               <w:rPr>
                 <w:rStyle w:val="Hyperlink"/>
                 <w:noProof/>
               </w:rPr>
-              <w:t>Recommendations</w:t>
+              <w:t>References</w:t>
             </w:r>
             <w:r>
               <w:rPr>
@@ -1006,7 +1310,7 @@
                 <w:noProof/>
                 <w:webHidden/>
               </w:rPr>
-              <w:instrText xml:space="preserve"> PAGEREF _Toc137037176 \h </w:instrText>
+              <w:instrText xml:space="preserve"> PAGEREF _Toc137135451 \h </w:instrText>
             </w:r>
             <w:r>
               <w:rPr>
@@ -1026,80 +1330,7 @@
                 <w:noProof/>
                 <w:webHidden/>
               </w:rPr>
-              <w:t>4</w:t>
-            </w:r>
-            <w:r>
-              <w:rPr>
-                <w:noProof/>
-                <w:webHidden/>
-              </w:rPr>
-              <w:fldChar w:fldCharType="end"/>
-            </w:r>
-          </w:hyperlink>
-        </w:p>
-        <w:p>
-          <w:pPr>
-            <w:pStyle w:val="TOC1"/>
-            <w:tabs>
-              <w:tab w:val="right" w:leader="dot" w:pos="9350"/>
-            </w:tabs>
-            <w:rPr>
-              <w:rFonts w:asciiTheme="minorHAnsi" w:eastAsiaTheme="minorEastAsia" w:hAnsiTheme="minorHAnsi"/>
-              <w:noProof/>
-              <w:kern w:val="0"/>
-              <w:sz w:val="22"/>
-              <w:lang w:eastAsia="en-CA"/>
-              <w14:ligatures w14:val="none"/>
-            </w:rPr>
-          </w:pPr>
-          <w:hyperlink w:anchor="_Toc137037177" w:history="1">
-            <w:r>
-              <w:rPr>
-                <w:rStyle w:val="Hyperlink"/>
-                <w:noProof/>
-              </w:rPr>
-              <w:t>References</w:t>
-            </w:r>
-            <w:r>
-              <w:rPr>
-                <w:noProof/>
-                <w:webHidden/>
-              </w:rPr>
-              <w:tab/>
-            </w:r>
-            <w:r>
-              <w:rPr>
-                <w:noProof/>
-                <w:webHidden/>
-              </w:rPr>
-              <w:fldChar w:fldCharType="begin"/>
-            </w:r>
-            <w:r>
-              <w:rPr>
-                <w:noProof/>
-                <w:webHidden/>
-              </w:rPr>
-              <w:instrText xml:space="preserve"> PAGEREF _Toc137037177 \h </w:instrText>
-            </w:r>
-            <w:r>
-              <w:rPr>
-                <w:noProof/>
-                <w:webHidden/>
-              </w:rPr>
-            </w:r>
-            <w:r>
-              <w:rPr>
-                <w:noProof/>
-                <w:webHidden/>
-              </w:rPr>
-              <w:fldChar w:fldCharType="separate"/>
-            </w:r>
-            <w:r>
-              <w:rPr>
-                <w:noProof/>
-                <w:webHidden/>
-              </w:rPr>
-              <w:t>5</w:t>
+              <w:t>7</w:t>
             </w:r>
             <w:r>
               <w:rPr>
@@ -1145,7 +1376,7 @@
       <w:pPr>
         <w:pStyle w:val="Heading1"/>
       </w:pPr>
-      <w:bookmarkStart w:id="0" w:name="_Toc137037167"/>
+      <w:bookmarkStart w:id="0" w:name="_Toc137135438"/>
       <w:r>
         <w:lastRenderedPageBreak/>
         <w:t>Overview</w:t>
@@ -1154,198 +1385,86 @@
     </w:p>
     <w:p>
       <w:r>
-        <w:t xml:space="preserve">This </w:t>
-      </w:r>
-      <w:r>
-        <w:t>executive summary</w:t>
+        <w:t xml:space="preserve">As per the vulnerability assessment, testing has been performed on the site using various </w:t>
+      </w:r>
+      <w:r>
+        <w:t xml:space="preserve">automated and manual </w:t>
+      </w:r>
+      <w:r>
+        <w:t>tools. This summary outlines the findings of said testing.</w:t>
+      </w:r>
+    </w:p>
+    <w:p>
+      <w:pPr>
+        <w:pStyle w:val="Heading1"/>
+      </w:pPr>
+      <w:bookmarkStart w:id="1" w:name="_Toc137135439"/>
+      <w:r>
+        <w:t>Disclaimer</w:t>
+      </w:r>
+      <w:bookmarkEnd w:id="1"/>
+    </w:p>
+    <w:p>
+      <w:r>
+        <w:t xml:space="preserve">Due to the constrained engagement </w:t>
+      </w:r>
+      <w:r>
+        <w:t>parameters</w:t>
+      </w:r>
+      <w:r>
+        <w:t xml:space="preserve"> and limited access</w:t>
       </w:r>
       <w:r>
         <w:t>,</w:t>
       </w:r>
       <w:r>
-        <w:t xml:space="preserve"> produced for Copperplate</w:t>
-      </w:r>
-      <w:r>
-        <w:t>,</w:t>
-      </w:r>
-      <w:r>
-        <w:t xml:space="preserve"> </w:t>
-      </w:r>
-      <w:r>
-        <w:t xml:space="preserve">is </w:t>
-      </w:r>
-      <w:r>
-        <w:t xml:space="preserve">part of </w:t>
-      </w:r>
-      <w:r>
-        <w:t xml:space="preserve">their </w:t>
-      </w:r>
-      <w:r>
-        <w:t xml:space="preserve">ongoing efforts to highlight </w:t>
-      </w:r>
-      <w:r>
-        <w:t xml:space="preserve">and remediate </w:t>
-      </w:r>
-      <w:r>
-        <w:t>security issues.</w:t>
-      </w:r>
-      <w:r>
-        <w:t xml:space="preserve"> As per the vulnerability assessment, testing has been performed on the site using various tools. This summary outlines the findings of said testing.</w:t>
-      </w:r>
-    </w:p>
-    <w:p/>
-    <w:p>
-      <w:pPr>
-        <w:rPr>
-          <w:rFonts w:ascii="Inter SemiBold" w:hAnsi="Inter SemiBold"/>
-        </w:rPr>
-      </w:pPr>
-      <w:r>
-        <w:rPr>
-          <w:rFonts w:ascii="Inter SemiBold" w:hAnsi="Inter SemiBold"/>
-        </w:rPr>
-        <w:t xml:space="preserve">This report will </w:t>
-      </w:r>
-      <w:r>
-        <w:rPr>
-          <w:rFonts w:ascii="Inter SemiBold" w:hAnsi="Inter SemiBold"/>
-        </w:rPr>
-        <w:t>outline</w:t>
-      </w:r>
-      <w:r>
-        <w:rPr>
-          <w:rFonts w:ascii="Inter SemiBold" w:hAnsi="Inter SemiBold"/>
-        </w:rPr>
-        <w:t>:</w:t>
-      </w:r>
-    </w:p>
-    <w:p>
-      <w:pPr>
-        <w:pStyle w:val="ListParagraph"/>
-        <w:numPr>
-          <w:ilvl w:val="0"/>
-          <w:numId w:val="1"/>
-        </w:numPr>
-      </w:pPr>
-      <w:r>
-        <w:t>Summary of work</w:t>
-      </w:r>
-    </w:p>
-    <w:p>
-      <w:pPr>
-        <w:pStyle w:val="ListParagraph"/>
-        <w:numPr>
-          <w:ilvl w:val="0"/>
-          <w:numId w:val="1"/>
-        </w:numPr>
-      </w:pPr>
-      <w:r>
-        <w:t>Findings</w:t>
-      </w:r>
-    </w:p>
-    <w:p>
-      <w:pPr>
-        <w:pStyle w:val="ListParagraph"/>
-        <w:numPr>
-          <w:ilvl w:val="0"/>
-          <w:numId w:val="1"/>
-        </w:numPr>
-      </w:pPr>
-      <w:r>
-        <w:t>Evaluation against NIST CSF standard and adherence to GDPR regulation</w:t>
-      </w:r>
-    </w:p>
-    <w:p>
-      <w:pPr>
-        <w:pStyle w:val="ListParagraph"/>
-        <w:numPr>
-          <w:ilvl w:val="0"/>
-          <w:numId w:val="1"/>
-        </w:numPr>
-      </w:pPr>
-      <w:r>
-        <w:t>Conclusion</w:t>
-      </w:r>
-    </w:p>
-    <w:p>
-      <w:pPr>
-        <w:pStyle w:val="ListParagraph"/>
-        <w:numPr>
-          <w:ilvl w:val="0"/>
-          <w:numId w:val="1"/>
-        </w:numPr>
-      </w:pPr>
-      <w:r>
-        <w:t>Recommendations</w:t>
+        <w:t xml:space="preserve"> it may be difficult or impossible to provide a factual assessment for several sections of the website</w:t>
+      </w:r>
+      <w:r>
+        <w:t>.</w:t>
       </w:r>
     </w:p>
     <w:p>
       <w:pPr>
         <w:pStyle w:val="Heading1"/>
       </w:pPr>
-      <w:bookmarkStart w:id="1" w:name="_Toc137037168"/>
-      <w:r>
-        <w:t>Disclaimer</w:t>
-      </w:r>
-      <w:bookmarkEnd w:id="1"/>
-    </w:p>
-    <w:p>
-      <w:r>
-        <w:t>Due to the constrained engagement parameters it may be difficult or impossible to provide a factual assessment for several sections and components of the website, since the researchers were not provided access to the website nor to the server.</w:t>
+      <w:bookmarkStart w:id="2" w:name="_Toc137135440"/>
+      <w:r>
+        <w:t>Summary of Work</w:t>
+      </w:r>
+      <w:bookmarkEnd w:id="2"/>
+    </w:p>
+    <w:p>
+      <w:r>
+        <w:t xml:space="preserve">The website was assessed with </w:t>
+      </w:r>
+      <w:r>
+        <w:t xml:space="preserve">automated </w:t>
+      </w:r>
+      <w:r>
+        <w:t xml:space="preserve">and manual </w:t>
+      </w:r>
+      <w:r>
+        <w:t xml:space="preserve">reconnaissance and </w:t>
+      </w:r>
+      <w:r>
+        <w:t>testing</w:t>
+      </w:r>
+      <w:r>
+        <w:t>.</w:t>
+      </w:r>
+      <w:r>
+        <w:t xml:space="preserve"> The findings section will outline this, and the technical mitigation section has some recommendations for the software and security teams.</w:t>
+      </w:r>
+      <w:r>
+        <w:br w:type="page"/>
       </w:r>
     </w:p>
     <w:p>
       <w:pPr>
         <w:pStyle w:val="Heading1"/>
       </w:pPr>
-      <w:bookmarkStart w:id="2" w:name="_Toc137037169"/>
-      <w:r>
-        <w:t>Summary of Work</w:t>
-      </w:r>
-      <w:bookmarkEnd w:id="2"/>
-    </w:p>
-    <w:p>
-      <w:r>
-        <w:t>The website was initially assessed with Burp S</w:t>
-      </w:r>
-      <w:r>
-        <w:t>uite</w:t>
-      </w:r>
-      <w:r>
-        <w:t xml:space="preserve"> and manual testing</w:t>
-      </w:r>
-      <w:r>
-        <w:t xml:space="preserve">. This assessment showed several possible vulnerabilities, some of which </w:t>
-      </w:r>
-      <w:r>
-        <w:t>are</w:t>
-      </w:r>
-      <w:r>
-        <w:t xml:space="preserve"> theoretical due to engagement parameters. Social engineering </w:t>
-      </w:r>
-      <w:r>
-        <w:t>is also included as a theoretical attack vector.</w:t>
-      </w:r>
-    </w:p>
-    <w:p>
-      <w:pPr>
-        <w:rPr>
-          <w:rFonts w:ascii="Inter Light" w:eastAsiaTheme="majorEastAsia" w:hAnsi="Inter Light" w:cstheme="majorBidi"/>
-          <w:caps/>
-          <w:color w:val="ED7D31" w:themeColor="accent2"/>
-          <w:sz w:val="32"/>
-          <w:szCs w:val="32"/>
-        </w:rPr>
-      </w:pPr>
-      <w:r>
-        <w:br w:type="page"/>
-      </w:r>
-    </w:p>
-    <w:p>
-      <w:pPr>
-        <w:pStyle w:val="Heading1"/>
-      </w:pPr>
-      <w:bookmarkStart w:id="3" w:name="_Toc137037170"/>
+      <w:bookmarkStart w:id="3" w:name="_Toc137135441"/>
       <w:r>
         <w:lastRenderedPageBreak/>
         <w:t>Findings</w:t>
@@ -1354,36 +1473,66 @@
     </w:p>
     <w:p>
       <w:r>
-        <w:t xml:space="preserve">Overall, the Copperplate website </w:t>
-      </w:r>
-      <w:r>
-        <w:t xml:space="preserve">itself </w:t>
+        <w:t>T</w:t>
+      </w:r>
+      <w:r>
+        <w:t>he website</w:t>
+      </w:r>
+      <w:r>
+        <w:t xml:space="preserve"> </w:t>
       </w:r>
       <w:r>
         <w:t xml:space="preserve">was found to be </w:t>
       </w:r>
       <w:r>
-        <w:t xml:space="preserve">mostly </w:t>
-      </w:r>
-      <w:r>
-        <w:t xml:space="preserve">secure. </w:t>
-      </w:r>
-      <w:r>
-        <w:t xml:space="preserve">Assuming that the version in use is the latest one available in the </w:t>
+        <w:t xml:space="preserve">predominantly </w:t>
+      </w:r>
+      <w:r>
+        <w:t>secure.</w:t>
+      </w:r>
+    </w:p>
+    <w:p>
+      <w:r>
+        <w:t>The Coppermine team is voluntary, and the project open source. This could present issues, including the longstanding lack of contributors (phill104, 2010), their contributors on GitHub affirms this (</w:t>
       </w:r>
       <w:proofErr w:type="spellStart"/>
       <w:r>
+        <w:t>coppermine</w:t>
+      </w:r>
+      <w:proofErr w:type="spellEnd"/>
+      <w:r>
+        <w:t>-gallery, 2023).</w:t>
+      </w:r>
+    </w:p>
+    <w:p>
+      <w:r>
+        <w:t xml:space="preserve">Assuming that the latest </w:t>
+      </w:r>
+      <w:r>
+        <w:t xml:space="preserve">version </w:t>
+      </w:r>
+      <w:r>
+        <w:t xml:space="preserve">available </w:t>
+      </w:r>
+      <w:r>
+        <w:t xml:space="preserve">from </w:t>
+      </w:r>
+      <w:proofErr w:type="spellStart"/>
+      <w:r>
         <w:t>Softaculous</w:t>
       </w:r>
       <w:proofErr w:type="spellEnd"/>
       <w:r>
+        <w:t xml:space="preserve"> was used, </w:t>
+      </w:r>
+      <w:r>
+        <w:t>the website</w:t>
+      </w:r>
+      <w:r>
         <w:t xml:space="preserve"> </w:t>
       </w:r>
       <w:r>
-        <w:t xml:space="preserve">Coppermine </w:t>
-      </w:r>
-      <w:r>
-        <w:t>script, the Copperplate website uses Coppermine Gallery version 1.6.25 (</w:t>
+        <w:t>uses Coppermine version 1.6.25 (</w:t>
       </w:r>
       <w:proofErr w:type="spellStart"/>
       <w:r>
@@ -1396,182 +1545,271 @@
       <w:r>
         <w:t>.</w:t>
       </w:r>
-    </w:p>
-    <w:p>
-      <w:r>
-        <w:t xml:space="preserve">The Coppermine development team </w:t>
-      </w:r>
-      <w:r>
-        <w:t>appears to be voluntary and the project is open-source</w:t>
-      </w:r>
-      <w:r>
-        <w:t xml:space="preserve">. This could present a number of issues, including the fact that they appear to be lacking contributors and have been for some time (phill104, 2010). Their public repository on GitHub </w:t>
-      </w:r>
-      <w:r>
-        <w:t xml:space="preserve">affirms the </w:t>
-      </w:r>
-      <w:r>
-        <w:t>lack of contribut</w:t>
-      </w:r>
-      <w:r>
-        <w:t xml:space="preserve">ors </w:t>
-      </w:r>
-      <w:r>
-        <w:t>(</w:t>
+      <w:r>
+        <w:t xml:space="preserve"> </w:t>
+      </w:r>
+      <w:r>
+        <w:t xml:space="preserve">Some </w:t>
+      </w:r>
+      <w:r>
+        <w:t>d</w:t>
+      </w:r>
+      <w:r>
+        <w:t xml:space="preserve">ependencies </w:t>
+      </w:r>
+      <w:r>
+        <w:t xml:space="preserve">are </w:t>
+      </w:r>
+      <w:r>
+        <w:t xml:space="preserve">out </w:t>
+      </w:r>
+      <w:r>
+        <w:t>of date</w:t>
+      </w:r>
+      <w:r>
+        <w:t>,</w:t>
+      </w:r>
+      <w:r>
+        <w:t xml:space="preserve"> </w:t>
+      </w:r>
+      <w:r>
+        <w:t xml:space="preserve">possibly </w:t>
+      </w:r>
+      <w:r>
+        <w:t>present</w:t>
+      </w:r>
+      <w:r>
+        <w:t>ing</w:t>
+      </w:r>
+      <w:r>
+        <w:t xml:space="preserve"> far more issues;</w:t>
+      </w:r>
+      <w:r>
+        <w:t xml:space="preserve"> </w:t>
+      </w:r>
+      <w:r>
+        <w:t>i</w:t>
+      </w:r>
+      <w:r>
+        <w:t>t appears that the latest jQuery version in use is version 1.12.4, published on May 20</w:t>
+      </w:r>
+      <w:r>
+        <w:t>, 2016</w:t>
+      </w:r>
+      <w:r>
+        <w:t xml:space="preserve"> (</w:t>
       </w:r>
       <w:proofErr w:type="spellStart"/>
       <w:r>
-        <w:t>coppermine</w:t>
+        <w:t>Snyk</w:t>
       </w:r>
       <w:proofErr w:type="spellEnd"/>
       <w:r>
-        <w:t>-gallery, 2023).</w:t>
-      </w:r>
-      <w:r>
-        <w:t xml:space="preserve"> The Coppermine Gallery website is extremely dated, the last news post is in 2018, although the downloads link correctly links off to the latest version on their GitHub repository.</w:t>
-      </w:r>
-      <w:r>
-        <w:t xml:space="preserve"> Dependencies can also be out of date, it appears that the latest jQuery version in use is version 1.12.4, published on May 20 2016 (</w:t>
+        <w:t>, 2023).</w:t>
+      </w:r>
+    </w:p>
+    <w:p/>
+    <w:p>
+      <w:pPr>
+        <w:pStyle w:val="Heading1"/>
+      </w:pPr>
+      <w:bookmarkStart w:id="4" w:name="_Toc137135442"/>
+      <w:r>
+        <w:t>Evaluation</w:t>
+      </w:r>
+      <w:bookmarkEnd w:id="4"/>
+    </w:p>
+    <w:p>
+      <w:r>
+        <w:t xml:space="preserve">With </w:t>
+      </w:r>
+      <w:r>
+        <w:t xml:space="preserve">the collection of </w:t>
+      </w:r>
+      <w:r>
+        <w:t xml:space="preserve">user </w:t>
+      </w:r>
+      <w:r>
+        <w:t>data</w:t>
+      </w:r>
+      <w:r>
+        <w:t xml:space="preserve">, it is </w:t>
+      </w:r>
+      <w:r>
+        <w:t>paramount</w:t>
+      </w:r>
+      <w:r>
+        <w:t xml:space="preserve"> to adhere to </w:t>
+      </w:r>
+      <w:r>
+        <w:t xml:space="preserve">security </w:t>
+      </w:r>
+      <w:r>
+        <w:t xml:space="preserve">standards and </w:t>
+      </w:r>
+      <w:r>
+        <w:t xml:space="preserve">applicable </w:t>
+      </w:r>
+      <w:r>
+        <w:t xml:space="preserve">regulations. </w:t>
+      </w:r>
+      <w:r>
+        <w:t>This section outlines</w:t>
+      </w:r>
+      <w:r>
+        <w:t xml:space="preserve"> the NIST Cybersecurity Framework security standard </w:t>
+      </w:r>
+      <w:r>
+        <w:t>and</w:t>
+      </w:r>
+      <w:r>
+        <w:t xml:space="preserve"> </w:t>
+      </w:r>
+      <w:r>
+        <w:t>General Data Protection Regulation (GDPR)</w:t>
+      </w:r>
+      <w:r>
+        <w:t xml:space="preserve"> with brief reviews</w:t>
+      </w:r>
+      <w:r>
+        <w:t>.</w:t>
+      </w:r>
+    </w:p>
+    <w:p>
+      <w:r>
+        <w:t xml:space="preserve">Again, </w:t>
+      </w:r>
+      <w:r>
+        <w:t>with limited access</w:t>
+      </w:r>
+      <w:r>
+        <w:t xml:space="preserve">, this evaluation </w:t>
+      </w:r>
+      <w:r>
+        <w:t>is mostly theoretical</w:t>
+      </w:r>
+      <w:r>
+        <w:t>.</w:t>
+      </w:r>
+    </w:p>
+    <w:p>
+      <w:pPr>
+        <w:pStyle w:val="Heading2"/>
+      </w:pPr>
+      <w:bookmarkStart w:id="5" w:name="_Toc137135443"/>
+      <w:r>
+        <w:t>NIST Cybersecurity Framework</w:t>
+      </w:r>
+      <w:bookmarkEnd w:id="5"/>
+    </w:p>
+    <w:p>
+      <w:r>
+        <w:t xml:space="preserve">The NIST CSF comprises of 5 categories: identify, protect, detect, respond, and recover. These revolve around managing </w:t>
+      </w:r>
+      <w:r>
+        <w:t>and planning for a crisis, resiliency, and recovery</w:t>
+      </w:r>
+      <w:r>
+        <w:t xml:space="preserve"> (NIST, n.d.).</w:t>
+      </w:r>
+    </w:p>
+    <w:p>
+      <w:pPr>
+        <w:pStyle w:val="Heading3"/>
+      </w:pPr>
+      <w:bookmarkStart w:id="6" w:name="_Toc137135444"/>
+      <w:r>
+        <w:t>Review</w:t>
+      </w:r>
+      <w:bookmarkEnd w:id="6"/>
+    </w:p>
+    <w:p>
+      <w:r>
+        <w:t xml:space="preserve">Copperplate should review this standard and ensure </w:t>
+      </w:r>
+      <w:r>
+        <w:t>compliance</w:t>
+      </w:r>
+      <w:r>
+        <w:t xml:space="preserve">. </w:t>
+      </w:r>
+      <w:r>
+        <w:t>With</w:t>
+      </w:r>
+      <w:r>
+        <w:t xml:space="preserve"> </w:t>
+      </w:r>
+      <w:r>
+        <w:t xml:space="preserve">collection of </w:t>
+      </w:r>
+      <w:r>
+        <w:t xml:space="preserve">user information and </w:t>
+      </w:r>
+      <w:r>
+        <w:t xml:space="preserve">storing of data such </w:t>
+      </w:r>
+      <w:r>
+        <w:t>as images</w:t>
+      </w:r>
+      <w:r>
+        <w:t>,</w:t>
+      </w:r>
+      <w:r>
+        <w:t xml:space="preserve"> protect and recover categories</w:t>
+      </w:r>
+      <w:r>
+        <w:t xml:space="preserve"> should be prioritised</w:t>
+      </w:r>
+      <w:r>
+        <w:t xml:space="preserve">. </w:t>
+      </w:r>
+      <w:r>
+        <w:t>All</w:t>
+      </w:r>
+      <w:r>
+        <w:t xml:space="preserve"> categories should be reviewed </w:t>
+      </w:r>
+      <w:r>
+        <w:t xml:space="preserve">to ensure a holistic approach via this </w:t>
+      </w:r>
+      <w:r>
+        <w:t>well-defined</w:t>
+      </w:r>
+      <w:r>
+        <w:t xml:space="preserve"> standard.</w:t>
+      </w:r>
+    </w:p>
+    <w:p>
+      <w:r>
+        <w:t xml:space="preserve">Develop or enhance </w:t>
+      </w:r>
+      <w:r>
+        <w:t>internal training plan to cover the easiest attack vector</w:t>
+      </w:r>
+      <w:r>
+        <w:t>:</w:t>
+      </w:r>
+      <w:r>
+        <w:t xml:space="preserve"> social engineering. According to </w:t>
       </w:r>
       <w:proofErr w:type="spellStart"/>
       <w:r>
-        <w:t>Snyk</w:t>
+        <w:t>Gitnux</w:t>
       </w:r>
       <w:proofErr w:type="spellEnd"/>
       <w:r>
+        <w:t>, up to 54% of all ransomware infection was caused by successful phishing attacks (</w:t>
+      </w:r>
+      <w:proofErr w:type="spellStart"/>
+      <w:r>
+        <w:t>Gitnux</w:t>
+      </w:r>
+      <w:proofErr w:type="spellEnd"/>
+      <w:r>
         <w:t>, 2023).</w:t>
       </w:r>
     </w:p>
-    <w:p>
-      <w:r>
-        <w:t>These are outlined as they are important in assessing issues</w:t>
-      </w:r>
-      <w:r>
-        <w:t>, both present and theoretical.</w:t>
-      </w:r>
-    </w:p>
     <w:p/>
-    <w:p>
-      <w:pPr>
-        <w:pStyle w:val="Heading1"/>
-      </w:pPr>
-      <w:bookmarkStart w:id="4" w:name="_Toc137037174"/>
-      <w:r>
-        <w:t>Evaluation</w:t>
-      </w:r>
-      <w:bookmarkEnd w:id="4"/>
-    </w:p>
-    <w:p>
-      <w:r>
-        <w:t>With any system that collects</w:t>
-      </w:r>
-      <w:r>
-        <w:t xml:space="preserve"> </w:t>
-      </w:r>
-      <w:r>
-        <w:t xml:space="preserve">user information, it is </w:t>
-      </w:r>
-      <w:r>
-        <w:t>paramount</w:t>
-      </w:r>
-      <w:r>
-        <w:t xml:space="preserve"> to adhere to </w:t>
-      </w:r>
-      <w:r>
-        <w:t xml:space="preserve">security </w:t>
-      </w:r>
-      <w:r>
-        <w:t xml:space="preserve">standards and </w:t>
-      </w:r>
-      <w:r>
-        <w:t xml:space="preserve">applicable </w:t>
-      </w:r>
-      <w:r>
-        <w:t xml:space="preserve">regulations. In this section, we will outline Copperplate’s adherence to the NIST Cybersecurity Framework security standard as well as </w:t>
-      </w:r>
-      <w:r>
-        <w:t>any breaches of the General Data Protection Regulation (GDPR)</w:t>
-      </w:r>
-      <w:r>
-        <w:t>.</w:t>
-      </w:r>
-    </w:p>
-    <w:p>
-      <w:r>
-        <w:t>Again, w</w:t>
-      </w:r>
-      <w:r>
-        <w:t xml:space="preserve">ithout website or server access, this evaluation </w:t>
-      </w:r>
-      <w:r>
-        <w:t xml:space="preserve">is </w:t>
-      </w:r>
-      <w:r>
-        <w:t>only theoretical</w:t>
-      </w:r>
-      <w:r>
-        <w:t>.</w:t>
-      </w:r>
-    </w:p>
-    <w:p>
-      <w:r>
-        <w:t xml:space="preserve">Copperplate should have a robust internal training plan to cover one of the easiest attack vectors, social engineering. </w:t>
-      </w:r>
-      <w:r>
-        <w:t xml:space="preserve">According to </w:t>
-      </w:r>
-      <w:proofErr w:type="spellStart"/>
-      <w:r>
-        <w:t>Gitnux</w:t>
-      </w:r>
-      <w:proofErr w:type="spellEnd"/>
-      <w:r>
-        <w:t xml:space="preserve">, up to 54% of all ransomware infection </w:t>
-      </w:r>
-      <w:r>
-        <w:t>was caused by successful phishing attacks (</w:t>
-      </w:r>
-      <w:proofErr w:type="spellStart"/>
-      <w:r>
-        <w:t>Gitnux</w:t>
-      </w:r>
-      <w:proofErr w:type="spellEnd"/>
-      <w:r>
-        <w:t>, 2023).</w:t>
-      </w:r>
-    </w:p>
-    <w:p>
-      <w:pPr>
-        <w:pStyle w:val="Heading2"/>
-      </w:pPr>
-      <w:r>
-        <w:t>NIST Cybersecurity Framework</w:t>
-      </w:r>
-    </w:p>
-    <w:p>
-      <w:r>
-        <w:t>The NIST CSF comprises of 5 categories: identify, protect, detect, respond, and recover. These categories mostly revolve around how the company is managing their assets and information, if there are plans in place, how they would respond in a crisis, and how resilient and recoverable their assets are as well as a plan for protecting the company’s reputation</w:t>
-      </w:r>
-      <w:r>
-        <w:t xml:space="preserve"> (NIST, </w:t>
-      </w:r>
-      <w:proofErr w:type="spellStart"/>
-      <w:r>
-        <w:t>n.d.</w:t>
-      </w:r>
-      <w:proofErr w:type="spellEnd"/>
-      <w:r>
-        <w:t>).</w:t>
-      </w:r>
-    </w:p>
-    <w:p>
-      <w:r>
-        <w:t xml:space="preserve">Copperplate should internally review this standard and ensure they are compliant as it outlines a complete and detailed risk management plan. Given that Copperplate collects user information and stores other data such as images, particular attention should be paid to the protect and recover categories. The other categories should also be reviewed </w:t>
-      </w:r>
-      <w:r>
-        <w:t xml:space="preserve">to ensure a holistic approach to security via this well defined standard. </w:t>
-      </w:r>
-    </w:p>
     <w:p>
       <w:pPr>
         <w:rPr>
@@ -1589,30 +1827,84 @@
       <w:pPr>
         <w:pStyle w:val="Heading2"/>
       </w:pPr>
+      <w:bookmarkStart w:id="7" w:name="_Toc137135445"/>
       <w:r>
         <w:lastRenderedPageBreak/>
         <w:t>General Data Protection Regulation (GDPR)</w:t>
       </w:r>
-    </w:p>
-    <w:p>
-      <w:r>
-        <w:t>The original GDPR is a regulation enacted by the European Union that applies to any data collected from individuals that reside in the European Economic Area. If a website is public facing and accessible to any country that GDPR applies to, the company must adhere to the GDPR.</w:t>
-      </w:r>
-    </w:p>
-    <w:p>
-      <w:r>
-        <w:t xml:space="preserve">The United Kingdom keeps a version of it that applies to UK citizens, called the UK GDPR. The key principles of both are the same. They </w:t>
-      </w:r>
-      <w:r>
-        <w:t xml:space="preserve">are clearly summarised by the Information Commissioner’s Office (ICO, </w:t>
-      </w:r>
-      <w:proofErr w:type="spellStart"/>
-      <w:r>
-        <w:t>n.d.</w:t>
-      </w:r>
-      <w:proofErr w:type="spellEnd"/>
-      <w:r>
-        <w:t>):</w:t>
+      <w:bookmarkEnd w:id="7"/>
+    </w:p>
+    <w:p>
+      <w:r>
+        <w:t>The GDPR is a regulation enacted by the European Union that applies to any data collected from individuals in the European Economic Area. If a</w:t>
+      </w:r>
+      <w:r>
+        <w:t xml:space="preserve">n organisation </w:t>
+      </w:r>
+      <w:r>
+        <w:t xml:space="preserve">collects </w:t>
+      </w:r>
+      <w:r>
+        <w:t xml:space="preserve">user data </w:t>
+      </w:r>
+      <w:r>
+        <w:t xml:space="preserve">and </w:t>
+      </w:r>
+      <w:r>
+        <w:t xml:space="preserve">they </w:t>
+      </w:r>
+      <w:r>
+        <w:t xml:space="preserve">reside in a country that </w:t>
+      </w:r>
+      <w:r>
+        <w:t xml:space="preserve">GDPR applies to, </w:t>
+      </w:r>
+      <w:r>
+        <w:t xml:space="preserve">that </w:t>
+      </w:r>
+      <w:r>
+        <w:t xml:space="preserve">company must </w:t>
+      </w:r>
+      <w:r>
+        <w:t>be compliant</w:t>
+      </w:r>
+      <w:r>
+        <w:t>.</w:t>
+      </w:r>
+    </w:p>
+    <w:p>
+      <w:r>
+        <w:t xml:space="preserve">The United Kingdom keeps </w:t>
+      </w:r>
+      <w:r>
+        <w:t xml:space="preserve">their own version, </w:t>
+      </w:r>
+      <w:r>
+        <w:t>the UK GDPR</w:t>
+      </w:r>
+      <w:r>
+        <w:t xml:space="preserve">. </w:t>
+      </w:r>
+      <w:r>
+        <w:t>The</w:t>
+      </w:r>
+      <w:r>
+        <w:t>y share</w:t>
+      </w:r>
+      <w:r>
+        <w:t xml:space="preserve"> key principles</w:t>
+      </w:r>
+      <w:r>
+        <w:t xml:space="preserve">, which </w:t>
+      </w:r>
+      <w:r>
+        <w:t xml:space="preserve">are </w:t>
+      </w:r>
+      <w:r>
+        <w:t xml:space="preserve">neatly </w:t>
+      </w:r>
+      <w:r>
+        <w:t>summarised by the Information Commissioner’s Office (ICO, n.d.):</w:t>
       </w:r>
     </w:p>
     <w:p>
@@ -1626,17 +1918,8 @@
       <w:r>
         <w:t>Lawfulness, fairness, and transparency</w:t>
       </w:r>
-    </w:p>
-    <w:p>
-      <w:pPr>
-        <w:pStyle w:val="ListParagraph"/>
-        <w:numPr>
-          <w:ilvl w:val="1"/>
-          <w:numId w:val="1"/>
-        </w:numPr>
-      </w:pPr>
-      <w:r>
-        <w:t>Data processing must be performed in a lawful manner, with fairness and transparency towards the data subject</w:t>
+      <w:r>
+        <w:t xml:space="preserve"> towards the data subject.</w:t>
       </w:r>
     </w:p>
     <w:p>
@@ -1650,17 +1933,8 @@
       <w:r>
         <w:t>Purpose limitation</w:t>
       </w:r>
-    </w:p>
-    <w:p>
-      <w:pPr>
-        <w:pStyle w:val="ListParagraph"/>
-        <w:numPr>
-          <w:ilvl w:val="1"/>
-          <w:numId w:val="1"/>
-        </w:numPr>
-      </w:pPr>
-      <w:r>
-        <w:t>Personal data should only be collected for specific, explicit, and legitimate purposes and not further processed in a manner that is incompatible with those purposes</w:t>
+      <w:r>
+        <w:t xml:space="preserve"> on data collected, used for specific purposes and not further processed outside of these purposes.</w:t>
       </w:r>
     </w:p>
     <w:p>
@@ -1674,17 +1948,8 @@
       <w:r>
         <w:t>Data minimisation</w:t>
       </w:r>
-    </w:p>
-    <w:p>
-      <w:pPr>
-        <w:pStyle w:val="ListParagraph"/>
-        <w:numPr>
-          <w:ilvl w:val="1"/>
-          <w:numId w:val="1"/>
-        </w:numPr>
-      </w:pPr>
-      <w:r>
-        <w:t>Only necessary personal data required for the specific purpose should be collected</w:t>
+      <w:r>
+        <w:t xml:space="preserve"> by only collecting required user data.</w:t>
       </w:r>
     </w:p>
     <w:p>
@@ -1698,17 +1963,8 @@
       <w:r>
         <w:t>Accuracy</w:t>
       </w:r>
-    </w:p>
-    <w:p>
-      <w:pPr>
-        <w:pStyle w:val="ListParagraph"/>
-        <w:numPr>
-          <w:ilvl w:val="1"/>
-          <w:numId w:val="1"/>
-        </w:numPr>
-      </w:pPr>
-      <w:r>
-        <w:t>Personal data should be accurate and kept up to date. Out of date or inaccurate data should be deleted or rectified</w:t>
+      <w:r>
+        <w:t xml:space="preserve"> of data with deletion or rectification of inaccurate data.</w:t>
       </w:r>
     </w:p>
     <w:p>
@@ -1722,17 +1978,8 @@
       <w:r>
         <w:t>Storage limitation</w:t>
       </w:r>
-    </w:p>
-    <w:p>
-      <w:pPr>
-        <w:pStyle w:val="ListParagraph"/>
-        <w:numPr>
-          <w:ilvl w:val="1"/>
-          <w:numId w:val="1"/>
-        </w:numPr>
-      </w:pPr>
-      <w:r>
-        <w:t>Personal data should not be stored for longer than necessary for the purpose in which it was collected</w:t>
+      <w:r>
+        <w:t xml:space="preserve"> by only storing data as long as necessary.</w:t>
       </w:r>
     </w:p>
     <w:p>
@@ -1746,22 +1993,8 @@
       <w:r>
         <w:t>Integrity and confidentiality</w:t>
       </w:r>
-    </w:p>
-    <w:p>
-      <w:pPr>
-        <w:pStyle w:val="ListParagraph"/>
-        <w:numPr>
-          <w:ilvl w:val="1"/>
-          <w:numId w:val="1"/>
-        </w:numPr>
-      </w:pPr>
-      <w:r>
-        <w:t>Organisations are mandated to ensure the security and protection of personal data against unauthorised or unlawful processing, accidental loss, dest</w:t>
-      </w:r>
-      <w:bookmarkStart w:id="5" w:name="_GoBack"/>
-      <w:bookmarkEnd w:id="5"/>
-      <w:r>
-        <w:t>ruction, or damage</w:t>
+      <w:r>
+        <w:t xml:space="preserve"> by securing and protecting data against unauthorised or unlawful processing, loss, or damage.</w:t>
       </w:r>
     </w:p>
     <w:p>
@@ -1775,73 +2008,117 @@
       <w:r>
         <w:t>Accountability</w:t>
       </w:r>
-    </w:p>
-    <w:p>
-      <w:pPr>
-        <w:pStyle w:val="ListParagraph"/>
-        <w:numPr>
-          <w:ilvl w:val="1"/>
-          <w:numId w:val="1"/>
-        </w:numPr>
-      </w:pPr>
-      <w:r>
-        <w:t>Organisations responsible with GDPR compliance must be able to demonstrate their compliance by keeping records of data processing activities, conducting data protection impact assessments (DPIAs) where necessary, and implementing measures to protect data subjects’ rights</w:t>
-      </w:r>
-    </w:p>
-    <w:p>
-      <w:r>
-        <w:t xml:space="preserve">Whereas the NIST CSF is for ensuring a company is mitigating risk and prepared for a crisis </w:t>
-      </w:r>
-      <w:r>
-        <w:t>more so</w:t>
-      </w:r>
-      <w:r>
-        <w:t xml:space="preserve"> in a systems and planning sense, the GDPR ensures that a company is compliant with all data collected from users. It is imperative that a public facing and globally accessible site such as Copperplate be GDPR compliant.</w:t>
-      </w:r>
-    </w:p>
-    <w:p>
-      <w:r>
-        <w:t xml:space="preserve">There is not a readily apparent Privacy Policy page available, this is </w:t>
+      <w:r>
+        <w:t xml:space="preserve"> through demonstration of compliance by data processing records, data protection impact assessments (DPIAs), and measures to protect data subjects’ rights.</w:t>
+      </w:r>
+    </w:p>
+    <w:p>
+      <w:r>
+        <w:t xml:space="preserve">Where the </w:t>
+      </w:r>
+      <w:r>
+        <w:t xml:space="preserve">NIST CSF is </w:t>
+      </w:r>
+      <w:r>
+        <w:t xml:space="preserve">more so for </w:t>
+      </w:r>
+      <w:r>
+        <w:t xml:space="preserve">ensuring a company is mitigating risk and prepared for a crisis in a systems and planning sense, the GDPR ensures that a company is </w:t>
+      </w:r>
+      <w:r>
+        <w:t>keeping and using user data in a safe and privacy-focused manner</w:t>
+      </w:r>
+      <w:r>
+        <w:t>.</w:t>
+      </w:r>
+    </w:p>
+    <w:p>
+      <w:pPr>
+        <w:pStyle w:val="Heading3"/>
+      </w:pPr>
+      <w:bookmarkStart w:id="8" w:name="_Toc137135446"/>
+      <w:r>
+        <w:t>Review</w:t>
+      </w:r>
+      <w:bookmarkEnd w:id="8"/>
+    </w:p>
+    <w:p>
+      <w:r>
+        <w:t xml:space="preserve">There is </w:t>
+      </w:r>
+      <w:r>
+        <w:t xml:space="preserve">no </w:t>
+      </w:r>
+      <w:r>
+        <w:t xml:space="preserve">readily apparent </w:t>
+      </w:r>
+      <w:r>
+        <w:t>p</w:t>
+      </w:r>
+      <w:r>
+        <w:t xml:space="preserve">rivacy </w:t>
+      </w:r>
+      <w:r>
+        <w:t>p</w:t>
+      </w:r>
+      <w:r>
+        <w:t>olicy page available</w:t>
+      </w:r>
+      <w:r>
+        <w:t>; a privacy policy</w:t>
+      </w:r>
+      <w:r>
+        <w:t xml:space="preserve"> is </w:t>
       </w:r>
       <w:r>
         <w:t xml:space="preserve">required </w:t>
       </w:r>
       <w:r>
-        <w:t xml:space="preserve">for </w:t>
-      </w:r>
-      <w:r>
-        <w:t xml:space="preserve">GDPR </w:t>
-      </w:r>
-      <w:r>
-        <w:t>compliance</w:t>
-      </w:r>
-      <w:r>
-        <w:t xml:space="preserve"> to outline how data collected will be used</w:t>
-      </w:r>
-      <w:r>
-        <w:t>.</w:t>
-      </w:r>
-      <w:r>
-        <w:t xml:space="preserve"> This is true even if the only user is yourself if you are living in a country affected by GDPR.</w:t>
-      </w:r>
-      <w:r>
-        <w:t xml:space="preserve"> If the site use</w:t>
+        <w:t>for</w:t>
+      </w:r>
+      <w:r>
+        <w:t xml:space="preserve"> </w:t>
+      </w:r>
+      <w:r>
+        <w:t>compliance.</w:t>
+      </w:r>
+      <w:r>
+        <w:t xml:space="preserve"> </w:t>
+      </w:r>
+      <w:r>
+        <w:t xml:space="preserve">If the </w:t>
+      </w:r>
+      <w:r>
+        <w:t>web</w:t>
+      </w:r>
+      <w:r>
+        <w:t>site use</w:t>
       </w:r>
       <w:r>
         <w:t>s</w:t>
       </w:r>
       <w:r>
-        <w:t xml:space="preserve"> cookies to collect and/or store personal data, then a cookie disclaimer should be forefront on the website when visiting. Currently, the website is noncompliant with GDPR </w:t>
-      </w:r>
-      <w:r>
-        <w:t>from these two issues alone.</w:t>
+        <w:t xml:space="preserve"> cookies to collect or store personal data, </w:t>
+      </w:r>
+      <w:r>
+        <w:t xml:space="preserve">a </w:t>
+      </w:r>
+      <w:r>
+        <w:t xml:space="preserve">disclaimer should be </w:t>
+      </w:r>
+      <w:r>
+        <w:t xml:space="preserve">presented </w:t>
+      </w:r>
+      <w:r>
+        <w:t>when visiting.</w:t>
       </w:r>
     </w:p>
     <w:p>
       <w:pPr>
         <w:rPr>
-          <w:rFonts w:asciiTheme="majorHAnsi" w:eastAsiaTheme="majorEastAsia" w:hAnsiTheme="majorHAnsi" w:cstheme="majorBidi"/>
-          <w:color w:val="2F5496" w:themeColor="accent1" w:themeShade="BF"/>
+          <w:rFonts w:ascii="Inter ExtraBold" w:eastAsiaTheme="majorEastAsia" w:hAnsi="Inter ExtraBold" w:cstheme="majorBidi"/>
+          <w:caps/>
+          <w:color w:val="ED7D31" w:themeColor="accent2"/>
           <w:sz w:val="32"/>
           <w:szCs w:val="32"/>
         </w:rPr>
@@ -1854,56 +2131,221 @@
       <w:pPr>
         <w:pStyle w:val="Heading1"/>
       </w:pPr>
-      <w:bookmarkStart w:id="6" w:name="_Toc137037175"/>
+      <w:bookmarkStart w:id="9" w:name="_Toc137135447"/>
       <w:r>
         <w:lastRenderedPageBreak/>
-        <w:t>Conclusion</w:t>
-      </w:r>
-      <w:bookmarkEnd w:id="6"/>
+        <w:t>C</w:t>
+      </w:r>
+      <w:r>
+        <w:t>onclusion</w:t>
+      </w:r>
+      <w:r>
+        <w:t xml:space="preserve"> and </w:t>
+      </w:r>
+      <w:r>
+        <w:t>Recommendations</w:t>
+      </w:r>
+      <w:bookmarkEnd w:id="9"/>
+    </w:p>
+    <w:p>
+      <w:r>
+        <w:t xml:space="preserve">Copperplate is </w:t>
+      </w:r>
+      <w:r>
+        <w:t>non-compliant</w:t>
+      </w:r>
+      <w:r>
+        <w:t>. R</w:t>
+      </w:r>
+      <w:r>
+        <w:t>ecommendations</w:t>
+      </w:r>
+      <w:r>
+        <w:t xml:space="preserve"> are in</w:t>
+      </w:r>
+      <w:r>
+        <w:t xml:space="preserve"> </w:t>
+      </w:r>
+      <w:r>
+        <w:t>order of priority</w:t>
+      </w:r>
+      <w:r>
+        <w:t>.</w:t>
+      </w:r>
+      <w:r>
+        <w:t xml:space="preserve"> Review the evaluation section for specifics. </w:t>
+      </w:r>
+    </w:p>
+    <w:p>
+      <w:pPr>
+        <w:pStyle w:val="Heading2"/>
+      </w:pPr>
+      <w:bookmarkStart w:id="10" w:name="_Toc137135448"/>
+      <w:r>
+        <w:t>GDPR</w:t>
+      </w:r>
+      <w:bookmarkEnd w:id="10"/>
+    </w:p>
+    <w:p>
+      <w:r>
+        <w:t>R</w:t>
+      </w:r>
+      <w:r>
+        <w:t>eview the regulation</w:t>
+      </w:r>
+      <w:r>
+        <w:t xml:space="preserve"> </w:t>
+      </w:r>
+      <w:r>
+        <w:t xml:space="preserve">and </w:t>
+      </w:r>
+      <w:r>
+        <w:t>become compliant</w:t>
+      </w:r>
+      <w:r>
+        <w:t xml:space="preserve">. The fines for non-compliance </w:t>
+      </w:r>
+      <w:r>
+        <w:t xml:space="preserve">can be </w:t>
+      </w:r>
+      <w:r>
+        <w:t xml:space="preserve">substantial, with larger offending organisations being made example of via fines, such as Meta recently being fined the largest sum yet at </w:t>
+      </w:r>
+      <w:r>
+        <w:t>€</w:t>
+      </w:r>
+      <w:r>
+        <w:t>1.2 billion euros in May of 2023 (</w:t>
+      </w:r>
+      <w:proofErr w:type="spellStart"/>
+      <w:r>
+        <w:t>Enzuzo</w:t>
+      </w:r>
+      <w:proofErr w:type="spellEnd"/>
+      <w:r>
+        <w:t>, 2023).</w:t>
+      </w:r>
+    </w:p>
+    <w:p>
+      <w:pPr>
+        <w:pStyle w:val="Heading2"/>
+      </w:pPr>
+      <w:bookmarkStart w:id="11" w:name="_Toc137135449"/>
+      <w:r>
+        <w:t>NIST CSF</w:t>
+      </w:r>
+      <w:bookmarkEnd w:id="11"/>
+    </w:p>
+    <w:p>
+      <w:r>
+        <w:t>R</w:t>
+      </w:r>
+      <w:r>
+        <w:t>eview the CSF and begin implementing or cover</w:t>
+      </w:r>
+      <w:r>
+        <w:t>ing</w:t>
+      </w:r>
+      <w:r>
+        <w:t xml:space="preserve"> areas that are not currently compliant</w:t>
+      </w:r>
+      <w:r>
+        <w:t xml:space="preserve"> and prioritise </w:t>
+      </w:r>
+      <w:r>
+        <w:t>“protect” and “recover” categorie</w:t>
+      </w:r>
+      <w:r>
+        <w:t>s</w:t>
+      </w:r>
+      <w:r>
+        <w:t xml:space="preserve">. </w:t>
+      </w:r>
+      <w:r>
+        <w:t>S</w:t>
+      </w:r>
+      <w:r>
+        <w:t xml:space="preserve">ecure data and being able to fully recover from a crisis quickly </w:t>
+      </w:r>
+      <w:r>
+        <w:t>are</w:t>
+      </w:r>
+      <w:r>
+        <w:t xml:space="preserve"> paramount to the business’ longevity.</w:t>
+      </w:r>
     </w:p>
     <w:p/>
     <w:p>
       <w:pPr>
+        <w:rPr>
+          <w:rFonts w:ascii="Inter ExtraBold" w:eastAsiaTheme="majorEastAsia" w:hAnsi="Inter ExtraBold" w:cstheme="majorBidi"/>
+          <w:caps/>
+          <w:color w:val="ED7D31" w:themeColor="accent2"/>
+          <w:sz w:val="32"/>
+          <w:szCs w:val="32"/>
+        </w:rPr>
+      </w:pPr>
+      <w:r>
+        <w:br w:type="page"/>
+      </w:r>
+    </w:p>
+    <w:p>
+      <w:pPr>
         <w:pStyle w:val="Heading1"/>
       </w:pPr>
-      <w:bookmarkStart w:id="7" w:name="_Toc137037176"/>
-      <w:r>
-        <w:t>Recommendations</w:t>
-      </w:r>
-      <w:bookmarkEnd w:id="7"/>
-    </w:p>
-    <w:p>
-      <w:r>
-        <w:t xml:space="preserve">These </w:t>
-      </w:r>
-      <w:r>
-        <w:t xml:space="preserve">issues and </w:t>
-      </w:r>
-      <w:r>
-        <w:t xml:space="preserve">recommendations are listed in </w:t>
-      </w:r>
-      <w:r>
-        <w:t xml:space="preserve">presumed </w:t>
-      </w:r>
-      <w:r>
-        <w:t>order of priority to the business, taking into account the previous section on ev</w:t>
-      </w:r>
-      <w:r>
-        <w:t>aluation and any non-compliance.</w:t>
-      </w:r>
-      <w:r>
-        <w:t xml:space="preserve"> The severity column indicates the respective severity, based on the Common Vulnerability Scoring System v3 (CSSv3), an industry standard maintained by the Forum of Incident Response and Security Teams (FIRST, </w:t>
-      </w:r>
-      <w:proofErr w:type="spellStart"/>
-      <w:r>
-        <w:t>n.d.</w:t>
-      </w:r>
-      <w:proofErr w:type="spellEnd"/>
-      <w:r>
-        <w:t>).</w:t>
-      </w:r>
-    </w:p>
-    <w:p/>
+      <w:bookmarkStart w:id="12" w:name="_Toc137135450"/>
+      <w:r>
+        <w:lastRenderedPageBreak/>
+        <w:t>Technical Remediation</w:t>
+      </w:r>
+      <w:bookmarkEnd w:id="12"/>
+    </w:p>
+    <w:p>
+      <w:r>
+        <w:t>These</w:t>
+      </w:r>
+      <w:r>
+        <w:t xml:space="preserve"> technical</w:t>
+      </w:r>
+      <w:r>
+        <w:t xml:space="preserve"> issues were found as part of automated and manual </w:t>
+      </w:r>
+      <w:r>
+        <w:t>testing.</w:t>
+      </w:r>
+    </w:p>
+    <w:p>
+      <w:r>
+        <w:t xml:space="preserve">Severity is </w:t>
+      </w:r>
+      <w:r>
+        <w:t>based on the Common Vulnerability Scoring System v3 (CSSv3)</w:t>
+      </w:r>
+      <w:r>
+        <w:t xml:space="preserve">, </w:t>
+      </w:r>
+      <w:r>
+        <w:t>an industry standard maintained by the Forum of Incident Response and Security Teams</w:t>
+      </w:r>
+      <w:r>
+        <w:t>.</w:t>
+      </w:r>
+      <w:r>
+        <w:t xml:space="preserve"> </w:t>
+      </w:r>
+      <w:r>
+        <w:t xml:space="preserve">It </w:t>
+      </w:r>
+      <w:r>
+        <w:t xml:space="preserve">is used to categorise vulnerabilities based on </w:t>
+      </w:r>
+      <w:r>
+        <w:t>several</w:t>
+      </w:r>
+      <w:r>
+        <w:t xml:space="preserve"> factors like the level of effort required, if the attacker can do it remotely, and more (FIRST, n.d.).</w:t>
+      </w:r>
+    </w:p>
     <w:tbl>
       <w:tblPr>
         <w:tblStyle w:val="TableGrid"/>
@@ -2018,16 +2460,19 @@
           </w:p>
           <w:p>
             <w:r>
-              <w:t xml:space="preserve">The </w:t>
-            </w:r>
-            <w:r>
-              <w:t>cookie</w:t>
-            </w:r>
-            <w:r>
-              <w:t xml:space="preserve"> “cpg16x_data” c</w:t>
-            </w:r>
-            <w:r>
-              <w:t>ontains a serialized PHP object.</w:t>
+              <w:t>“cpg16x_data” c</w:t>
+            </w:r>
+            <w:r>
+              <w:t>ontains a serialized PHP object</w:t>
+            </w:r>
+            <w:r>
+              <w:t>,</w:t>
+            </w:r>
+            <w:r>
+              <w:t xml:space="preserve"> used several times to request images and files</w:t>
+            </w:r>
+            <w:r>
+              <w:t>.</w:t>
             </w:r>
           </w:p>
           <w:p/>
@@ -2048,10 +2493,10 @@
               <w:t>PHP object injection</w:t>
             </w:r>
             <w:r>
-              <w:t xml:space="preserve"> attack if the underlying code is not</w:t>
-            </w:r>
-            <w:r>
-              <w:t xml:space="preserve"> properly sanitising the object or if unsafe logic is used.</w:t>
+              <w:t xml:space="preserve"> attack if the code is not</w:t>
+            </w:r>
+            <w:r>
+              <w:t xml:space="preserve"> sanitising the object or if unsafe logic is used.</w:t>
             </w:r>
           </w:p>
           <w:p/>
@@ -2060,30 +2505,13 @@
           <w:tcPr>
             <w:tcW w:w="4588" w:type="dxa"/>
           </w:tcPr>
-          <w:p>
-            <w:r>
-              <w:t xml:space="preserve">The request </w:t>
-            </w:r>
-            <w:r>
-              <w:t>is a PHP object, and differs</w:t>
-            </w:r>
-            <w:r>
-              <w:t xml:space="preserve"> </w:t>
-            </w:r>
-            <w:r>
-              <w:t xml:space="preserve">in response depending on the request endpoint. For example, on the homepage this method is used </w:t>
-            </w:r>
-            <w:r>
-              <w:t>several times to request images and JavaScript files.</w:t>
-            </w:r>
-          </w:p>
           <w:p/>
           <w:p>
-            <w:pPr>
-              <w:ind w:left="720" w:hanging="720"/>
-            </w:pPr>
-            <w:r>
-              <w:t xml:space="preserve">These files </w:t>
+            <w:r>
+              <w:t>F</w:t>
+            </w:r>
+            <w:r>
+              <w:t xml:space="preserve">iles </w:t>
             </w:r>
             <w:r>
               <w:t xml:space="preserve">should not be requested in this manner. </w:t>
@@ -2092,10 +2520,19 @@
               <w:t xml:space="preserve">This appears to be </w:t>
             </w:r>
             <w:r>
-              <w:t>the way that this software handles fetching of certain things, like icons.</w:t>
-            </w:r>
-            <w:r>
-              <w:t xml:space="preserve"> This may not be possible to remediate without extensive refactoring of the Coppermine scripts themselves.</w:t>
+              <w:t xml:space="preserve">inherent to the </w:t>
+            </w:r>
+            <w:r>
+              <w:t>software</w:t>
+            </w:r>
+            <w:r>
+              <w:t xml:space="preserve">. </w:t>
+            </w:r>
+            <w:r>
+              <w:t xml:space="preserve">It may </w:t>
+            </w:r>
+            <w:r>
+              <w:t>not be possible to remediate without refactoring of the scripts.</w:t>
             </w:r>
           </w:p>
         </w:tc>
@@ -2138,39 +2575,23 @@
           </w:tcPr>
           <w:p>
             <w:r>
-              <w:t xml:space="preserve">Set the “secure” flag (Coates et al., </w:t>
+              <w:t>Set the “secure” flag (Coates et al., n.d.) and the “</w:t>
             </w:r>
             <w:proofErr w:type="spellStart"/>
             <w:r>
-              <w:t>n.d.</w:t>
+              <w:t>HttpOnly</w:t>
             </w:r>
             <w:proofErr w:type="spellEnd"/>
             <w:r>
-              <w:t>) and the “</w:t>
+              <w:t>” flag (</w:t>
             </w:r>
             <w:proofErr w:type="spellStart"/>
             <w:r>
-              <w:t>HttpOnly</w:t>
+              <w:t>Rknell</w:t>
             </w:r>
             <w:proofErr w:type="spellEnd"/>
             <w:r>
-              <w:t>” flag (</w:t>
-            </w:r>
-            <w:proofErr w:type="spellStart"/>
-            <w:r>
-              <w:t>Rknell</w:t>
-            </w:r>
-            <w:proofErr w:type="spellEnd"/>
-            <w:r>
-              <w:t xml:space="preserve"> et al., </w:t>
-            </w:r>
-            <w:proofErr w:type="spellStart"/>
-            <w:r>
-              <w:t>n.d.</w:t>
-            </w:r>
-            <w:proofErr w:type="spellEnd"/>
-            <w:r>
-              <w:t>)</w:t>
+              <w:t xml:space="preserve"> et al., n.d.)</w:t>
             </w:r>
           </w:p>
         </w:tc>
@@ -2202,15 +2623,7 @@
           </w:tcPr>
           <w:p>
             <w:r>
-              <w:t xml:space="preserve">Remove the “X-Powered-By” header by modifying php.ini or by additional PHP code (ubiq.co, </w:t>
-            </w:r>
-            <w:proofErr w:type="spellStart"/>
-            <w:r>
-              <w:t>n.d.</w:t>
-            </w:r>
-            <w:proofErr w:type="spellEnd"/>
-            <w:r>
-              <w:t>)</w:t>
+              <w:t>Remove the “X-Powered-By” header by modifying php.ini or by additional code (ubiq.co, n.d.)</w:t>
             </w:r>
           </w:p>
         </w:tc>
@@ -2228,8 +2641,8 @@
           <w:szCs w:val="32"/>
         </w:rPr>
       </w:pPr>
-      <w:bookmarkStart w:id="8" w:name="_References"/>
-      <w:bookmarkEnd w:id="8"/>
+      <w:bookmarkStart w:id="13" w:name="_References"/>
+      <w:bookmarkEnd w:id="13"/>
       <w:r>
         <w:br w:type="page"/>
       </w:r>
@@ -2238,12 +2651,12 @@
       <w:pPr>
         <w:pStyle w:val="Heading1"/>
       </w:pPr>
-      <w:bookmarkStart w:id="9" w:name="_Toc137037177"/>
+      <w:bookmarkStart w:id="14" w:name="_Toc137135451"/>
       <w:r>
         <w:lastRenderedPageBreak/>
         <w:t>References</w:t>
       </w:r>
-      <w:bookmarkEnd w:id="9"/>
+      <w:bookmarkEnd w:id="14"/>
     </w:p>
     <w:p>
       <w:pPr>
@@ -2254,15 +2667,7 @@
         </w:numPr>
       </w:pPr>
       <w:r>
-        <w:t>Coates, M. et al (</w:t>
-      </w:r>
-      <w:proofErr w:type="spellStart"/>
-      <w:r>
-        <w:t>n.d.</w:t>
-      </w:r>
-      <w:proofErr w:type="spellEnd"/>
-      <w:r>
-        <w:t xml:space="preserve">). OWASP: Secure Cookie Attribute. Available at: </w:t>
+        <w:t xml:space="preserve">Coates, M. et al (n.d.). OWASP: Secure Cookie Attribute. Available at: </w:t>
       </w:r>
       <w:hyperlink r:id="rId11" w:history="1">
         <w:r>
@@ -2299,7 +2704,15 @@
         <w:t xml:space="preserve"> </w:t>
       </w:r>
       <w:r>
-        <w:t xml:space="preserve">cpg1.6.x. Available at: </w:t>
+        <w:t>cpg1.</w:t>
+      </w:r>
+      <w:proofErr w:type="gramStart"/>
+      <w:r>
+        <w:t>6.x.</w:t>
+      </w:r>
+      <w:proofErr w:type="gramEnd"/>
+      <w:r>
+        <w:t xml:space="preserve"> Available at: </w:t>
       </w:r>
       <w:hyperlink r:id="rId12" w:history="1">
         <w:r>
@@ -2321,16 +2734,28 @@
           <w:numId w:val="1"/>
         </w:numPr>
       </w:pPr>
-      <w:r>
-        <w:t>FIRST (</w:t>
-      </w:r>
       <w:proofErr w:type="spellStart"/>
       <w:r>
-        <w:t>n.d.</w:t>
+        <w:t>Enzuzo</w:t>
       </w:r>
       <w:proofErr w:type="spellEnd"/>
       <w:r>
-        <w:t>)</w:t>
+        <w:t xml:space="preserve"> (2023). 51 Biggest GDPR Fines and Penalties So Far (Updated!). Available at: </w:t>
+      </w:r>
+      <w:r>
+        <w:t>https://www.enzuzo.com/blog/biggest-gdpr-fines</w:t>
+      </w:r>
+    </w:p>
+    <w:p>
+      <w:pPr>
+        <w:pStyle w:val="ListParagraph"/>
+        <w:numPr>
+          <w:ilvl w:val="0"/>
+          <w:numId w:val="1"/>
+        </w:numPr>
+      </w:pPr>
+      <w:r>
+        <w:t>FIRST (n.d.)</w:t>
       </w:r>
       <w:r>
         <w:t>.</w:t>
@@ -2395,15 +2820,7 @@
         </w:numPr>
       </w:pPr>
       <w:r>
-        <w:t>ICO (</w:t>
-      </w:r>
-      <w:proofErr w:type="spellStart"/>
-      <w:r>
-        <w:t>n.d.</w:t>
-      </w:r>
-      <w:proofErr w:type="spellEnd"/>
-      <w:r>
-        <w:t xml:space="preserve">). A guide to the data protection principles. Available at: </w:t>
+        <w:t xml:space="preserve">ICO (n.d.). A guide to the data protection principles. Available at: </w:t>
       </w:r>
       <w:hyperlink r:id="rId15" w:history="1">
         <w:r>
@@ -2460,15 +2877,7 @@
       </w:r>
       <w:proofErr w:type="spellEnd"/>
       <w:r>
-        <w:t>. et al (</w:t>
-      </w:r>
-      <w:proofErr w:type="spellStart"/>
-      <w:r>
-        <w:t>n.d.</w:t>
-      </w:r>
-      <w:proofErr w:type="spellEnd"/>
-      <w:r>
-        <w:t xml:space="preserve">). OWASP: </w:t>
+        <w:t xml:space="preserve">. et al (n.d.). OWASP: </w:t>
       </w:r>
       <w:proofErr w:type="spellStart"/>
       <w:r>
@@ -2566,15 +2975,7 @@
         </w:numPr>
       </w:pPr>
       <w:r>
-        <w:t>Ubiq.co (</w:t>
-      </w:r>
-      <w:proofErr w:type="spellStart"/>
-      <w:r>
-        <w:t>n.d.</w:t>
-      </w:r>
-      <w:proofErr w:type="spellEnd"/>
-      <w:r>
-        <w:t>)</w:t>
+        <w:t>Ubiq.co (n.d.)</w:t>
       </w:r>
       <w:r>
         <w:t>.</w:t>
@@ -2612,7 +3013,7 @@
 </file>
 
 <file path=word/endnotes.xml><?xml version="1.0" encoding="utf-8"?>
-<w:endnotes xmlns:wpc="http://schemas.microsoft.com/office/word/2010/wordprocessingCanvas" xmlns:cx="http://schemas.microsoft.com/office/drawing/2014/chartex" xmlns:mc="http://schemas.openxmlformats.org/markup-compatibility/2006" xmlns:o="urn:schemas-microsoft-com:office:office" xmlns:r="http://schemas.openxmlformats.org/officeDocument/2006/relationships" xmlns:m="http://schemas.openxmlformats.org/officeDocument/2006/math" xmlns:v="urn:schemas-microsoft-com:vml" xmlns:wp14="http://schemas.microsoft.com/office/word/2010/wordprocessingDrawing" xmlns:wp="http://schemas.openxmlformats.org/drawingml/2006/wordprocessingDrawing" xmlns:w10="urn:schemas-microsoft-com:office:word" xmlns:w="http://schemas.openxmlformats.org/wordprocessingml/2006/main" xmlns:w14="http://schemas.microsoft.com/office/word/2010/wordml" xmlns:w15="http://schemas.microsoft.com/office/word/2012/wordml" xmlns:w16se="http://schemas.microsoft.com/office/word/2015/wordml/symex" xmlns:wpg="http://schemas.microsoft.com/office/word/2010/wordprocessingGroup" xmlns:wpi="http://schemas.microsoft.com/office/word/2010/wordprocessingInk" xmlns:wne="http://schemas.microsoft.com/office/word/2006/wordml" xmlns:wps="http://schemas.microsoft.com/office/word/2010/wordprocessingShape" mc:Ignorable="w14 w15 w16se wp14">
+<w:endnotes xmlns:wpc="http://schemas.microsoft.com/office/word/2010/wordprocessingCanvas" xmlns:cx="http://schemas.microsoft.com/office/drawing/2014/chartex" xmlns:cx1="http://schemas.microsoft.com/office/drawing/2015/9/8/chartex" xmlns:cx2="http://schemas.microsoft.com/office/drawing/2015/10/21/chartex" xmlns:cx3="http://schemas.microsoft.com/office/drawing/2016/5/9/chartex" xmlns:cx4="http://schemas.microsoft.com/office/drawing/2016/5/10/chartex" xmlns:cx5="http://schemas.microsoft.com/office/drawing/2016/5/11/chartex" xmlns:cx6="http://schemas.microsoft.com/office/drawing/2016/5/12/chartex" xmlns:cx7="http://schemas.microsoft.com/office/drawing/2016/5/13/chartex" xmlns:cx8="http://schemas.microsoft.com/office/drawing/2016/5/14/chartex" xmlns:mc="http://schemas.openxmlformats.org/markup-compatibility/2006" xmlns:aink="http://schemas.microsoft.com/office/drawing/2016/ink" xmlns:am3d="http://schemas.microsoft.com/office/drawing/2017/model3d" xmlns:o="urn:schemas-microsoft-com:office:office" xmlns:oel="http://schemas.microsoft.com/office/2019/extlst" xmlns:r="http://schemas.openxmlformats.org/officeDocument/2006/relationships" xmlns:m="http://schemas.openxmlformats.org/officeDocument/2006/math" xmlns:v="urn:schemas-microsoft-com:vml" xmlns:wp14="http://schemas.microsoft.com/office/word/2010/wordprocessingDrawing" xmlns:wp="http://schemas.openxmlformats.org/drawingml/2006/wordprocessingDrawing" xmlns:w10="urn:schemas-microsoft-com:office:word" xmlns:w="http://schemas.openxmlformats.org/wordprocessingml/2006/main" xmlns:w14="http://schemas.microsoft.com/office/word/2010/wordml" xmlns:w15="http://schemas.microsoft.com/office/word/2012/wordml" xmlns:w16cex="http://schemas.microsoft.com/office/word/2018/wordml/cex" xmlns:w16cid="http://schemas.microsoft.com/office/word/2016/wordml/cid" xmlns:w16="http://schemas.microsoft.com/office/word/2018/wordml" xmlns:w16sdtdh="http://schemas.microsoft.com/office/word/2020/wordml/sdtdatahash" xmlns:w16se="http://schemas.microsoft.com/office/word/2015/wordml/symex" xmlns:wpg="http://schemas.microsoft.com/office/word/2010/wordprocessingGroup" xmlns:wpi="http://schemas.microsoft.com/office/word/2010/wordprocessingInk" xmlns:wne="http://schemas.microsoft.com/office/word/2006/wordml" xmlns:wps="http://schemas.microsoft.com/office/word/2010/wordprocessingShape" mc:Ignorable="w14 w15 w16se w16cid w16 w16cex w16sdtdh wp14">
   <w:endnote w:type="separator" w:id="-1">
     <w:p>
       <w:pPr>
@@ -2637,7 +3038,7 @@
 </file>
 
 <file path=word/footer1.xml><?xml version="1.0" encoding="utf-8"?>
-<w:ftr xmlns:wpc="http://schemas.microsoft.com/office/word/2010/wordprocessingCanvas" xmlns:cx="http://schemas.microsoft.com/office/drawing/2014/chartex" xmlns:mc="http://schemas.openxmlformats.org/markup-compatibility/2006" xmlns:o="urn:schemas-microsoft-com:office:office" xmlns:r="http://schemas.openxmlformats.org/officeDocument/2006/relationships" xmlns:m="http://schemas.openxmlformats.org/officeDocument/2006/math" xmlns:v="urn:schemas-microsoft-com:vml" xmlns:wp14="http://schemas.microsoft.com/office/word/2010/wordprocessingDrawing" xmlns:wp="http://schemas.openxmlformats.org/drawingml/2006/wordprocessingDrawing" xmlns:w10="urn:schemas-microsoft-com:office:word" xmlns:w="http://schemas.openxmlformats.org/wordprocessingml/2006/main" xmlns:w14="http://schemas.microsoft.com/office/word/2010/wordml" xmlns:w15="http://schemas.microsoft.com/office/word/2012/wordml" xmlns:w16se="http://schemas.microsoft.com/office/word/2015/wordml/symex" xmlns:wpg="http://schemas.microsoft.com/office/word/2010/wordprocessingGroup" xmlns:wpi="http://schemas.microsoft.com/office/word/2010/wordprocessingInk" xmlns:wne="http://schemas.microsoft.com/office/word/2006/wordml" xmlns:wps="http://schemas.microsoft.com/office/word/2010/wordprocessingShape" mc:Ignorable="w14 w15 w16se wp14">
+<w:ftr xmlns:wpc="http://schemas.microsoft.com/office/word/2010/wordprocessingCanvas" xmlns:cx="http://schemas.microsoft.com/office/drawing/2014/chartex" xmlns:cx1="http://schemas.microsoft.com/office/drawing/2015/9/8/chartex" xmlns:cx2="http://schemas.microsoft.com/office/drawing/2015/10/21/chartex" xmlns:cx3="http://schemas.microsoft.com/office/drawing/2016/5/9/chartex" xmlns:cx4="http://schemas.microsoft.com/office/drawing/2016/5/10/chartex" xmlns:cx5="http://schemas.microsoft.com/office/drawing/2016/5/11/chartex" xmlns:cx6="http://schemas.microsoft.com/office/drawing/2016/5/12/chartex" xmlns:cx7="http://schemas.microsoft.com/office/drawing/2016/5/13/chartex" xmlns:cx8="http://schemas.microsoft.com/office/drawing/2016/5/14/chartex" xmlns:mc="http://schemas.openxmlformats.org/markup-compatibility/2006" xmlns:aink="http://schemas.microsoft.com/office/drawing/2016/ink" xmlns:am3d="http://schemas.microsoft.com/office/drawing/2017/model3d" xmlns:o="urn:schemas-microsoft-com:office:office" xmlns:oel="http://schemas.microsoft.com/office/2019/extlst" xmlns:r="http://schemas.openxmlformats.org/officeDocument/2006/relationships" xmlns:m="http://schemas.openxmlformats.org/officeDocument/2006/math" xmlns:v="urn:schemas-microsoft-com:vml" xmlns:wp14="http://schemas.microsoft.com/office/word/2010/wordprocessingDrawing" xmlns:wp="http://schemas.openxmlformats.org/drawingml/2006/wordprocessingDrawing" xmlns:w10="urn:schemas-microsoft-com:office:word" xmlns:w="http://schemas.openxmlformats.org/wordprocessingml/2006/main" xmlns:w14="http://schemas.microsoft.com/office/word/2010/wordml" xmlns:w15="http://schemas.microsoft.com/office/word/2012/wordml" xmlns:w16cex="http://schemas.microsoft.com/office/word/2018/wordml/cex" xmlns:w16cid="http://schemas.microsoft.com/office/word/2016/wordml/cid" xmlns:w16="http://schemas.microsoft.com/office/word/2018/wordml" xmlns:w16sdtdh="http://schemas.microsoft.com/office/word/2020/wordml/sdtdatahash" xmlns:w16se="http://schemas.microsoft.com/office/word/2015/wordml/symex" xmlns:wpg="http://schemas.microsoft.com/office/word/2010/wordprocessingGroup" xmlns:wpi="http://schemas.microsoft.com/office/word/2010/wordprocessingInk" xmlns:wne="http://schemas.microsoft.com/office/word/2006/wordml" xmlns:wps="http://schemas.microsoft.com/office/word/2010/wordprocessingShape" mc:Ignorable="w14 w15 w16se w16cid w16 w16cex w16sdtdh wp14">
   <w:tbl>
     <w:tblPr>
       <w:tblW w:w="5000" w:type="pct"/>
@@ -2665,9 +3066,6 @@
         </w:tcPr>
         <w:sdt>
           <w:sdtPr>
-            <w:rPr>
-              <w:rFonts w:ascii="Inter Light" w:hAnsi="Inter Light"/>
-            </w:rPr>
             <w:alias w:val="Author"/>
             <w:tag w:val=""/>
             <w:id w:val="1534539408"/>
@@ -2677,35 +3075,18 @@
             <w:dataBinding w:prefixMappings="xmlns:ns0='http://purl.org/dc/elements/1.1/' xmlns:ns1='http://schemas.openxmlformats.org/package/2006/metadata/core-properties' " w:xpath="/ns1:coreProperties[1]/ns0:creator[1]" w:storeItemID="{6C3C8BC8-F283-45AE-878A-BAB7291924A1}"/>
             <w:text/>
           </w:sdtPr>
-          <w:sdtEndPr/>
           <w:sdtContent>
             <w:p>
               <w:pPr>
                 <w:pStyle w:val="Header"/>
                 <w:jc w:val="right"/>
                 <w:rPr>
-                  <w:rFonts w:ascii="Inter Light" w:hAnsi="Inter Light"/>
                   <w:caps/>
                   <w:color w:val="000000" w:themeColor="text1"/>
                 </w:rPr>
               </w:pPr>
               <w:r>
-                <w:rPr>
-                  <w:rFonts w:ascii="Inter Light" w:hAnsi="Inter Light"/>
-                </w:rPr>
-                <w:t>WOODMAN SECURITY GROUP –</w:t>
-              </w:r>
-              <w:r>
-                <w:rPr>
-                  <w:rFonts w:ascii="Inter Light" w:hAnsi="Inter Light"/>
-                </w:rPr>
-                <w:t xml:space="preserve"> </w:t>
-              </w:r>
-              <w:r>
-                <w:rPr>
-                  <w:rFonts w:ascii="Inter Light" w:hAnsi="Inter Light"/>
-                </w:rPr>
-                <w:t>RESTRICTED</w:t>
+                <w:t>WOODMAN SECURITY GROUP - RESTRICTED</w:t>
               </w:r>
             </w:p>
           </w:sdtContent>
@@ -2774,7 +3155,7 @@
 </file>
 
 <file path=word/footnotes.xml><?xml version="1.0" encoding="utf-8"?>
-<w:footnotes xmlns:wpc="http://schemas.microsoft.com/office/word/2010/wordprocessingCanvas" xmlns:cx="http://schemas.microsoft.com/office/drawing/2014/chartex" xmlns:mc="http://schemas.openxmlformats.org/markup-compatibility/2006" xmlns:o="urn:schemas-microsoft-com:office:office" xmlns:r="http://schemas.openxmlformats.org/officeDocument/2006/relationships" xmlns:m="http://schemas.openxmlformats.org/officeDocument/2006/math" xmlns:v="urn:schemas-microsoft-com:vml" xmlns:wp14="http://schemas.microsoft.com/office/word/2010/wordprocessingDrawing" xmlns:wp="http://schemas.openxmlformats.org/drawingml/2006/wordprocessingDrawing" xmlns:w10="urn:schemas-microsoft-com:office:word" xmlns:w="http://schemas.openxmlformats.org/wordprocessingml/2006/main" xmlns:w14="http://schemas.microsoft.com/office/word/2010/wordml" xmlns:w15="http://schemas.microsoft.com/office/word/2012/wordml" xmlns:w16se="http://schemas.microsoft.com/office/word/2015/wordml/symex" xmlns:wpg="http://schemas.microsoft.com/office/word/2010/wordprocessingGroup" xmlns:wpi="http://schemas.microsoft.com/office/word/2010/wordprocessingInk" xmlns:wne="http://schemas.microsoft.com/office/word/2006/wordml" xmlns:wps="http://schemas.microsoft.com/office/word/2010/wordprocessingShape" mc:Ignorable="w14 w15 w16se wp14">
+<w:footnotes xmlns:wpc="http://schemas.microsoft.com/office/word/2010/wordprocessingCanvas" xmlns:cx="http://schemas.microsoft.com/office/drawing/2014/chartex" xmlns:cx1="http://schemas.microsoft.com/office/drawing/2015/9/8/chartex" xmlns:cx2="http://schemas.microsoft.com/office/drawing/2015/10/21/chartex" xmlns:cx3="http://schemas.microsoft.com/office/drawing/2016/5/9/chartex" xmlns:cx4="http://schemas.microsoft.com/office/drawing/2016/5/10/chartex" xmlns:cx5="http://schemas.microsoft.com/office/drawing/2016/5/11/chartex" xmlns:cx6="http://schemas.microsoft.com/office/drawing/2016/5/12/chartex" xmlns:cx7="http://schemas.microsoft.com/office/drawing/2016/5/13/chartex" xmlns:cx8="http://schemas.microsoft.com/office/drawing/2016/5/14/chartex" xmlns:mc="http://schemas.openxmlformats.org/markup-compatibility/2006" xmlns:aink="http://schemas.microsoft.com/office/drawing/2016/ink" xmlns:am3d="http://schemas.microsoft.com/office/drawing/2017/model3d" xmlns:o="urn:schemas-microsoft-com:office:office" xmlns:oel="http://schemas.microsoft.com/office/2019/extlst" xmlns:r="http://schemas.openxmlformats.org/officeDocument/2006/relationships" xmlns:m="http://schemas.openxmlformats.org/officeDocument/2006/math" xmlns:v="urn:schemas-microsoft-com:vml" xmlns:wp14="http://schemas.microsoft.com/office/word/2010/wordprocessingDrawing" xmlns:wp="http://schemas.openxmlformats.org/drawingml/2006/wordprocessingDrawing" xmlns:w10="urn:schemas-microsoft-com:office:word" xmlns:w="http://schemas.openxmlformats.org/wordprocessingml/2006/main" xmlns:w14="http://schemas.microsoft.com/office/word/2010/wordml" xmlns:w15="http://schemas.microsoft.com/office/word/2012/wordml" xmlns:w16cex="http://schemas.microsoft.com/office/word/2018/wordml/cex" xmlns:w16cid="http://schemas.microsoft.com/office/word/2016/wordml/cid" xmlns:w16="http://schemas.microsoft.com/office/word/2018/wordml" xmlns:w16sdtdh="http://schemas.microsoft.com/office/word/2020/wordml/sdtdatahash" xmlns:w16se="http://schemas.microsoft.com/office/word/2015/wordml/symex" xmlns:wpg="http://schemas.microsoft.com/office/word/2010/wordprocessingGroup" xmlns:wpi="http://schemas.microsoft.com/office/word/2010/wordprocessingInk" xmlns:wne="http://schemas.microsoft.com/office/word/2006/wordml" xmlns:wps="http://schemas.microsoft.com/office/word/2010/wordprocessingShape" mc:Ignorable="w14 w15 w16se w16cid w16 w16cex w16sdtdh wp14">
   <w:footnote w:type="separator" w:id="-1">
     <w:p>
       <w:pPr>
@@ -2799,7 +3180,7 @@
 </file>
 
 <file path=word/numbering.xml><?xml version="1.0" encoding="utf-8"?>
-<w:numbering xmlns:wpc="http://schemas.microsoft.com/office/word/2010/wordprocessingCanvas" xmlns:cx="http://schemas.microsoft.com/office/drawing/2014/chartex" xmlns:mc="http://schemas.openxmlformats.org/markup-compatibility/2006" xmlns:o="urn:schemas-microsoft-com:office:office" xmlns:r="http://schemas.openxmlformats.org/officeDocument/2006/relationships" xmlns:m="http://schemas.openxmlformats.org/officeDocument/2006/math" xmlns:v="urn:schemas-microsoft-com:vml" xmlns:wp14="http://schemas.microsoft.com/office/word/2010/wordprocessingDrawing" xmlns:wp="http://schemas.openxmlformats.org/drawingml/2006/wordprocessingDrawing" xmlns:w10="urn:schemas-microsoft-com:office:word" xmlns:w="http://schemas.openxmlformats.org/wordprocessingml/2006/main" xmlns:w14="http://schemas.microsoft.com/office/word/2010/wordml" xmlns:w15="http://schemas.microsoft.com/office/word/2012/wordml" xmlns:w16se="http://schemas.microsoft.com/office/word/2015/wordml/symex" xmlns:wpg="http://schemas.microsoft.com/office/word/2010/wordprocessingGroup" xmlns:wpi="http://schemas.microsoft.com/office/word/2010/wordprocessingInk" xmlns:wne="http://schemas.microsoft.com/office/word/2006/wordml" xmlns:wps="http://schemas.microsoft.com/office/word/2010/wordprocessingShape" mc:Ignorable="w14 w15 w16se wp14">
+<w:numbering xmlns:wpc="http://schemas.microsoft.com/office/word/2010/wordprocessingCanvas" xmlns:cx="http://schemas.microsoft.com/office/drawing/2014/chartex" xmlns:cx1="http://schemas.microsoft.com/office/drawing/2015/9/8/chartex" xmlns:cx2="http://schemas.microsoft.com/office/drawing/2015/10/21/chartex" xmlns:cx3="http://schemas.microsoft.com/office/drawing/2016/5/9/chartex" xmlns:cx4="http://schemas.microsoft.com/office/drawing/2016/5/10/chartex" xmlns:cx5="http://schemas.microsoft.com/office/drawing/2016/5/11/chartex" xmlns:cx6="http://schemas.microsoft.com/office/drawing/2016/5/12/chartex" xmlns:cx7="http://schemas.microsoft.com/office/drawing/2016/5/13/chartex" xmlns:cx8="http://schemas.microsoft.com/office/drawing/2016/5/14/chartex" xmlns:mc="http://schemas.openxmlformats.org/markup-compatibility/2006" xmlns:aink="http://schemas.microsoft.com/office/drawing/2016/ink" xmlns:am3d="http://schemas.microsoft.com/office/drawing/2017/model3d" xmlns:o="urn:schemas-microsoft-com:office:office" xmlns:oel="http://schemas.microsoft.com/office/2019/extlst" xmlns:r="http://schemas.openxmlformats.org/officeDocument/2006/relationships" xmlns:m="http://schemas.openxmlformats.org/officeDocument/2006/math" xmlns:v="urn:schemas-microsoft-com:vml" xmlns:wp14="http://schemas.microsoft.com/office/word/2010/wordprocessingDrawing" xmlns:wp="http://schemas.openxmlformats.org/drawingml/2006/wordprocessingDrawing" xmlns:w10="urn:schemas-microsoft-com:office:word" xmlns:w="http://schemas.openxmlformats.org/wordprocessingml/2006/main" xmlns:w14="http://schemas.microsoft.com/office/word/2010/wordml" xmlns:w15="http://schemas.microsoft.com/office/word/2012/wordml" xmlns:w16cex="http://schemas.microsoft.com/office/word/2018/wordml/cex" xmlns:w16cid="http://schemas.microsoft.com/office/word/2016/wordml/cid" xmlns:w16="http://schemas.microsoft.com/office/word/2018/wordml" xmlns:w16sdtdh="http://schemas.microsoft.com/office/word/2020/wordml/sdtdatahash" xmlns:w16se="http://schemas.microsoft.com/office/word/2015/wordml/symex" xmlns:wpg="http://schemas.microsoft.com/office/word/2010/wordprocessingGroup" xmlns:wpi="http://schemas.microsoft.com/office/word/2010/wordprocessingInk" xmlns:wne="http://schemas.microsoft.com/office/word/2006/wordml" xmlns:wps="http://schemas.microsoft.com/office/word/2010/wordprocessingShape" mc:Ignorable="w14 w15 w16se w16cid w16 w16cex w16sdtdh wp14">
   <w:abstractNum w:abstractNumId="0" w15:restartNumberingAfterBreak="0">
     <w:nsid w:val="057F02F9"/>
     <w:multiLevelType w:val="hybridMultilevel"/>
@@ -3180,23 +3561,23 @@
       </w:pPr>
     </w:lvl>
   </w:abstractNum>
-  <w:num w:numId="1">
+  <w:num w:numId="1" w16cid:durableId="1378705681">
     <w:abstractNumId w:val="1"/>
   </w:num>
-  <w:num w:numId="2">
+  <w:num w:numId="2" w16cid:durableId="1602687978">
     <w:abstractNumId w:val="2"/>
   </w:num>
-  <w:num w:numId="3">
+  <w:num w:numId="3" w16cid:durableId="1923875623">
     <w:abstractNumId w:val="3"/>
   </w:num>
-  <w:num w:numId="4">
+  <w:num w:numId="4" w16cid:durableId="715423717">
     <w:abstractNumId w:val="0"/>
   </w:num>
 </w:numbering>
 </file>
 
 <file path=word/styles.xml><?xml version="1.0" encoding="utf-8"?>
-<w:styles xmlns:mc="http://schemas.openxmlformats.org/markup-compatibility/2006" xmlns:r="http://schemas.openxmlformats.org/officeDocument/2006/relationships" xmlns:w="http://schemas.openxmlformats.org/wordprocessingml/2006/main" xmlns:w14="http://schemas.microsoft.com/office/word/2010/wordml" xmlns:w15="http://schemas.microsoft.com/office/word/2012/wordml" xmlns:w16se="http://schemas.microsoft.com/office/word/2015/wordml/symex" mc:Ignorable="w14 w15 w16se">
+<w:styles xmlns:mc="http://schemas.openxmlformats.org/markup-compatibility/2006" xmlns:r="http://schemas.openxmlformats.org/officeDocument/2006/relationships" xmlns:w="http://schemas.openxmlformats.org/wordprocessingml/2006/main" xmlns:w14="http://schemas.microsoft.com/office/word/2010/wordml" xmlns:w15="http://schemas.microsoft.com/office/word/2012/wordml" xmlns:w16cex="http://schemas.microsoft.com/office/word/2018/wordml/cex" xmlns:w16cid="http://schemas.microsoft.com/office/word/2016/wordml/cid" xmlns:w16="http://schemas.microsoft.com/office/word/2018/wordml" xmlns:w16sdtdh="http://schemas.microsoft.com/office/word/2020/wordml/sdtdatahash" xmlns:w16se="http://schemas.microsoft.com/office/word/2015/wordml/symex" mc:Ignorable="w14 w15 w16se w16cid w16 w16cex w16sdtdh">
   <w:docDefaults>
     <w:rPrDefault>
       <w:rPr>
@@ -3214,7 +3595,7 @@
       </w:pPr>
     </w:pPrDefault>
   </w:docDefaults>
-  <w:latentStyles w:defLockedState="0" w:defUIPriority="99" w:defSemiHidden="0" w:defUnhideWhenUsed="0" w:defQFormat="0" w:count="371">
+  <w:latentStyles w:defLockedState="0" w:defUIPriority="99" w:defSemiHidden="0" w:defUnhideWhenUsed="0" w:defQFormat="0" w:count="376">
     <w:lsdException w:name="Normal" w:uiPriority="0" w:qFormat="1"/>
     <w:lsdException w:name="heading 1" w:uiPriority="9" w:qFormat="1"/>
     <w:lsdException w:name="heading 2" w:semiHidden="1" w:uiPriority="9" w:unhideWhenUsed="1" w:qFormat="1"/>
@@ -3586,6 +3967,11 @@
     <w:lsdException w:name="List Table 5 Dark Accent 6" w:uiPriority="50"/>
     <w:lsdException w:name="List Table 6 Colorful Accent 6" w:uiPriority="51"/>
     <w:lsdException w:name="List Table 7 Colorful Accent 6" w:uiPriority="52"/>
+    <w:lsdException w:name="Mention" w:semiHidden="1" w:unhideWhenUsed="1"/>
+    <w:lsdException w:name="Smart Hyperlink" w:semiHidden="1" w:unhideWhenUsed="1"/>
+    <w:lsdException w:name="Hashtag" w:semiHidden="1" w:unhideWhenUsed="1"/>
+    <w:lsdException w:name="Unresolved Mention" w:semiHidden="1" w:unhideWhenUsed="1"/>
+    <w:lsdException w:name="Smart Link" w:semiHidden="1" w:unhideWhenUsed="1"/>
   </w:latentStyles>
   <w:style w:type="paragraph" w:default="1" w:styleId="Normal">
     <w:name w:val="Normal"/>
@@ -3932,8 +4318,8 @@
       <w:szCs w:val="26"/>
     </w:rPr>
   </w:style>
-  <w:style w:type="character" w:customStyle="1" w:styleId="UnresolvedMention">
-    <w:name w:val="Unresolved Mention"/>
+  <w:style w:type="character" w:customStyle="1" w:styleId="UnresolvedMention2">
+    <w:name w:val="Unresolved Mention2"/>
     <w:basedOn w:val="DefaultParagraphFont"/>
     <w:uiPriority w:val="99"/>
     <w:semiHidden/>
@@ -3999,7 +4385,7 @@
 </file>
 
 <file path=word/glossary/document.xml><?xml version="1.0" encoding="utf-8"?>
-<w:glossaryDocument xmlns:wpc="http://schemas.microsoft.com/office/word/2010/wordprocessingCanvas" xmlns:cx="http://schemas.microsoft.com/office/drawing/2014/chartex" xmlns:mc="http://schemas.openxmlformats.org/markup-compatibility/2006" xmlns:o="urn:schemas-microsoft-com:office:office" xmlns:r="http://schemas.openxmlformats.org/officeDocument/2006/relationships" xmlns:m="http://schemas.openxmlformats.org/officeDocument/2006/math" xmlns:v="urn:schemas-microsoft-com:vml" xmlns:wp14="http://schemas.microsoft.com/office/word/2010/wordprocessingDrawing" xmlns:wp="http://schemas.openxmlformats.org/drawingml/2006/wordprocessingDrawing" xmlns:w10="urn:schemas-microsoft-com:office:word" xmlns:w="http://schemas.openxmlformats.org/wordprocessingml/2006/main" xmlns:w14="http://schemas.microsoft.com/office/word/2010/wordml" xmlns:w15="http://schemas.microsoft.com/office/word/2012/wordml" xmlns:w16se="http://schemas.microsoft.com/office/word/2015/wordml/symex" xmlns:wpg="http://schemas.microsoft.com/office/word/2010/wordprocessingGroup" xmlns:wpi="http://schemas.microsoft.com/office/word/2010/wordprocessingInk" xmlns:wne="http://schemas.microsoft.com/office/word/2006/wordml" xmlns:wps="http://schemas.microsoft.com/office/word/2010/wordprocessingShape" mc:Ignorable="w14 w15 w16se wp14">
+<w:glossaryDocument xmlns:wpc="http://schemas.microsoft.com/office/word/2010/wordprocessingCanvas" xmlns:cx="http://schemas.microsoft.com/office/drawing/2014/chartex" xmlns:cx1="http://schemas.microsoft.com/office/drawing/2015/9/8/chartex" xmlns:cx2="http://schemas.microsoft.com/office/drawing/2015/10/21/chartex" xmlns:cx3="http://schemas.microsoft.com/office/drawing/2016/5/9/chartex" xmlns:cx4="http://schemas.microsoft.com/office/drawing/2016/5/10/chartex" xmlns:cx5="http://schemas.microsoft.com/office/drawing/2016/5/11/chartex" xmlns:cx6="http://schemas.microsoft.com/office/drawing/2016/5/12/chartex" xmlns:cx7="http://schemas.microsoft.com/office/drawing/2016/5/13/chartex" xmlns:cx8="http://schemas.microsoft.com/office/drawing/2016/5/14/chartex" xmlns:mc="http://schemas.openxmlformats.org/markup-compatibility/2006" xmlns:aink="http://schemas.microsoft.com/office/drawing/2016/ink" xmlns:am3d="http://schemas.microsoft.com/office/drawing/2017/model3d" xmlns:o="urn:schemas-microsoft-com:office:office" xmlns:oel="http://schemas.microsoft.com/office/2019/extlst" xmlns:r="http://schemas.openxmlformats.org/officeDocument/2006/relationships" xmlns:m="http://schemas.openxmlformats.org/officeDocument/2006/math" xmlns:v="urn:schemas-microsoft-com:vml" xmlns:wp14="http://schemas.microsoft.com/office/word/2010/wordprocessingDrawing" xmlns:wp="http://schemas.openxmlformats.org/drawingml/2006/wordprocessingDrawing" xmlns:w10="urn:schemas-microsoft-com:office:word" xmlns:w="http://schemas.openxmlformats.org/wordprocessingml/2006/main" xmlns:w14="http://schemas.microsoft.com/office/word/2010/wordml" xmlns:w15="http://schemas.microsoft.com/office/word/2012/wordml" xmlns:w16cex="http://schemas.microsoft.com/office/word/2018/wordml/cex" xmlns:w16cid="http://schemas.microsoft.com/office/word/2016/wordml/cid" xmlns:w16="http://schemas.microsoft.com/office/word/2018/wordml" xmlns:w16sdtdh="http://schemas.microsoft.com/office/word/2020/wordml/sdtdatahash" xmlns:w16se="http://schemas.microsoft.com/office/word/2015/wordml/symex" xmlns:wpg="http://schemas.microsoft.com/office/word/2010/wordprocessingGroup" xmlns:wpi="http://schemas.microsoft.com/office/word/2010/wordprocessingInk" xmlns:wne="http://schemas.microsoft.com/office/word/2006/wordml" xmlns:wps="http://schemas.microsoft.com/office/word/2010/wordprocessingShape" mc:Ignorable="w14 w15 w16se w16cid w16 w16cex w16sdtdh wp14">
   <w:docParts>
     <w:docPart>
       <w:docPartPr>
@@ -4036,7 +4422,7 @@
 </file>
 
 <file path=word/glossary/fontTable.xml><?xml version="1.0" encoding="utf-8"?>
-<w:fonts xmlns:mc="http://schemas.openxmlformats.org/markup-compatibility/2006" xmlns:r="http://schemas.openxmlformats.org/officeDocument/2006/relationships" xmlns:w="http://schemas.openxmlformats.org/wordprocessingml/2006/main" xmlns:w14="http://schemas.microsoft.com/office/word/2010/wordml" xmlns:w15="http://schemas.microsoft.com/office/word/2012/wordml" xmlns:w16se="http://schemas.microsoft.com/office/word/2015/wordml/symex" mc:Ignorable="w14 w15 w16se">
+<w:fonts xmlns:mc="http://schemas.openxmlformats.org/markup-compatibility/2006" xmlns:r="http://schemas.openxmlformats.org/officeDocument/2006/relationships" xmlns:w="http://schemas.openxmlformats.org/wordprocessingml/2006/main" xmlns:w14="http://schemas.microsoft.com/office/word/2010/wordml" xmlns:w15="http://schemas.microsoft.com/office/word/2012/wordml" xmlns:w16cex="http://schemas.microsoft.com/office/word/2018/wordml/cex" xmlns:w16cid="http://schemas.microsoft.com/office/word/2016/wordml/cid" xmlns:w16="http://schemas.microsoft.com/office/word/2018/wordml" xmlns:w16sdtdh="http://schemas.microsoft.com/office/word/2020/wordml/sdtdatahash" xmlns:w16se="http://schemas.microsoft.com/office/word/2015/wordml/symex" mc:Ignorable="w14 w15 w16se w16cid w16 w16cex w16sdtdh">
   <w:font w:name="Times New Roman">
     <w:panose1 w:val="02020603050405020304"/>
     <w:charset w:val="00"/>
@@ -4049,7 +4435,7 @@
     <w:charset w:val="00"/>
     <w:family w:val="swiss"/>
     <w:pitch w:val="variable"/>
-    <w:sig w:usb0="E4002EFF" w:usb1="C000247B" w:usb2="00000009" w:usb3="00000000" w:csb0="000001FF" w:csb1="00000000"/>
+    <w:sig w:usb0="E4002EFF" w:usb1="C200247B" w:usb2="00000009" w:usb3="00000000" w:csb0="000001FF" w:csb1="00000000"/>
   </w:font>
   <w:font w:name="Courier New">
     <w:panose1 w:val="02070309020205020404"/>
@@ -4128,13 +4514,13 @@
     <w:charset w:val="00"/>
     <w:family w:val="swiss"/>
     <w:pitch w:val="variable"/>
-    <w:sig w:usb0="E4002EFF" w:usb1="C000247B" w:usb2="00000009" w:usb3="00000000" w:csb0="000001FF" w:csb1="00000000"/>
+    <w:sig w:usb0="E4002EFF" w:usb1="C200247B" w:usb2="00000009" w:usb3="00000000" w:csb0="000001FF" w:csb1="00000000"/>
   </w:font>
 </w:fonts>
 </file>
 
 <file path=word/glossary/settings.xml><?xml version="1.0" encoding="utf-8"?>
-<w:settings xmlns:mc="http://schemas.openxmlformats.org/markup-compatibility/2006" xmlns:o="urn:schemas-microsoft-com:office:office" xmlns:r="http://schemas.openxmlformats.org/officeDocument/2006/relationships" xmlns:m="http://schemas.openxmlformats.org/officeDocument/2006/math" xmlns:v="urn:schemas-microsoft-com:vml" xmlns:w10="urn:schemas-microsoft-com:office:word" xmlns:w="http://schemas.openxmlformats.org/wordprocessingml/2006/main" xmlns:w14="http://schemas.microsoft.com/office/word/2010/wordml" xmlns:w15="http://schemas.microsoft.com/office/word/2012/wordml" xmlns:w16se="http://schemas.microsoft.com/office/word/2015/wordml/symex" xmlns:sl="http://schemas.openxmlformats.org/schemaLibrary/2006/main" mc:Ignorable="w14 w15 w16se">
+<w:settings xmlns:mc="http://schemas.openxmlformats.org/markup-compatibility/2006" xmlns:o="urn:schemas-microsoft-com:office:office" xmlns:r="http://schemas.openxmlformats.org/officeDocument/2006/relationships" xmlns:m="http://schemas.openxmlformats.org/officeDocument/2006/math" xmlns:v="urn:schemas-microsoft-com:vml" xmlns:w10="urn:schemas-microsoft-com:office:word" xmlns:w="http://schemas.openxmlformats.org/wordprocessingml/2006/main" xmlns:w14="http://schemas.microsoft.com/office/word/2010/wordml" xmlns:w15="http://schemas.microsoft.com/office/word/2012/wordml" xmlns:w16cex="http://schemas.microsoft.com/office/word/2018/wordml/cex" xmlns:w16cid="http://schemas.microsoft.com/office/word/2016/wordml/cid" xmlns:w16="http://schemas.microsoft.com/office/word/2018/wordml" xmlns:w16sdtdh="http://schemas.microsoft.com/office/word/2020/wordml/sdtdatahash" xmlns:w16se="http://schemas.microsoft.com/office/word/2015/wordml/symex" xmlns:sl="http://schemas.openxmlformats.org/schemaLibrary/2006/main" mc:Ignorable="w14 w15 w16se w16cid w16 w16cex w16sdtdh">
   <w:view w:val="normal"/>
   <w:defaultTabStop w:val="720"/>
   <w:characterSpacingControl w:val="doNotCompress"/>
@@ -4145,14 +4531,18 @@
     <w:compatSetting w:name="enableOpenTypeFeatures" w:uri="http://schemas.microsoft.com/office/word" w:val="1"/>
     <w:compatSetting w:name="doNotFlipMirrorIndents" w:uri="http://schemas.microsoft.com/office/word" w:val="1"/>
     <w:compatSetting w:name="differentiateMultirowTableHeaders" w:uri="http://schemas.microsoft.com/office/word" w:val="1"/>
+    <w:compatSetting w:name="useWord2013TrackBottomHyphenation" w:uri="http://schemas.microsoft.com/office/word" w:val="1"/>
   </w:compat>
   <w:rsids>
     <w:rsidRoot w:val="00CD12D4"/>
     <w:rsid w:val="000C2DC7"/>
     <w:rsid w:val="002B7DB9"/>
+    <w:rsid w:val="00413AEC"/>
     <w:rsid w:val="005F7719"/>
     <w:rsid w:val="0075715C"/>
+    <w:rsid w:val="00760F0D"/>
     <w:rsid w:val="009015A7"/>
+    <w:rsid w:val="00B74171"/>
     <w:rsid w:val="00CD12D4"/>
     <w:rsid w:val="00D665E7"/>
     <w:rsid w:val="00EB4217"/>
@@ -4182,7 +4572,7 @@
 </file>
 
 <file path=word/glossary/styles.xml><?xml version="1.0" encoding="utf-8"?>
-<w:styles xmlns:mc="http://schemas.openxmlformats.org/markup-compatibility/2006" xmlns:r="http://schemas.openxmlformats.org/officeDocument/2006/relationships" xmlns:w="http://schemas.openxmlformats.org/wordprocessingml/2006/main" xmlns:w14="http://schemas.microsoft.com/office/word/2010/wordml" xmlns:w15="http://schemas.microsoft.com/office/word/2012/wordml" xmlns:w16se="http://schemas.microsoft.com/office/word/2015/wordml/symex" mc:Ignorable="w14 w15 w16se">
+<w:styles xmlns:mc="http://schemas.openxmlformats.org/markup-compatibility/2006" xmlns:r="http://schemas.openxmlformats.org/officeDocument/2006/relationships" xmlns:w="http://schemas.openxmlformats.org/wordprocessingml/2006/main" xmlns:w14="http://schemas.microsoft.com/office/word/2010/wordml" xmlns:w15="http://schemas.microsoft.com/office/word/2012/wordml" xmlns:w16cex="http://schemas.microsoft.com/office/word/2018/wordml/cex" xmlns:w16cid="http://schemas.microsoft.com/office/word/2016/wordml/cid" xmlns:w16="http://schemas.microsoft.com/office/word/2018/wordml" xmlns:w16sdtdh="http://schemas.microsoft.com/office/word/2020/wordml/sdtdatahash" xmlns:w16se="http://schemas.microsoft.com/office/word/2015/wordml/symex" mc:Ignorable="w14 w15 w16se w16cid w16 w16cex w16sdtdh">
   <w:docDefaults>
     <w:rPrDefault>
       <w:rPr>
@@ -4198,7 +4588,7 @@
       </w:pPr>
     </w:pPrDefault>
   </w:docDefaults>
-  <w:latentStyles w:defLockedState="0" w:defUIPriority="99" w:defSemiHidden="0" w:defUnhideWhenUsed="0" w:defQFormat="0" w:count="371">
+  <w:latentStyles w:defLockedState="0" w:defUIPriority="99" w:defSemiHidden="0" w:defUnhideWhenUsed="0" w:defQFormat="0" w:count="376">
     <w:lsdException w:name="Normal" w:uiPriority="0" w:qFormat="1"/>
     <w:lsdException w:name="heading 1" w:uiPriority="9" w:qFormat="1"/>
     <w:lsdException w:name="heading 2" w:semiHidden="1" w:uiPriority="9" w:unhideWhenUsed="1" w:qFormat="1"/>
@@ -4570,6 +4960,11 @@
     <w:lsdException w:name="List Table 5 Dark Accent 6" w:uiPriority="50"/>
     <w:lsdException w:name="List Table 6 Colorful Accent 6" w:uiPriority="51"/>
     <w:lsdException w:name="List Table 7 Colorful Accent 6" w:uiPriority="52"/>
+    <w:lsdException w:name="Mention" w:semiHidden="1" w:unhideWhenUsed="1"/>
+    <w:lsdException w:name="Smart Hyperlink" w:semiHidden="1" w:unhideWhenUsed="1"/>
+    <w:lsdException w:name="Hashtag" w:semiHidden="1" w:unhideWhenUsed="1"/>
+    <w:lsdException w:name="Unresolved Mention" w:semiHidden="1" w:unhideWhenUsed="1"/>
+    <w:lsdException w:name="Smart Link" w:semiHidden="1" w:unhideWhenUsed="1"/>
   </w:latentStyles>
   <w:style w:type="paragraph" w:default="1" w:styleId="Normal">
     <w:name w:val="Normal"/>
@@ -4610,7 +5005,7 @@
 </file>
 
 <file path=word/glossary/webSettings.xml><?xml version="1.0" encoding="utf-8"?>
-<w:webSettings xmlns:mc="http://schemas.openxmlformats.org/markup-compatibility/2006" xmlns:r="http://schemas.openxmlformats.org/officeDocument/2006/relationships" xmlns:w="http://schemas.openxmlformats.org/wordprocessingml/2006/main" xmlns:w14="http://schemas.microsoft.com/office/word/2010/wordml" xmlns:w15="http://schemas.microsoft.com/office/word/2012/wordml" xmlns:w16se="http://schemas.microsoft.com/office/word/2015/wordml/symex" mc:Ignorable="w14 w15 w16se">
+<w:webSettings xmlns:mc="http://schemas.openxmlformats.org/markup-compatibility/2006" xmlns:r="http://schemas.openxmlformats.org/officeDocument/2006/relationships" xmlns:w="http://schemas.openxmlformats.org/wordprocessingml/2006/main" xmlns:w14="http://schemas.microsoft.com/office/word/2010/wordml" xmlns:w15="http://schemas.microsoft.com/office/word/2012/wordml" xmlns:w16cex="http://schemas.microsoft.com/office/word/2018/wordml/cex" xmlns:w16cid="http://schemas.microsoft.com/office/word/2016/wordml/cid" xmlns:w16="http://schemas.microsoft.com/office/word/2018/wordml" xmlns:w16sdtdh="http://schemas.microsoft.com/office/word/2020/wordml/sdtdatahash" xmlns:w16se="http://schemas.microsoft.com/office/word/2015/wordml/symex" mc:Ignorable="w14 w15 w16se w16cid w16 w16cex w16sdtdh">
   <w:optimizeForBrowser/>
   <w:allowPNG/>
 </w:webSettings>

</xml_diff>